<commit_message>
Rapport de projet du 13 mai.
</commit_message>
<xml_diff>
--- a/Documentation/Rapport de projet.docx
+++ b/Documentation/Rapport de projet.docx
@@ -58,6 +58,7 @@
           <w:docPartUnique/>
         </w:docPartObj>
       </w:sdtPr>
+      <w:sdtEndPr/>
       <w:sdtContent>
         <w:p>
           <w:r>
@@ -2186,9 +2187,59 @@
       </w:r>
       <w:bookmarkEnd w:id="1"/>
     </w:p>
+    <w:p>
+      <w:r>
+        <w:rPr>
+          <w:b/>
+          <w:bCs/>
+        </w:rPr>
+        <w:t>IDE</w:t>
+      </w:r>
+      <w:r>
+        <w:t xml:space="preserve"> : Integrated </w:t>
+      </w:r>
+      <w:proofErr w:type="spellStart"/>
+      <w:r>
+        <w:t>Development</w:t>
+      </w:r>
+      <w:proofErr w:type="spellEnd"/>
+      <w:r>
+        <w:t xml:space="preserve"> </w:t>
+      </w:r>
+      <w:proofErr w:type="spellStart"/>
+      <w:r>
+        <w:t>Environment</w:t>
+      </w:r>
+      <w:proofErr w:type="spellEnd"/>
+      <w:r>
+        <w:t>, il s'agit de l'environnement de développement. C'est un ensemble d'outils aidant au développement de logiciels.</w:t>
+      </w:r>
+    </w:p>
     <w:p/>
     <w:p>
       <w:pPr>
+        <w:rPr>
+          <w:b/>
+          <w:bCs/>
+        </w:rPr>
+      </w:pPr>
+      <w:r>
+        <w:rPr>
+          <w:b/>
+          <w:bCs/>
+        </w:rPr>
+        <w:t>Logs</w:t>
+      </w:r>
+      <w:r>
+        <w:rPr>
+          <w:b/>
+          <w:bCs/>
+        </w:rPr>
+        <w:t> :</w:t>
+      </w:r>
+    </w:p>
+    <w:p>
+      <w:pPr>
         <w:pStyle w:val="Titre1"/>
       </w:pPr>
       <w:bookmarkStart w:id="2" w:name="_Toc39214570"/>
@@ -2266,13 +2317,7 @@
     <w:p/>
     <w:p>
       <w:r>
-        <w:t>E</w:t>
-      </w:r>
-      <w:r>
-        <w:t>tant donné la pandémie du COVID-19</w:t>
-      </w:r>
-      <w:r>
-        <w:t xml:space="preserve">, le projet est entièrement réalisé à domicile. Le début de celui-ci est fixé au 12 mai 2020 et se termine le 5 juin 2020, sa durée est de 80 heures, soit 20 heures par semaine (4 semaines). </w:t>
+        <w:t xml:space="preserve">Etant donné la pandémie du COVID-19, le projet est entièrement réalisé à domicile. Le début de celui-ci est fixé au 12 mai 2020 et se termine le 5 juin 2020, sa durée est de 80 heures, soit 20 heures par semaine (4 semaines). </w:t>
       </w:r>
     </w:p>
     <w:p/>
@@ -2481,15 +2526,13 @@
         </w:rPr>
         <w:t xml:space="preserve"> initiale</w:t>
       </w:r>
-      <w:bookmarkStart w:id="6" w:name="_GoBack"/>
       <w:bookmarkEnd w:id="5"/>
-      <w:bookmarkEnd w:id="6"/>
     </w:p>
     <w:p>
       <w:pPr>
         <w:pStyle w:val="Titre1"/>
       </w:pPr>
-      <w:bookmarkStart w:id="7" w:name="_Toc39214574"/>
+      <w:bookmarkStart w:id="6" w:name="_Toc39214574"/>
       <w:r>
         <w:lastRenderedPageBreak/>
         <w:t>Analyse</w:t>
@@ -2497,24 +2540,1403 @@
       <w:r>
         <w:t xml:space="preserve"> / Conception</w:t>
       </w:r>
+      <w:bookmarkEnd w:id="6"/>
+    </w:p>
+    <w:p>
+      <w:pPr>
+        <w:pStyle w:val="Titre2"/>
+        <w:rPr>
+          <w:iCs/>
+        </w:rPr>
+      </w:pPr>
+      <w:bookmarkStart w:id="7" w:name="_Toc39214575"/>
+      <w:r>
+        <w:rPr>
+          <w:iCs/>
+        </w:rPr>
+        <w:t>Concept</w:t>
+      </w:r>
       <w:bookmarkEnd w:id="7"/>
     </w:p>
     <w:p>
       <w:pPr>
+        <w:pStyle w:val="Titre3"/>
+      </w:pPr>
+      <w:r>
+        <w:t>Maquettes graphiques</w:t>
+      </w:r>
+      <w:r>
+        <w:t xml:space="preserve"> de la partie client</w:t>
+      </w:r>
+    </w:p>
+    <w:p>
+      <w:pPr>
+        <w:jc w:val="left"/>
+      </w:pPr>
+    </w:p>
+    <w:p>
+      <w:pPr>
+        <w:jc w:val="left"/>
+      </w:pPr>
+      <w:r>
+        <w:rPr>
+          <w:noProof/>
+        </w:rPr>
+        <mc:AlternateContent>
+          <mc:Choice Requires="wps">
+            <w:drawing>
+              <wp:anchor distT="0" distB="0" distL="114300" distR="114300" simplePos="0" relativeHeight="251666432" behindDoc="0" locked="0" layoutInCell="1" allowOverlap="1" wp14:anchorId="550AEF9C" wp14:editId="092F9204">
+                <wp:simplePos x="0" y="0"/>
+                <wp:positionH relativeFrom="margin">
+                  <wp:align>center</wp:align>
+                </wp:positionH>
+                <wp:positionV relativeFrom="paragraph">
+                  <wp:posOffset>5924550</wp:posOffset>
+                </wp:positionV>
+                <wp:extent cx="3743325" cy="635"/>
+                <wp:effectExtent l="0" t="0" r="9525" b="0"/>
+                <wp:wrapTopAndBottom/>
+                <wp:docPr id="5" name="Zone de texte 5"/>
+                <wp:cNvGraphicFramePr/>
+                <a:graphic xmlns:a="http://schemas.openxmlformats.org/drawingml/2006/main">
+                  <a:graphicData uri="http://schemas.microsoft.com/office/word/2010/wordprocessingShape">
+                    <wps:wsp>
+                      <wps:cNvSpPr txBox="1"/>
+                      <wps:spPr>
+                        <a:xfrm>
+                          <a:off x="0" y="0"/>
+                          <a:ext cx="3743325" cy="635"/>
+                        </a:xfrm>
+                        <a:prstGeom prst="rect">
+                          <a:avLst/>
+                        </a:prstGeom>
+                        <a:solidFill>
+                          <a:prstClr val="white"/>
+                        </a:solidFill>
+                        <a:ln>
+                          <a:noFill/>
+                        </a:ln>
+                      </wps:spPr>
+                      <wps:txbx>
+                        <w:txbxContent>
+                          <w:p>
+                            <w:pPr>
+                              <w:pStyle w:val="Lgende"/>
+                              <w:rPr>
+                                <w:noProof/>
+                                <w:szCs w:val="20"/>
+                              </w:rPr>
+                            </w:pPr>
+                            <w:r>
+                              <w:rPr>
+                                <w:noProof/>
+                              </w:rPr>
+                              <w:fldChar w:fldCharType="begin"/>
+                            </w:r>
+                            <w:r>
+                              <w:rPr>
+                                <w:noProof/>
+                              </w:rPr>
+                              <w:instrText xml:space="preserve"> SEQ Figure \* ARABIC </w:instrText>
+                            </w:r>
+                            <w:r>
+                              <w:rPr>
+                                <w:noProof/>
+                              </w:rPr>
+                              <w:fldChar w:fldCharType="separate"/>
+                            </w:r>
+                            <w:bookmarkStart w:id="8" w:name="_Toc40272064"/>
+                            <w:r>
+                              <w:rPr>
+                                <w:noProof/>
+                              </w:rPr>
+                              <w:t>1</w:t>
+                            </w:r>
+                            <w:r>
+                              <w:rPr>
+                                <w:noProof/>
+                              </w:rPr>
+                              <w:fldChar w:fldCharType="end"/>
+                            </w:r>
+                            <w:r>
+                              <w:t xml:space="preserve"> - Page de login</w:t>
+                            </w:r>
+                            <w:bookmarkEnd w:id="8"/>
+                          </w:p>
+                        </w:txbxContent>
+                      </wps:txbx>
+                      <wps:bodyPr rot="0" spcFirstLastPara="0" vertOverflow="overflow" horzOverflow="overflow" vert="horz" wrap="square" lIns="0" tIns="0" rIns="0" bIns="0" numCol="1" spcCol="0" rtlCol="0" fromWordArt="0" anchor="t" anchorCtr="0" forceAA="0" compatLnSpc="1">
+                        <a:prstTxWarp prst="textNoShape">
+                          <a:avLst/>
+                        </a:prstTxWarp>
+                        <a:spAutoFit/>
+                      </wps:bodyPr>
+                    </wps:wsp>
+                  </a:graphicData>
+                </a:graphic>
+              </wp:anchor>
+            </w:drawing>
+          </mc:Choice>
+          <mc:Fallback>
+            <w:pict>
+              <v:shapetype w14:anchorId="550AEF9C" id="_x0000_t202" coordsize="21600,21600" o:spt="202" path="m,l,21600r21600,l21600,xe">
+                <v:stroke joinstyle="miter"/>
+                <v:path gradientshapeok="t" o:connecttype="rect"/>
+              </v:shapetype>
+              <v:shape id="Zone de texte 5" o:spid="_x0000_s1026" type="#_x0000_t202" style="position:absolute;margin-left:0;margin-top:466.5pt;width:294.75pt;height:.05pt;z-index:251666432;visibility:visible;mso-wrap-style:square;mso-wrap-distance-left:9pt;mso-wrap-distance-top:0;mso-wrap-distance-right:9pt;mso-wrap-distance-bottom:0;mso-position-horizontal:center;mso-position-horizontal-relative:margin;mso-position-vertical:absolute;mso-position-vertical-relative:text;v-text-anchor:top" o:gfxdata="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" stroked="f">
+                <v:textbox style="mso-fit-shape-to-text:t" inset="0,0,0,0">
+                  <w:txbxContent>
+                    <w:p>
+                      <w:pPr>
+                        <w:pStyle w:val="Lgende"/>
+                        <w:rPr>
+                          <w:noProof/>
+                          <w:szCs w:val="20"/>
+                        </w:rPr>
+                      </w:pPr>
+                      <w:r>
+                        <w:rPr>
+                          <w:noProof/>
+                        </w:rPr>
+                        <w:fldChar w:fldCharType="begin"/>
+                      </w:r>
+                      <w:r>
+                        <w:rPr>
+                          <w:noProof/>
+                        </w:rPr>
+                        <w:instrText xml:space="preserve"> SEQ Figure \* ARABIC </w:instrText>
+                      </w:r>
+                      <w:r>
+                        <w:rPr>
+                          <w:noProof/>
+                        </w:rPr>
+                        <w:fldChar w:fldCharType="separate"/>
+                      </w:r>
+                      <w:bookmarkStart w:id="9" w:name="_Toc40272064"/>
+                      <w:r>
+                        <w:rPr>
+                          <w:noProof/>
+                        </w:rPr>
+                        <w:t>1</w:t>
+                      </w:r>
+                      <w:r>
+                        <w:rPr>
+                          <w:noProof/>
+                        </w:rPr>
+                        <w:fldChar w:fldCharType="end"/>
+                      </w:r>
+                      <w:r>
+                        <w:t xml:space="preserve"> - Page de login</w:t>
+                      </w:r>
+                      <w:bookmarkEnd w:id="9"/>
+                    </w:p>
+                  </w:txbxContent>
+                </v:textbox>
+                <w10:wrap type="topAndBottom" anchorx="margin"/>
+              </v:shape>
+            </w:pict>
+          </mc:Fallback>
+        </mc:AlternateContent>
+      </w:r>
+      <w:r>
+        <w:rPr>
+          <w:noProof/>
+        </w:rPr>
+        <w:drawing>
+          <wp:anchor distT="0" distB="0" distL="114300" distR="114300" simplePos="0" relativeHeight="251664384" behindDoc="0" locked="0" layoutInCell="1" allowOverlap="1" wp14:anchorId="417F43A6" wp14:editId="3CCB09BE">
+            <wp:simplePos x="0" y="0"/>
+            <wp:positionH relativeFrom="margin">
+              <wp:align>center</wp:align>
+            </wp:positionH>
+            <wp:positionV relativeFrom="paragraph">
+              <wp:posOffset>504825</wp:posOffset>
+            </wp:positionV>
+            <wp:extent cx="3743325" cy="5381625"/>
+            <wp:effectExtent l="0" t="0" r="9525" b="9525"/>
+            <wp:wrapTopAndBottom/>
+            <wp:docPr id="1" name="Image 1"/>
+            <wp:cNvGraphicFramePr>
+              <a:graphicFrameLocks xmlns:a="http://schemas.openxmlformats.org/drawingml/2006/main" noChangeAspect="1"/>
+            </wp:cNvGraphicFramePr>
+            <a:graphic xmlns:a="http://schemas.openxmlformats.org/drawingml/2006/main">
+              <a:graphicData uri="http://schemas.openxmlformats.org/drawingml/2006/picture">
+                <pic:pic xmlns:pic="http://schemas.openxmlformats.org/drawingml/2006/picture">
+                  <pic:nvPicPr>
+                    <pic:cNvPr id="1" name=""/>
+                    <pic:cNvPicPr/>
+                  </pic:nvPicPr>
+                  <pic:blipFill>
+                    <a:blip r:embed="rId13">
+                      <a:extLst>
+                        <a:ext uri="{28A0092B-C50C-407E-A947-70E740481C1C}">
+                          <a14:useLocalDpi xmlns:a14="http://schemas.microsoft.com/office/drawing/2010/main" val="0"/>
+                        </a:ext>
+                      </a:extLst>
+                    </a:blip>
+                    <a:stretch>
+                      <a:fillRect/>
+                    </a:stretch>
+                  </pic:blipFill>
+                  <pic:spPr>
+                    <a:xfrm>
+                      <a:off x="0" y="0"/>
+                      <a:ext cx="3743325" cy="5381625"/>
+                    </a:xfrm>
+                    <a:prstGeom prst="rect">
+                      <a:avLst/>
+                    </a:prstGeom>
+                  </pic:spPr>
+                </pic:pic>
+              </a:graphicData>
+            </a:graphic>
+          </wp:anchor>
+        </w:drawing>
+      </w:r>
+      <w:r>
+        <w:t xml:space="preserve">La page ci-dessous permet à l’utilisateur de se connecter ou d’accéder à la page de création d’un compte s’il n’en a pas. </w:t>
+      </w:r>
+      <w:r>
+        <w:br w:type="page"/>
+      </w:r>
+      <w:bookmarkStart w:id="10" w:name="_Toc71691012"/>
+      <w:bookmarkStart w:id="11" w:name="_Toc39214576"/>
+      <w:r>
+        <w:rPr>
+          <w:noProof/>
+        </w:rPr>
+        <w:lastRenderedPageBreak/>
+        <mc:AlternateContent>
+          <mc:Choice Requires="wps">
+            <w:drawing>
+              <wp:anchor distT="0" distB="0" distL="114300" distR="114300" simplePos="0" relativeHeight="251673600" behindDoc="0" locked="0" layoutInCell="1" allowOverlap="1" wp14:anchorId="26B1C2B6" wp14:editId="295DD32A">
+                <wp:simplePos x="0" y="0"/>
+                <wp:positionH relativeFrom="column">
+                  <wp:posOffset>1003300</wp:posOffset>
+                </wp:positionH>
+                <wp:positionV relativeFrom="paragraph">
+                  <wp:posOffset>5791200</wp:posOffset>
+                </wp:positionV>
+                <wp:extent cx="3752850" cy="635"/>
+                <wp:effectExtent l="0" t="0" r="0" b="0"/>
+                <wp:wrapTopAndBottom/>
+                <wp:docPr id="14" name="Zone de texte 14"/>
+                <wp:cNvGraphicFramePr/>
+                <a:graphic xmlns:a="http://schemas.openxmlformats.org/drawingml/2006/main">
+                  <a:graphicData uri="http://schemas.microsoft.com/office/word/2010/wordprocessingShape">
+                    <wps:wsp>
+                      <wps:cNvSpPr txBox="1"/>
+                      <wps:spPr>
+                        <a:xfrm>
+                          <a:off x="0" y="0"/>
+                          <a:ext cx="3752850" cy="635"/>
+                        </a:xfrm>
+                        <a:prstGeom prst="rect">
+                          <a:avLst/>
+                        </a:prstGeom>
+                        <a:solidFill>
+                          <a:prstClr val="white"/>
+                        </a:solidFill>
+                        <a:ln>
+                          <a:noFill/>
+                        </a:ln>
+                      </wps:spPr>
+                      <wps:txbx>
+                        <w:txbxContent>
+                          <w:p>
+                            <w:pPr>
+                              <w:pStyle w:val="Lgende"/>
+                              <w:rPr>
+                                <w:noProof/>
+                                <w:szCs w:val="20"/>
+                              </w:rPr>
+                            </w:pPr>
+                            <w:r>
+                              <w:rPr>
+                                <w:noProof/>
+                              </w:rPr>
+                              <w:fldChar w:fldCharType="begin"/>
+                            </w:r>
+                            <w:r>
+                              <w:rPr>
+                                <w:noProof/>
+                              </w:rPr>
+                              <w:instrText xml:space="preserve"> SEQ Figure \* ARABIC </w:instrText>
+                            </w:r>
+                            <w:r>
+                              <w:rPr>
+                                <w:noProof/>
+                              </w:rPr>
+                              <w:fldChar w:fldCharType="separate"/>
+                            </w:r>
+                            <w:bookmarkStart w:id="12" w:name="_Toc40272065"/>
+                            <w:r>
+                              <w:rPr>
+                                <w:noProof/>
+                              </w:rPr>
+                              <w:t>2</w:t>
+                            </w:r>
+                            <w:r>
+                              <w:rPr>
+                                <w:noProof/>
+                              </w:rPr>
+                              <w:fldChar w:fldCharType="end"/>
+                            </w:r>
+                            <w:r>
+                              <w:t xml:space="preserve"> - Page de création d'un compte</w:t>
+                            </w:r>
+                            <w:bookmarkEnd w:id="12"/>
+                          </w:p>
+                        </w:txbxContent>
+                      </wps:txbx>
+                      <wps:bodyPr rot="0" spcFirstLastPara="0" vertOverflow="overflow" horzOverflow="overflow" vert="horz" wrap="square" lIns="0" tIns="0" rIns="0" bIns="0" numCol="1" spcCol="0" rtlCol="0" fromWordArt="0" anchor="t" anchorCtr="0" forceAA="0" compatLnSpc="1">
+                        <a:prstTxWarp prst="textNoShape">
+                          <a:avLst/>
+                        </a:prstTxWarp>
+                        <a:spAutoFit/>
+                      </wps:bodyPr>
+                    </wps:wsp>
+                  </a:graphicData>
+                </a:graphic>
+              </wp:anchor>
+            </w:drawing>
+          </mc:Choice>
+          <mc:Fallback>
+            <w:pict>
+              <v:shape w14:anchorId="26B1C2B6" id="Zone de texte 14" o:spid="_x0000_s1027" type="#_x0000_t202" style="position:absolute;margin-left:79pt;margin-top:456pt;width:295.5pt;height:.05pt;z-index:251673600;visibility:visible;mso-wrap-style:square;mso-wrap-distance-left:9pt;mso-wrap-distance-top:0;mso-wrap-distance-right:9pt;mso-wrap-distance-bottom:0;mso-position-horizontal:absolute;mso-position-horizontal-relative:text;mso-position-vertical:absolute;mso-position-vertical-relative:text;v-text-anchor:top" o:gfxdata="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" stroked="f">
+                <v:textbox style="mso-fit-shape-to-text:t" inset="0,0,0,0">
+                  <w:txbxContent>
+                    <w:p>
+                      <w:pPr>
+                        <w:pStyle w:val="Lgende"/>
+                        <w:rPr>
+                          <w:noProof/>
+                          <w:szCs w:val="20"/>
+                        </w:rPr>
+                      </w:pPr>
+                      <w:r>
+                        <w:rPr>
+                          <w:noProof/>
+                        </w:rPr>
+                        <w:fldChar w:fldCharType="begin"/>
+                      </w:r>
+                      <w:r>
+                        <w:rPr>
+                          <w:noProof/>
+                        </w:rPr>
+                        <w:instrText xml:space="preserve"> SEQ Figure \* ARABIC </w:instrText>
+                      </w:r>
+                      <w:r>
+                        <w:rPr>
+                          <w:noProof/>
+                        </w:rPr>
+                        <w:fldChar w:fldCharType="separate"/>
+                      </w:r>
+                      <w:bookmarkStart w:id="13" w:name="_Toc40272065"/>
+                      <w:r>
+                        <w:rPr>
+                          <w:noProof/>
+                        </w:rPr>
+                        <w:t>2</w:t>
+                      </w:r>
+                      <w:r>
+                        <w:rPr>
+                          <w:noProof/>
+                        </w:rPr>
+                        <w:fldChar w:fldCharType="end"/>
+                      </w:r>
+                      <w:r>
+                        <w:t xml:space="preserve"> - Page de création d'un compte</w:t>
+                      </w:r>
+                      <w:bookmarkEnd w:id="13"/>
+                    </w:p>
+                  </w:txbxContent>
+                </v:textbox>
+                <w10:wrap type="topAndBottom"/>
+              </v:shape>
+            </w:pict>
+          </mc:Fallback>
+        </mc:AlternateContent>
+      </w:r>
+      <w:r>
+        <w:rPr>
+          <w:noProof/>
+        </w:rPr>
+        <w:drawing>
+          <wp:anchor distT="0" distB="0" distL="114300" distR="114300" simplePos="0" relativeHeight="251671552" behindDoc="0" locked="0" layoutInCell="1" allowOverlap="1" wp14:anchorId="5EFF228C" wp14:editId="74756CE1">
+            <wp:simplePos x="0" y="0"/>
+            <wp:positionH relativeFrom="margin">
+              <wp:align>center</wp:align>
+            </wp:positionH>
+            <wp:positionV relativeFrom="paragraph">
+              <wp:posOffset>342900</wp:posOffset>
+            </wp:positionV>
+            <wp:extent cx="3752850" cy="5391150"/>
+            <wp:effectExtent l="0" t="0" r="0" b="0"/>
+            <wp:wrapTopAndBottom/>
+            <wp:docPr id="13" name="Image 13"/>
+            <wp:cNvGraphicFramePr>
+              <a:graphicFrameLocks xmlns:a="http://schemas.openxmlformats.org/drawingml/2006/main" noChangeAspect="1"/>
+            </wp:cNvGraphicFramePr>
+            <a:graphic xmlns:a="http://schemas.openxmlformats.org/drawingml/2006/main">
+              <a:graphicData uri="http://schemas.openxmlformats.org/drawingml/2006/picture">
+                <pic:pic xmlns:pic="http://schemas.openxmlformats.org/drawingml/2006/picture">
+                  <pic:nvPicPr>
+                    <pic:cNvPr id="1" name=""/>
+                    <pic:cNvPicPr/>
+                  </pic:nvPicPr>
+                  <pic:blipFill>
+                    <a:blip r:embed="rId14">
+                      <a:extLst>
+                        <a:ext uri="{28A0092B-C50C-407E-A947-70E740481C1C}">
+                          <a14:useLocalDpi xmlns:a14="http://schemas.microsoft.com/office/drawing/2010/main" val="0"/>
+                        </a:ext>
+                      </a:extLst>
+                    </a:blip>
+                    <a:stretch>
+                      <a:fillRect/>
+                    </a:stretch>
+                  </pic:blipFill>
+                  <pic:spPr>
+                    <a:xfrm>
+                      <a:off x="0" y="0"/>
+                      <a:ext cx="3752850" cy="5391150"/>
+                    </a:xfrm>
+                    <a:prstGeom prst="rect">
+                      <a:avLst/>
+                    </a:prstGeom>
+                  </pic:spPr>
+                </pic:pic>
+              </a:graphicData>
+            </a:graphic>
+          </wp:anchor>
+        </w:drawing>
+      </w:r>
+      <w:r>
+        <w:t xml:space="preserve">La page ci-dessous permet à l’utilisateur de se </w:t>
+      </w:r>
+      <w:r>
+        <w:rPr>
+          <w:noProof/>
+        </w:rPr>
+        <mc:AlternateContent>
+          <mc:Choice Requires="wps">
+            <w:drawing>
+              <wp:anchor distT="0" distB="0" distL="114300" distR="114300" simplePos="0" relativeHeight="251669504" behindDoc="0" locked="0" layoutInCell="1" allowOverlap="1" wp14:anchorId="7450CCF8" wp14:editId="50072DD5">
+                <wp:simplePos x="0" y="0"/>
+                <wp:positionH relativeFrom="column">
+                  <wp:posOffset>0</wp:posOffset>
+                </wp:positionH>
+                <wp:positionV relativeFrom="paragraph">
+                  <wp:posOffset>4356100</wp:posOffset>
+                </wp:positionV>
+                <wp:extent cx="5759450" cy="635"/>
+                <wp:effectExtent l="0" t="0" r="0" b="0"/>
+                <wp:wrapTopAndBottom/>
+                <wp:docPr id="8" name="Zone de texte 8"/>
+                <wp:cNvGraphicFramePr/>
+                <a:graphic xmlns:a="http://schemas.openxmlformats.org/drawingml/2006/main">
+                  <a:graphicData uri="http://schemas.microsoft.com/office/word/2010/wordprocessingShape">
+                    <wps:wsp>
+                      <wps:cNvSpPr txBox="1"/>
+                      <wps:spPr>
+                        <a:xfrm>
+                          <a:off x="0" y="0"/>
+                          <a:ext cx="5759450" cy="635"/>
+                        </a:xfrm>
+                        <a:prstGeom prst="rect">
+                          <a:avLst/>
+                        </a:prstGeom>
+                        <a:solidFill>
+                          <a:prstClr val="white"/>
+                        </a:solidFill>
+                        <a:ln>
+                          <a:noFill/>
+                        </a:ln>
+                      </wps:spPr>
+                      <wps:txbx>
+                        <w:txbxContent>
+                          <w:p>
+                            <w:pPr>
+                              <w:pStyle w:val="Lgende"/>
+                              <w:rPr>
+                                <w:noProof/>
+                                <w:szCs w:val="20"/>
+                              </w:rPr>
+                            </w:pPr>
+                            <w:r>
+                              <w:rPr>
+                                <w:noProof/>
+                              </w:rPr>
+                              <w:fldChar w:fldCharType="begin"/>
+                            </w:r>
+                            <w:r>
+                              <w:rPr>
+                                <w:noProof/>
+                              </w:rPr>
+                              <w:instrText xml:space="preserve"> SEQ Figure \* ARABIC </w:instrText>
+                            </w:r>
+                            <w:r>
+                              <w:rPr>
+                                <w:noProof/>
+                              </w:rPr>
+                              <w:fldChar w:fldCharType="separate"/>
+                            </w:r>
+                            <w:bookmarkStart w:id="14" w:name="_Toc40272066"/>
+                            <w:r>
+                              <w:rPr>
+                                <w:noProof/>
+                              </w:rPr>
+                              <w:t>3</w:t>
+                            </w:r>
+                            <w:r>
+                              <w:rPr>
+                                <w:noProof/>
+                              </w:rPr>
+                              <w:fldChar w:fldCharType="end"/>
+                            </w:r>
+                            <w:r>
+                              <w:t xml:space="preserve"> - Page de chat</w:t>
+                            </w:r>
+                            <w:bookmarkEnd w:id="14"/>
+                          </w:p>
+                        </w:txbxContent>
+                      </wps:txbx>
+                      <wps:bodyPr rot="0" spcFirstLastPara="0" vertOverflow="overflow" horzOverflow="overflow" vert="horz" wrap="square" lIns="0" tIns="0" rIns="0" bIns="0" numCol="1" spcCol="0" rtlCol="0" fromWordArt="0" anchor="t" anchorCtr="0" forceAA="0" compatLnSpc="1">
+                        <a:prstTxWarp prst="textNoShape">
+                          <a:avLst/>
+                        </a:prstTxWarp>
+                        <a:spAutoFit/>
+                      </wps:bodyPr>
+                    </wps:wsp>
+                  </a:graphicData>
+                </a:graphic>
+              </wp:anchor>
+            </w:drawing>
+          </mc:Choice>
+          <mc:Fallback>
+            <w:pict>
+              <v:shape w14:anchorId="7450CCF8" id="Zone de texte 8" o:spid="_x0000_s1028" type="#_x0000_t202" style="position:absolute;margin-left:0;margin-top:343pt;width:453.5pt;height:.05pt;z-index:251669504;visibility:visible;mso-wrap-style:square;mso-wrap-distance-left:9pt;mso-wrap-distance-top:0;mso-wrap-distance-right:9pt;mso-wrap-distance-bottom:0;mso-position-horizontal:absolute;mso-position-horizontal-relative:text;mso-position-vertical:absolute;mso-position-vertical-relative:text;v-text-anchor:top" o:gfxdata="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" stroked="f">
+                <v:textbox style="mso-fit-shape-to-text:t" inset="0,0,0,0">
+                  <w:txbxContent>
+                    <w:p>
+                      <w:pPr>
+                        <w:pStyle w:val="Lgende"/>
+                        <w:rPr>
+                          <w:noProof/>
+                          <w:szCs w:val="20"/>
+                        </w:rPr>
+                      </w:pPr>
+                      <w:r>
+                        <w:rPr>
+                          <w:noProof/>
+                        </w:rPr>
+                        <w:fldChar w:fldCharType="begin"/>
+                      </w:r>
+                      <w:r>
+                        <w:rPr>
+                          <w:noProof/>
+                        </w:rPr>
+                        <w:instrText xml:space="preserve"> SEQ Figure \* ARABIC </w:instrText>
+                      </w:r>
+                      <w:r>
+                        <w:rPr>
+                          <w:noProof/>
+                        </w:rPr>
+                        <w:fldChar w:fldCharType="separate"/>
+                      </w:r>
+                      <w:bookmarkStart w:id="15" w:name="_Toc40272066"/>
+                      <w:r>
+                        <w:rPr>
+                          <w:noProof/>
+                        </w:rPr>
+                        <w:t>3</w:t>
+                      </w:r>
+                      <w:r>
+                        <w:rPr>
+                          <w:noProof/>
+                        </w:rPr>
+                        <w:fldChar w:fldCharType="end"/>
+                      </w:r>
+                      <w:r>
+                        <w:t xml:space="preserve"> - Page de chat</w:t>
+                      </w:r>
+                      <w:bookmarkEnd w:id="15"/>
+                    </w:p>
+                  </w:txbxContent>
+                </v:textbox>
+                <w10:wrap type="topAndBottom"/>
+              </v:shape>
+            </w:pict>
+          </mc:Fallback>
+        </mc:AlternateContent>
+      </w:r>
+      <w:r>
+        <w:t>créer un compte.</w:t>
+      </w:r>
+      <w:r>
+        <w:br w:type="page"/>
+      </w:r>
+    </w:p>
+    <w:p>
+      <w:r>
+        <w:rPr>
+          <w:noProof/>
+        </w:rPr>
+        <w:lastRenderedPageBreak/>
+        <mc:AlternateContent>
+          <mc:Choice Requires="wps">
+            <w:drawing>
+              <wp:anchor distT="0" distB="0" distL="114300" distR="114300" simplePos="0" relativeHeight="251675648" behindDoc="0" locked="0" layoutInCell="1" allowOverlap="1" wp14:anchorId="73766DCC" wp14:editId="568FE9E4">
+                <wp:simplePos x="0" y="0"/>
+                <wp:positionH relativeFrom="column">
+                  <wp:posOffset>0</wp:posOffset>
+                </wp:positionH>
+                <wp:positionV relativeFrom="paragraph">
+                  <wp:posOffset>4733290</wp:posOffset>
+                </wp:positionV>
+                <wp:extent cx="5759450" cy="635"/>
+                <wp:effectExtent l="0" t="0" r="0" b="0"/>
+                <wp:wrapTopAndBottom/>
+                <wp:docPr id="15" name="Zone de texte 15"/>
+                <wp:cNvGraphicFramePr/>
+                <a:graphic xmlns:a="http://schemas.openxmlformats.org/drawingml/2006/main">
+                  <a:graphicData uri="http://schemas.microsoft.com/office/word/2010/wordprocessingShape">
+                    <wps:wsp>
+                      <wps:cNvSpPr txBox="1"/>
+                      <wps:spPr>
+                        <a:xfrm>
+                          <a:off x="0" y="0"/>
+                          <a:ext cx="5759450" cy="635"/>
+                        </a:xfrm>
+                        <a:prstGeom prst="rect">
+                          <a:avLst/>
+                        </a:prstGeom>
+                        <a:solidFill>
+                          <a:prstClr val="white"/>
+                        </a:solidFill>
+                        <a:ln>
+                          <a:noFill/>
+                        </a:ln>
+                      </wps:spPr>
+                      <wps:txbx>
+                        <w:txbxContent>
+                          <w:p>
+                            <w:pPr>
+                              <w:pStyle w:val="Lgende"/>
+                              <w:rPr>
+                                <w:noProof/>
+                                <w:szCs w:val="20"/>
+                              </w:rPr>
+                            </w:pPr>
+                            <w:r>
+                              <w:rPr>
+                                <w:noProof/>
+                              </w:rPr>
+                              <w:fldChar w:fldCharType="begin"/>
+                            </w:r>
+                            <w:r>
+                              <w:rPr>
+                                <w:noProof/>
+                              </w:rPr>
+                              <w:instrText xml:space="preserve"> SEQ Figure \* ARABIC </w:instrText>
+                            </w:r>
+                            <w:r>
+                              <w:rPr>
+                                <w:noProof/>
+                              </w:rPr>
+                              <w:fldChar w:fldCharType="separate"/>
+                            </w:r>
+                            <w:bookmarkStart w:id="16" w:name="_Toc40272067"/>
+                            <w:r>
+                              <w:rPr>
+                                <w:noProof/>
+                              </w:rPr>
+                              <w:t>4</w:t>
+                            </w:r>
+                            <w:r>
+                              <w:rPr>
+                                <w:noProof/>
+                              </w:rPr>
+                              <w:fldChar w:fldCharType="end"/>
+                            </w:r>
+                            <w:r>
+                              <w:t xml:space="preserve"> - Page de chat</w:t>
+                            </w:r>
+                            <w:bookmarkEnd w:id="16"/>
+                          </w:p>
+                        </w:txbxContent>
+                      </wps:txbx>
+                      <wps:bodyPr rot="0" spcFirstLastPara="0" vertOverflow="overflow" horzOverflow="overflow" vert="horz" wrap="square" lIns="0" tIns="0" rIns="0" bIns="0" numCol="1" spcCol="0" rtlCol="0" fromWordArt="0" anchor="t" anchorCtr="0" forceAA="0" compatLnSpc="1">
+                        <a:prstTxWarp prst="textNoShape">
+                          <a:avLst/>
+                        </a:prstTxWarp>
+                        <a:spAutoFit/>
+                      </wps:bodyPr>
+                    </wps:wsp>
+                  </a:graphicData>
+                </a:graphic>
+              </wp:anchor>
+            </w:drawing>
+          </mc:Choice>
+          <mc:Fallback>
+            <w:pict>
+              <v:shape w14:anchorId="73766DCC" id="Zone de texte 15" o:spid="_x0000_s1029" type="#_x0000_t202" style="position:absolute;left:0;text-align:left;margin-left:0;margin-top:372.7pt;width:453.5pt;height:.05pt;z-index:251675648;visibility:visible;mso-wrap-style:square;mso-wrap-distance-left:9pt;mso-wrap-distance-top:0;mso-wrap-distance-right:9pt;mso-wrap-distance-bottom:0;mso-position-horizontal:absolute;mso-position-horizontal-relative:text;mso-position-vertical:absolute;mso-position-vertical-relative:text;v-text-anchor:top" o:gfxdata="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" stroked="f">
+                <v:textbox style="mso-fit-shape-to-text:t" inset="0,0,0,0">
+                  <w:txbxContent>
+                    <w:p>
+                      <w:pPr>
+                        <w:pStyle w:val="Lgende"/>
+                        <w:rPr>
+                          <w:noProof/>
+                          <w:szCs w:val="20"/>
+                        </w:rPr>
+                      </w:pPr>
+                      <w:r>
+                        <w:rPr>
+                          <w:noProof/>
+                        </w:rPr>
+                        <w:fldChar w:fldCharType="begin"/>
+                      </w:r>
+                      <w:r>
+                        <w:rPr>
+                          <w:noProof/>
+                        </w:rPr>
+                        <w:instrText xml:space="preserve"> SEQ Figure \* ARABIC </w:instrText>
+                      </w:r>
+                      <w:r>
+                        <w:rPr>
+                          <w:noProof/>
+                        </w:rPr>
+                        <w:fldChar w:fldCharType="separate"/>
+                      </w:r>
+                      <w:bookmarkStart w:id="17" w:name="_Toc40272067"/>
+                      <w:r>
+                        <w:rPr>
+                          <w:noProof/>
+                        </w:rPr>
+                        <w:t>4</w:t>
+                      </w:r>
+                      <w:r>
+                        <w:rPr>
+                          <w:noProof/>
+                        </w:rPr>
+                        <w:fldChar w:fldCharType="end"/>
+                      </w:r>
+                      <w:r>
+                        <w:t xml:space="preserve"> - Page de chat</w:t>
+                      </w:r>
+                      <w:bookmarkEnd w:id="17"/>
+                    </w:p>
+                  </w:txbxContent>
+                </v:textbox>
+                <w10:wrap type="topAndBottom"/>
+              </v:shape>
+            </w:pict>
+          </mc:Fallback>
+        </mc:AlternateContent>
+      </w:r>
+      <w:r>
+        <w:rPr>
+          <w:noProof/>
+        </w:rPr>
+        <w:drawing>
+          <wp:anchor distT="0" distB="0" distL="114300" distR="114300" simplePos="0" relativeHeight="251667456" behindDoc="0" locked="0" layoutInCell="1" allowOverlap="1" wp14:anchorId="5823CE4A" wp14:editId="45477E82">
+            <wp:simplePos x="0" y="0"/>
+            <wp:positionH relativeFrom="margin">
+              <wp:align>left</wp:align>
+            </wp:positionH>
+            <wp:positionV relativeFrom="paragraph">
+              <wp:posOffset>377190</wp:posOffset>
+            </wp:positionV>
+            <wp:extent cx="5759450" cy="4298950"/>
+            <wp:effectExtent l="0" t="0" r="0" b="6350"/>
+            <wp:wrapTopAndBottom/>
+            <wp:docPr id="6" name="Image 6"/>
+            <wp:cNvGraphicFramePr>
+              <a:graphicFrameLocks xmlns:a="http://schemas.openxmlformats.org/drawingml/2006/main" noChangeAspect="1"/>
+            </wp:cNvGraphicFramePr>
+            <a:graphic xmlns:a="http://schemas.openxmlformats.org/drawingml/2006/main">
+              <a:graphicData uri="http://schemas.openxmlformats.org/drawingml/2006/picture">
+                <pic:pic xmlns:pic="http://schemas.openxmlformats.org/drawingml/2006/picture">
+                  <pic:nvPicPr>
+                    <pic:cNvPr id="1" name=""/>
+                    <pic:cNvPicPr/>
+                  </pic:nvPicPr>
+                  <pic:blipFill>
+                    <a:blip r:embed="rId15">
+                      <a:extLst>
+                        <a:ext uri="{28A0092B-C50C-407E-A947-70E740481C1C}">
+                          <a14:useLocalDpi xmlns:a14="http://schemas.microsoft.com/office/drawing/2010/main" val="0"/>
+                        </a:ext>
+                      </a:extLst>
+                    </a:blip>
+                    <a:stretch>
+                      <a:fillRect/>
+                    </a:stretch>
+                  </pic:blipFill>
+                  <pic:spPr>
+                    <a:xfrm>
+                      <a:off x="0" y="0"/>
+                      <a:ext cx="5759450" cy="4298950"/>
+                    </a:xfrm>
+                    <a:prstGeom prst="rect">
+                      <a:avLst/>
+                    </a:prstGeom>
+                  </pic:spPr>
+                </pic:pic>
+              </a:graphicData>
+            </a:graphic>
+          </wp:anchor>
+        </w:drawing>
+      </w:r>
+      <w:r>
+        <w:t>La page ci-dessous permet aux utilisateurs de communiquer entre eux.</w:t>
+      </w:r>
+    </w:p>
+    <w:p>
+      <w:pPr>
+        <w:jc w:val="left"/>
+      </w:pPr>
+      <w:r>
+        <w:br w:type="page"/>
+      </w:r>
+    </w:p>
+    <w:p>
+      <w:r>
+        <w:rPr>
+          <w:noProof/>
+        </w:rPr>
+        <w:lastRenderedPageBreak/>
+        <mc:AlternateContent>
+          <mc:Choice Requires="wps">
+            <w:drawing>
+              <wp:anchor distT="0" distB="0" distL="114300" distR="114300" simplePos="0" relativeHeight="251677696" behindDoc="0" locked="0" layoutInCell="1" allowOverlap="1" wp14:anchorId="2724FE2B" wp14:editId="09FBC37E">
+                <wp:simplePos x="0" y="0"/>
+                <wp:positionH relativeFrom="margin">
+                  <wp:align>left</wp:align>
+                </wp:positionH>
+                <wp:positionV relativeFrom="paragraph">
+                  <wp:posOffset>5563870</wp:posOffset>
+                </wp:positionV>
+                <wp:extent cx="5759450" cy="635"/>
+                <wp:effectExtent l="0" t="0" r="0" b="0"/>
+                <wp:wrapTopAndBottom/>
+                <wp:docPr id="16" name="Zone de texte 16"/>
+                <wp:cNvGraphicFramePr/>
+                <a:graphic xmlns:a="http://schemas.openxmlformats.org/drawingml/2006/main">
+                  <a:graphicData uri="http://schemas.microsoft.com/office/word/2010/wordprocessingShape">
+                    <wps:wsp>
+                      <wps:cNvSpPr txBox="1"/>
+                      <wps:spPr>
+                        <a:xfrm>
+                          <a:off x="0" y="0"/>
+                          <a:ext cx="5759450" cy="635"/>
+                        </a:xfrm>
+                        <a:prstGeom prst="rect">
+                          <a:avLst/>
+                        </a:prstGeom>
+                        <a:solidFill>
+                          <a:prstClr val="white"/>
+                        </a:solidFill>
+                        <a:ln>
+                          <a:noFill/>
+                        </a:ln>
+                      </wps:spPr>
+                      <wps:txbx>
+                        <w:txbxContent>
+                          <w:p>
+                            <w:pPr>
+                              <w:pStyle w:val="Lgende"/>
+                              <w:rPr>
+                                <w:noProof/>
+                                <w:szCs w:val="20"/>
+                              </w:rPr>
+                            </w:pPr>
+                            <w:r>
+                              <w:rPr>
+                                <w:noProof/>
+                              </w:rPr>
+                              <w:fldChar w:fldCharType="begin"/>
+                            </w:r>
+                            <w:r>
+                              <w:rPr>
+                                <w:noProof/>
+                              </w:rPr>
+                              <w:instrText xml:space="preserve"> SEQ Figure \* ARABIC </w:instrText>
+                            </w:r>
+                            <w:r>
+                              <w:rPr>
+                                <w:noProof/>
+                              </w:rPr>
+                              <w:fldChar w:fldCharType="separate"/>
+                            </w:r>
+                            <w:bookmarkStart w:id="18" w:name="_Toc40272068"/>
+                            <w:r>
+                              <w:rPr>
+                                <w:noProof/>
+                              </w:rPr>
+                              <w:t>5</w:t>
+                            </w:r>
+                            <w:r>
+                              <w:rPr>
+                                <w:noProof/>
+                              </w:rPr>
+                              <w:fldChar w:fldCharType="end"/>
+                            </w:r>
+                            <w:r>
+                              <w:t xml:space="preserve"> - Page de logs</w:t>
+                            </w:r>
+                            <w:bookmarkEnd w:id="18"/>
+                          </w:p>
+                        </w:txbxContent>
+                      </wps:txbx>
+                      <wps:bodyPr rot="0" spcFirstLastPara="0" vertOverflow="overflow" horzOverflow="overflow" vert="horz" wrap="square" lIns="0" tIns="0" rIns="0" bIns="0" numCol="1" spcCol="0" rtlCol="0" fromWordArt="0" anchor="t" anchorCtr="0" forceAA="0" compatLnSpc="1">
+                        <a:prstTxWarp prst="textNoShape">
+                          <a:avLst/>
+                        </a:prstTxWarp>
+                        <a:spAutoFit/>
+                      </wps:bodyPr>
+                    </wps:wsp>
+                  </a:graphicData>
+                </a:graphic>
+              </wp:anchor>
+            </w:drawing>
+          </mc:Choice>
+          <mc:Fallback>
+            <w:pict>
+              <v:shape w14:anchorId="2724FE2B" id="Zone de texte 16" o:spid="_x0000_s1030" type="#_x0000_t202" style="position:absolute;left:0;text-align:left;margin-left:0;margin-top:438.1pt;width:453.5pt;height:.05pt;z-index:251677696;visibility:visible;mso-wrap-style:square;mso-wrap-distance-left:9pt;mso-wrap-distance-top:0;mso-wrap-distance-right:9pt;mso-wrap-distance-bottom:0;mso-position-horizontal:left;mso-position-horizontal-relative:margin;mso-position-vertical:absolute;mso-position-vertical-relative:text;v-text-anchor:top" o:gfxdata="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" stroked="f">
+                <v:textbox style="mso-fit-shape-to-text:t" inset="0,0,0,0">
+                  <w:txbxContent>
+                    <w:p>
+                      <w:pPr>
+                        <w:pStyle w:val="Lgende"/>
+                        <w:rPr>
+                          <w:noProof/>
+                          <w:szCs w:val="20"/>
+                        </w:rPr>
+                      </w:pPr>
+                      <w:r>
+                        <w:rPr>
+                          <w:noProof/>
+                        </w:rPr>
+                        <w:fldChar w:fldCharType="begin"/>
+                      </w:r>
+                      <w:r>
+                        <w:rPr>
+                          <w:noProof/>
+                        </w:rPr>
+                        <w:instrText xml:space="preserve"> SEQ Figure \* ARABIC </w:instrText>
+                      </w:r>
+                      <w:r>
+                        <w:rPr>
+                          <w:noProof/>
+                        </w:rPr>
+                        <w:fldChar w:fldCharType="separate"/>
+                      </w:r>
+                      <w:bookmarkStart w:id="19" w:name="_Toc40272068"/>
+                      <w:r>
+                        <w:rPr>
+                          <w:noProof/>
+                        </w:rPr>
+                        <w:t>5</w:t>
+                      </w:r>
+                      <w:r>
+                        <w:rPr>
+                          <w:noProof/>
+                        </w:rPr>
+                        <w:fldChar w:fldCharType="end"/>
+                      </w:r>
+                      <w:r>
+                        <w:t xml:space="preserve"> - Page de logs</w:t>
+                      </w:r>
+                      <w:bookmarkEnd w:id="19"/>
+                    </w:p>
+                  </w:txbxContent>
+                </v:textbox>
+                <w10:wrap type="topAndBottom" anchorx="margin"/>
+              </v:shape>
+            </w:pict>
+          </mc:Fallback>
+        </mc:AlternateContent>
+      </w:r>
+      <w:r>
+        <w:rPr>
+          <w:noProof/>
+        </w:rPr>
+        <w:drawing>
+          <wp:anchor distT="0" distB="0" distL="114300" distR="114300" simplePos="0" relativeHeight="251670528" behindDoc="0" locked="0" layoutInCell="1" allowOverlap="1" wp14:anchorId="032CD77C" wp14:editId="7BE30C9B">
+            <wp:simplePos x="0" y="0"/>
+            <wp:positionH relativeFrom="margin">
+              <wp:align>right</wp:align>
+            </wp:positionH>
+            <wp:positionV relativeFrom="paragraph">
+              <wp:posOffset>465455</wp:posOffset>
+            </wp:positionV>
+            <wp:extent cx="5759450" cy="5069840"/>
+            <wp:effectExtent l="0" t="0" r="0" b="0"/>
+            <wp:wrapTopAndBottom/>
+            <wp:docPr id="10" name="Image 10"/>
+            <wp:cNvGraphicFramePr>
+              <a:graphicFrameLocks xmlns:a="http://schemas.openxmlformats.org/drawingml/2006/main" noChangeAspect="1"/>
+            </wp:cNvGraphicFramePr>
+            <a:graphic xmlns:a="http://schemas.openxmlformats.org/drawingml/2006/main">
+              <a:graphicData uri="http://schemas.openxmlformats.org/drawingml/2006/picture">
+                <pic:pic xmlns:pic="http://schemas.openxmlformats.org/drawingml/2006/picture">
+                  <pic:nvPicPr>
+                    <pic:cNvPr id="1" name=""/>
+                    <pic:cNvPicPr/>
+                  </pic:nvPicPr>
+                  <pic:blipFill>
+                    <a:blip r:embed="rId16">
+                      <a:extLst>
+                        <a:ext uri="{28A0092B-C50C-407E-A947-70E740481C1C}">
+                          <a14:useLocalDpi xmlns:a14="http://schemas.microsoft.com/office/drawing/2010/main" val="0"/>
+                        </a:ext>
+                      </a:extLst>
+                    </a:blip>
+                    <a:stretch>
+                      <a:fillRect/>
+                    </a:stretch>
+                  </pic:blipFill>
+                  <pic:spPr>
+                    <a:xfrm>
+                      <a:off x="0" y="0"/>
+                      <a:ext cx="5759450" cy="5069840"/>
+                    </a:xfrm>
+                    <a:prstGeom prst="rect">
+                      <a:avLst/>
+                    </a:prstGeom>
+                  </pic:spPr>
+                </pic:pic>
+              </a:graphicData>
+            </a:graphic>
+            <wp14:sizeRelH relativeFrom="margin">
+              <wp14:pctWidth>0</wp14:pctWidth>
+            </wp14:sizeRelH>
+            <wp14:sizeRelV relativeFrom="margin">
+              <wp14:pctHeight>0</wp14:pctHeight>
+            </wp14:sizeRelV>
+          </wp:anchor>
+        </w:drawing>
+      </w:r>
+      <w:r>
+        <w:t>La page ci-dessous permet de démarrer ou arrêter le serveur et de voir ce qu’il se passe sur les clients en temps réel.</w:t>
+      </w:r>
+    </w:p>
+    <w:p>
+      <w:pPr>
         <w:pStyle w:val="Titre2"/>
         <w:rPr>
           <w:i/>
           <w:iCs/>
         </w:rPr>
       </w:pPr>
-      <w:bookmarkStart w:id="8" w:name="_Toc39214575"/>
-      <w:r>
-        <w:rPr>
-          <w:iCs/>
-        </w:rPr>
-        <w:t>Concept</w:t>
-      </w:r>
-      <w:bookmarkEnd w:id="8"/>
+      <w:r>
+        <w:rPr>
+          <w:iCs/>
+        </w:rPr>
+        <w:t>Stratégie de test</w:t>
+      </w:r>
+      <w:bookmarkEnd w:id="10"/>
+      <w:bookmarkEnd w:id="11"/>
+    </w:p>
+    <w:p/>
+    <w:p>
+      <w:pPr>
+        <w:pStyle w:val="En-tte"/>
+        <w:ind w:firstLine="360"/>
+        <w:rPr>
+          <w:i/>
+          <w:iCs/>
+          <w:szCs w:val="14"/>
+        </w:rPr>
+      </w:pPr>
+      <w:r>
+        <w:rPr>
+          <w:i/>
+          <w:iCs/>
+          <w:szCs w:val="14"/>
+        </w:rPr>
+        <w:t xml:space="preserve">Décrire la stratégie globale de </w:t>
+      </w:r>
+      <w:proofErr w:type="gramStart"/>
+      <w:r>
+        <w:rPr>
+          <w:i/>
+          <w:iCs/>
+          <w:szCs w:val="14"/>
+        </w:rPr>
+        <w:t>test:</w:t>
+      </w:r>
+      <w:proofErr w:type="gramEnd"/>
+      <w:r>
+        <w:rPr>
+          <w:i/>
+          <w:iCs/>
+          <w:szCs w:val="14"/>
+        </w:rPr>
+        <w:t xml:space="preserve"> </w:t>
+      </w:r>
+    </w:p>
+    <w:p>
+      <w:pPr>
+        <w:pStyle w:val="En-tte"/>
+        <w:ind w:firstLine="360"/>
+        <w:rPr>
+          <w:i/>
+          <w:iCs/>
+          <w:szCs w:val="14"/>
+        </w:rPr>
+      </w:pPr>
+    </w:p>
+    <w:p>
+      <w:pPr>
+        <w:pStyle w:val="En-tte"/>
+        <w:numPr>
+          <w:ilvl w:val="0"/>
+          <w:numId w:val="6"/>
+        </w:numPr>
+        <w:tabs>
+          <w:tab w:val="clear" w:pos="4536"/>
+          <w:tab w:val="clear" w:pos="9072"/>
+        </w:tabs>
+        <w:rPr>
+          <w:i/>
+          <w:iCs/>
+          <w:szCs w:val="14"/>
+        </w:rPr>
+      </w:pPr>
+      <w:proofErr w:type="gramStart"/>
+      <w:r>
+        <w:rPr>
+          <w:i/>
+          <w:iCs/>
+          <w:szCs w:val="14"/>
+        </w:rPr>
+        <w:t>t</w:t>
+      </w:r>
+      <w:r>
+        <w:rPr>
+          <w:i/>
+          <w:iCs/>
+          <w:szCs w:val="14"/>
+        </w:rPr>
+        <w:t>ypes</w:t>
+      </w:r>
+      <w:proofErr w:type="gramEnd"/>
+      <w:r>
+        <w:rPr>
+          <w:i/>
+          <w:iCs/>
+          <w:szCs w:val="14"/>
+        </w:rPr>
+        <w:t xml:space="preserve"> de des tests et ordre dans lequel ils seront effectués.</w:t>
+      </w:r>
+    </w:p>
+    <w:p>
+      <w:pPr>
+        <w:pStyle w:val="En-tte"/>
+        <w:numPr>
+          <w:ilvl w:val="0"/>
+          <w:numId w:val="6"/>
+        </w:numPr>
+        <w:tabs>
+          <w:tab w:val="clear" w:pos="4536"/>
+          <w:tab w:val="clear" w:pos="9072"/>
+        </w:tabs>
+        <w:rPr>
+          <w:i/>
+          <w:iCs/>
+          <w:szCs w:val="14"/>
+        </w:rPr>
+      </w:pPr>
+      <w:proofErr w:type="gramStart"/>
+      <w:r>
+        <w:rPr>
+          <w:i/>
+          <w:iCs/>
+          <w:szCs w:val="14"/>
+        </w:rPr>
+        <w:t>l</w:t>
+      </w:r>
+      <w:r>
+        <w:rPr>
+          <w:i/>
+          <w:iCs/>
+          <w:szCs w:val="14"/>
+        </w:rPr>
+        <w:t>es</w:t>
+      </w:r>
+      <w:proofErr w:type="gramEnd"/>
+      <w:r>
+        <w:rPr>
+          <w:i/>
+          <w:iCs/>
+          <w:szCs w:val="14"/>
+        </w:rPr>
+        <w:t xml:space="preserve"> moyens à mettre en œuvre</w:t>
+      </w:r>
+      <w:r>
+        <w:rPr>
+          <w:i/>
+          <w:iCs/>
+          <w:szCs w:val="14"/>
+        </w:rPr>
+        <w:t>.</w:t>
+      </w:r>
+    </w:p>
+    <w:p>
+      <w:pPr>
+        <w:pStyle w:val="En-tte"/>
+        <w:numPr>
+          <w:ilvl w:val="0"/>
+          <w:numId w:val="6"/>
+        </w:numPr>
+        <w:tabs>
+          <w:tab w:val="clear" w:pos="4536"/>
+          <w:tab w:val="clear" w:pos="9072"/>
+        </w:tabs>
+        <w:rPr>
+          <w:i/>
+          <w:iCs/>
+          <w:szCs w:val="14"/>
+        </w:rPr>
+      </w:pPr>
+      <w:proofErr w:type="gramStart"/>
+      <w:r>
+        <w:rPr>
+          <w:i/>
+          <w:iCs/>
+          <w:szCs w:val="14"/>
+        </w:rPr>
+        <w:t>c</w:t>
+      </w:r>
+      <w:r>
+        <w:rPr>
+          <w:i/>
+          <w:iCs/>
+          <w:szCs w:val="14"/>
+        </w:rPr>
+        <w:t>ouverture</w:t>
+      </w:r>
+      <w:proofErr w:type="gramEnd"/>
+      <w:r>
+        <w:rPr>
+          <w:i/>
+          <w:iCs/>
+          <w:szCs w:val="14"/>
+        </w:rPr>
+        <w:t xml:space="preserve"> des tests (tests exhaustifs ou non, si non, pourquoi ?)</w:t>
+      </w:r>
+      <w:r>
+        <w:rPr>
+          <w:i/>
+          <w:iCs/>
+          <w:szCs w:val="14"/>
+        </w:rPr>
+        <w:t>.</w:t>
+      </w:r>
+    </w:p>
+    <w:p>
+      <w:pPr>
+        <w:pStyle w:val="En-tte"/>
+        <w:numPr>
+          <w:ilvl w:val="0"/>
+          <w:numId w:val="6"/>
+        </w:numPr>
+        <w:tabs>
+          <w:tab w:val="clear" w:pos="4536"/>
+          <w:tab w:val="clear" w:pos="9072"/>
+        </w:tabs>
+        <w:rPr>
+          <w:i/>
+          <w:iCs/>
+          <w:szCs w:val="14"/>
+        </w:rPr>
+      </w:pPr>
+      <w:proofErr w:type="gramStart"/>
+      <w:r>
+        <w:rPr>
+          <w:i/>
+          <w:iCs/>
+          <w:szCs w:val="14"/>
+        </w:rPr>
+        <w:t>d</w:t>
+      </w:r>
+      <w:r>
+        <w:rPr>
+          <w:i/>
+          <w:iCs/>
+          <w:szCs w:val="14"/>
+        </w:rPr>
+        <w:t>onnées</w:t>
+      </w:r>
+      <w:proofErr w:type="gramEnd"/>
+      <w:r>
+        <w:rPr>
+          <w:i/>
+          <w:iCs/>
+          <w:szCs w:val="14"/>
+        </w:rPr>
+        <w:t xml:space="preserve"> de test à prévoir (données réelles ?)</w:t>
+      </w:r>
+      <w:r>
+        <w:rPr>
+          <w:i/>
+          <w:iCs/>
+          <w:szCs w:val="14"/>
+        </w:rPr>
+        <w:t>.</w:t>
+      </w:r>
+    </w:p>
+    <w:p>
+      <w:pPr>
+        <w:pStyle w:val="En-tte"/>
+        <w:numPr>
+          <w:ilvl w:val="0"/>
+          <w:numId w:val="6"/>
+        </w:numPr>
+        <w:tabs>
+          <w:tab w:val="clear" w:pos="4536"/>
+          <w:tab w:val="clear" w:pos="9072"/>
+        </w:tabs>
+        <w:rPr>
+          <w:i/>
+          <w:iCs/>
+          <w:szCs w:val="14"/>
+        </w:rPr>
+      </w:pPr>
+      <w:proofErr w:type="gramStart"/>
+      <w:r>
+        <w:rPr>
+          <w:i/>
+          <w:iCs/>
+          <w:szCs w:val="14"/>
+        </w:rPr>
+        <w:t>les</w:t>
+      </w:r>
+      <w:proofErr w:type="gramEnd"/>
+      <w:r>
+        <w:rPr>
+          <w:i/>
+          <w:iCs/>
+          <w:szCs w:val="14"/>
+        </w:rPr>
+        <w:t xml:space="preserve"> testeurs extérieurs éventuels.</w:t>
+      </w:r>
+    </w:p>
+    <w:p>
+      <w:pPr>
+        <w:pStyle w:val="En-tte"/>
+        <w:tabs>
+          <w:tab w:val="clear" w:pos="4536"/>
+          <w:tab w:val="clear" w:pos="9072"/>
+        </w:tabs>
+        <w:ind w:left="717"/>
+        <w:rPr>
+          <w:szCs w:val="14"/>
+        </w:rPr>
+      </w:pPr>
     </w:p>
     <w:p>
       <w:pPr>
@@ -2534,6 +3956,27 @@
     </w:p>
     <w:p>
       <w:pPr>
+        <w:pStyle w:val="Titre2"/>
+        <w:rPr>
+          <w:i/>
+          <w:iCs/>
+        </w:rPr>
+      </w:pPr>
+      <w:bookmarkStart w:id="20" w:name="_Toc25553310"/>
+      <w:bookmarkStart w:id="21" w:name="_Toc71691015"/>
+      <w:bookmarkStart w:id="22" w:name="_Toc39214577"/>
+      <w:r>
+        <w:rPr>
+          <w:rFonts w:cs="Arial"/>
+        </w:rPr>
+        <w:t>Risques techniques</w:t>
+      </w:r>
+      <w:bookmarkEnd w:id="20"/>
+      <w:bookmarkEnd w:id="21"/>
+      <w:bookmarkEnd w:id="22"/>
+    </w:p>
+    <w:p>
+      <w:pPr>
         <w:pStyle w:val="Retraitnormal1"/>
         <w:numPr>
           <w:ilvl w:val="0"/>
@@ -2541,49 +3984,52 @@
         </w:numPr>
         <w:ind w:left="360"/>
         <w:rPr>
-          <w:rFonts w:ascii="Century Gothic" w:hAnsi="Century Gothic"/>
-          <w:i/>
+          <w:rFonts w:ascii="Arial" w:hAnsi="Arial" w:cs="Arial"/>
           <w:iCs/>
           <w:sz w:val="24"/>
-          <w:szCs w:val="14"/>
-          <w:lang w:eastAsia="fr-FR"/>
-        </w:rPr>
-      </w:pPr>
-      <w:r>
-        <w:rPr>
-          <w:rFonts w:ascii="Century Gothic" w:hAnsi="Century Gothic"/>
-          <w:i/>
-          <w:iCs/>
+        </w:rPr>
+      </w:pPr>
+    </w:p>
+    <w:p>
+      <w:pPr>
+        <w:pStyle w:val="Retraitnormal1"/>
+        <w:numPr>
+          <w:ilvl w:val="0"/>
+          <w:numId w:val="5"/>
+        </w:numPr>
+        <w:rPr>
+          <w:rFonts w:ascii="Arial" w:hAnsi="Arial" w:cs="Arial"/>
+          <w:i/>
           <w:sz w:val="24"/>
-          <w:szCs w:val="14"/>
-          <w:lang w:eastAsia="fr-FR"/>
-        </w:rPr>
-        <w:t>Le concept</w:t>
-      </w:r>
-      <w:r>
-        <w:rPr>
-          <w:rFonts w:ascii="Century Gothic" w:hAnsi="Century Gothic"/>
-          <w:i/>
-          <w:iCs/>
+        </w:rPr>
+      </w:pPr>
+      <w:proofErr w:type="gramStart"/>
+      <w:r>
+        <w:rPr>
+          <w:rFonts w:ascii="Arial" w:hAnsi="Arial" w:cs="Arial"/>
+          <w:i/>
           <w:sz w:val="24"/>
-          <w:szCs w:val="14"/>
-          <w:lang w:eastAsia="fr-FR"/>
-        </w:rPr>
-        <w:t xml:space="preserve"> complet avec toutes ses </w:t>
-      </w:r>
-      <w:proofErr w:type="gramStart"/>
-      <w:r>
-        <w:rPr>
-          <w:rFonts w:ascii="Century Gothic" w:hAnsi="Century Gothic"/>
-          <w:i/>
-          <w:iCs/>
+        </w:rPr>
+        <w:lastRenderedPageBreak/>
+        <w:t>risques</w:t>
+      </w:r>
+      <w:proofErr w:type="gramEnd"/>
+      <w:r>
+        <w:rPr>
+          <w:rFonts w:ascii="Arial" w:hAnsi="Arial" w:cs="Arial"/>
+          <w:i/>
           <w:sz w:val="24"/>
-          <w:szCs w:val="14"/>
-          <w:lang w:eastAsia="fr-FR"/>
-        </w:rPr>
-        <w:t>annexes:</w:t>
-      </w:r>
-      <w:proofErr w:type="gramEnd"/>
+        </w:rPr>
+        <w:t xml:space="preserve"> techniques (complexité, manque de compétences, …)</w:t>
+      </w:r>
+      <w:r>
+        <w:rPr>
+          <w:rFonts w:ascii="Arial" w:hAnsi="Arial" w:cs="Arial"/>
+          <w:i/>
+          <w:sz w:val="24"/>
+        </w:rPr>
+        <w:t>.</w:t>
+      </w:r>
     </w:p>
     <w:p>
       <w:pPr>
@@ -2594,12 +4040,9 @@
         </w:numPr>
         <w:ind w:left="360"/>
         <w:rPr>
-          <w:rFonts w:ascii="Century Gothic" w:hAnsi="Century Gothic"/>
-          <w:i/>
-          <w:iCs/>
+          <w:rFonts w:ascii="Arial" w:hAnsi="Arial" w:cs="Arial"/>
+          <w:i/>
           <w:sz w:val="24"/>
-          <w:szCs w:val="14"/>
-          <w:lang w:eastAsia="fr-FR"/>
         </w:rPr>
       </w:pPr>
     </w:p>
@@ -2612,6 +4055,88 @@
         </w:numPr>
         <w:ind w:left="360"/>
         <w:rPr>
+          <w:rFonts w:ascii="Arial" w:hAnsi="Arial" w:cs="Arial"/>
+          <w:i/>
+          <w:sz w:val="24"/>
+        </w:rPr>
+      </w:pPr>
+      <w:r>
+        <w:rPr>
+          <w:rFonts w:ascii="Arial" w:hAnsi="Arial" w:cs="Arial"/>
+          <w:i/>
+          <w:sz w:val="24"/>
+        </w:rPr>
+        <w:t xml:space="preserve">Décrire aussi quelles solutions </w:t>
+      </w:r>
+      <w:proofErr w:type="gramStart"/>
+      <w:r>
+        <w:rPr>
+          <w:rFonts w:ascii="Arial" w:hAnsi="Arial" w:cs="Arial"/>
+          <w:i/>
+          <w:sz w:val="24"/>
+        </w:rPr>
+        <w:t>ont</w:t>
+      </w:r>
+      <w:proofErr w:type="gramEnd"/>
+      <w:r>
+        <w:rPr>
+          <w:rFonts w:ascii="Arial" w:hAnsi="Arial" w:cs="Arial"/>
+          <w:i/>
+          <w:sz w:val="24"/>
+        </w:rPr>
+        <w:t xml:space="preserve"> été appliquées pour réduire les risques (priorités, formation, actions, …)</w:t>
+      </w:r>
+      <w:r>
+        <w:rPr>
+          <w:rFonts w:ascii="Arial" w:hAnsi="Arial" w:cs="Arial"/>
+          <w:i/>
+          <w:sz w:val="24"/>
+        </w:rPr>
+        <w:t>.</w:t>
+      </w:r>
+    </w:p>
+    <w:p>
+      <w:pPr>
+        <w:pStyle w:val="Retraitnormal1"/>
+        <w:numPr>
+          <w:ilvl w:val="0"/>
+          <w:numId w:val="0"/>
+        </w:numPr>
+        <w:ind w:left="360"/>
+        <w:rPr>
+          <w:rFonts w:ascii="Arial" w:hAnsi="Arial" w:cs="Arial"/>
+          <w:iCs/>
+          <w:sz w:val="24"/>
+        </w:rPr>
+      </w:pPr>
+    </w:p>
+    <w:p>
+      <w:pPr>
+        <w:pStyle w:val="Titre2"/>
+        <w:rPr>
+          <w:i/>
+          <w:iCs/>
+        </w:rPr>
+      </w:pPr>
+      <w:bookmarkStart w:id="23" w:name="_Toc39214578"/>
+      <w:r>
+        <w:rPr>
+          <w:iCs/>
+        </w:rPr>
+        <w:t>Planification</w:t>
+      </w:r>
+      <w:bookmarkEnd w:id="23"/>
+    </w:p>
+    <w:p/>
+    <w:p>
+      <w:pPr>
+        <w:pStyle w:val="Retraitnormal1"/>
+        <w:numPr>
+          <w:ilvl w:val="0"/>
+          <w:numId w:val="0"/>
+        </w:numPr>
+        <w:ind w:left="349"/>
+        <w:rPr>
           <w:rFonts w:ascii="Century Gothic" w:hAnsi="Century Gothic"/>
           <w:i/>
           <w:iCs/>
@@ -2629,7 +4154,7 @@
           <w:szCs w:val="14"/>
           <w:lang w:eastAsia="fr-FR"/>
         </w:rPr>
-        <w:t xml:space="preserve">Par exemple : </w:t>
+        <w:t>Révision de la planification initiale du projet :</w:t>
       </w:r>
     </w:p>
     <w:p>
@@ -2637,8 +4162,9 @@
         <w:pStyle w:val="Retraitnormal1"/>
         <w:numPr>
           <w:ilvl w:val="0"/>
-          <w:numId w:val="4"/>
+          <w:numId w:val="0"/>
         </w:numPr>
+        <w:ind w:left="349"/>
         <w:rPr>
           <w:rFonts w:ascii="Century Gothic" w:hAnsi="Century Gothic"/>
           <w:i/>
@@ -2648,8 +4174,14 @@
           <w:lang w:eastAsia="fr-FR"/>
         </w:rPr>
       </w:pPr>
-      <w:proofErr w:type="gramStart"/>
-      <w:r>
+    </w:p>
+    <w:p>
+      <w:pPr>
+        <w:pStyle w:val="Retraitnormal1"/>
+        <w:numPr>
+          <w:ilvl w:val="0"/>
+          <w:numId w:val="7"/>
+        </w:numPr>
         <w:rPr>
           <w:rFonts w:ascii="Century Gothic" w:hAnsi="Century Gothic"/>
           <w:i/>
@@ -2658,8 +4190,8 @@
           <w:szCs w:val="14"/>
           <w:lang w:eastAsia="fr-FR"/>
         </w:rPr>
-        <w:t>M</w:t>
-      </w:r>
+      </w:pPr>
+      <w:proofErr w:type="gramStart"/>
       <w:r>
         <w:rPr>
           <w:rFonts w:ascii="Century Gothic" w:hAnsi="Century Gothic"/>
@@ -2669,7 +4201,7 @@
           <w:szCs w:val="14"/>
           <w:lang w:eastAsia="fr-FR"/>
         </w:rPr>
-        <w:t>ultimédia:</w:t>
+        <w:t>planning</w:t>
       </w:r>
       <w:proofErr w:type="gramEnd"/>
       <w:r>
@@ -2681,10 +4213,16 @@
           <w:szCs w:val="14"/>
           <w:lang w:eastAsia="fr-FR"/>
         </w:rPr>
-        <w:t xml:space="preserve"> carte de site, maquettes papier, story </w:t>
-      </w:r>
-      <w:proofErr w:type="spellStart"/>
-      <w:r>
+        <w:t xml:space="preserve"> indiquant les dates de début et de fin du projet ainsi que le découpage connu des diverses phases. </w:t>
+      </w:r>
+    </w:p>
+    <w:p>
+      <w:pPr>
+        <w:pStyle w:val="Retraitnormal1"/>
+        <w:numPr>
+          <w:ilvl w:val="0"/>
+          <w:numId w:val="7"/>
+        </w:numPr>
         <w:rPr>
           <w:rFonts w:ascii="Century Gothic" w:hAnsi="Century Gothic"/>
           <w:i/>
@@ -2693,9 +4231,8 @@
           <w:szCs w:val="14"/>
           <w:lang w:eastAsia="fr-FR"/>
         </w:rPr>
-        <w:t>board</w:t>
-      </w:r>
-      <w:proofErr w:type="spellEnd"/>
+      </w:pPr>
+      <w:proofErr w:type="gramStart"/>
       <w:r>
         <w:rPr>
           <w:rFonts w:ascii="Century Gothic" w:hAnsi="Century Gothic"/>
@@ -2705,16 +4242,10 @@
           <w:szCs w:val="14"/>
           <w:lang w:eastAsia="fr-FR"/>
         </w:rPr>
-        <w:t xml:space="preserve"> préliminaire, …</w:t>
-      </w:r>
-    </w:p>
-    <w:p>
-      <w:pPr>
-        <w:pStyle w:val="Retraitnormal1"/>
-        <w:numPr>
-          <w:ilvl w:val="0"/>
-          <w:numId w:val="4"/>
-        </w:numPr>
+        <w:t>partage</w:t>
+      </w:r>
+      <w:proofErr w:type="gramEnd"/>
+      <w:r>
         <w:rPr>
           <w:rFonts w:ascii="Century Gothic" w:hAnsi="Century Gothic"/>
           <w:i/>
@@ -2723,143 +4254,7 @@
           <w:szCs w:val="14"/>
           <w:lang w:eastAsia="fr-FR"/>
         </w:rPr>
-      </w:pPr>
-      <w:r>
-        <w:rPr>
-          <w:rFonts w:ascii="Century Gothic" w:hAnsi="Century Gothic"/>
-          <w:i/>
-          <w:iCs/>
-          <w:sz w:val="24"/>
-          <w:szCs w:val="14"/>
-          <w:lang w:eastAsia="fr-FR"/>
-        </w:rPr>
-        <w:t>B</w:t>
-      </w:r>
-      <w:r>
-        <w:rPr>
-          <w:rFonts w:ascii="Century Gothic" w:hAnsi="Century Gothic"/>
-          <w:i/>
-          <w:iCs/>
-          <w:sz w:val="24"/>
-          <w:szCs w:val="14"/>
-          <w:lang w:eastAsia="fr-FR"/>
-        </w:rPr>
-        <w:t xml:space="preserve">ases de </w:t>
-      </w:r>
-      <w:proofErr w:type="gramStart"/>
-      <w:r>
-        <w:rPr>
-          <w:rFonts w:ascii="Century Gothic" w:hAnsi="Century Gothic"/>
-          <w:i/>
-          <w:iCs/>
-          <w:sz w:val="24"/>
-          <w:szCs w:val="14"/>
-          <w:lang w:eastAsia="fr-FR"/>
-        </w:rPr>
-        <w:t>données:</w:t>
-      </w:r>
-      <w:proofErr w:type="gramEnd"/>
-      <w:r>
-        <w:rPr>
-          <w:rFonts w:ascii="Century Gothic" w:hAnsi="Century Gothic"/>
-          <w:i/>
-          <w:iCs/>
-          <w:sz w:val="24"/>
-          <w:szCs w:val="14"/>
-          <w:lang w:eastAsia="fr-FR"/>
-        </w:rPr>
-        <w:t xml:space="preserve"> interfaces graphiques, modèle conceptuel</w:t>
-      </w:r>
-      <w:r>
-        <w:rPr>
-          <w:rFonts w:ascii="Century Gothic" w:hAnsi="Century Gothic"/>
-          <w:i/>
-          <w:iCs/>
-          <w:sz w:val="24"/>
-          <w:szCs w:val="14"/>
-          <w:lang w:eastAsia="fr-FR"/>
-        </w:rPr>
-        <w:t>.</w:t>
-      </w:r>
-    </w:p>
-    <w:p>
-      <w:pPr>
-        <w:pStyle w:val="Retraitnormal1"/>
-        <w:numPr>
-          <w:ilvl w:val="0"/>
-          <w:numId w:val="4"/>
-        </w:numPr>
-        <w:rPr>
-          <w:rFonts w:ascii="Century Gothic" w:hAnsi="Century Gothic"/>
-          <w:i/>
-          <w:iCs/>
-          <w:sz w:val="24"/>
-          <w:szCs w:val="14"/>
-          <w:lang w:eastAsia="fr-FR"/>
-        </w:rPr>
-      </w:pPr>
-      <w:proofErr w:type="gramStart"/>
-      <w:r>
-        <w:rPr>
-          <w:rFonts w:ascii="Century Gothic" w:hAnsi="Century Gothic"/>
-          <w:i/>
-          <w:iCs/>
-          <w:sz w:val="24"/>
-          <w:szCs w:val="14"/>
-          <w:lang w:eastAsia="fr-FR"/>
-        </w:rPr>
-        <w:t>P</w:t>
-      </w:r>
-      <w:r>
-        <w:rPr>
-          <w:rFonts w:ascii="Century Gothic" w:hAnsi="Century Gothic"/>
-          <w:i/>
-          <w:iCs/>
-          <w:sz w:val="24"/>
-          <w:szCs w:val="14"/>
-          <w:lang w:eastAsia="fr-FR"/>
-        </w:rPr>
-        <w:t>rogrammation:</w:t>
-      </w:r>
-      <w:proofErr w:type="gramEnd"/>
-      <w:r>
-        <w:rPr>
-          <w:rFonts w:ascii="Century Gothic" w:hAnsi="Century Gothic"/>
-          <w:i/>
-          <w:iCs/>
-          <w:sz w:val="24"/>
-          <w:szCs w:val="14"/>
-          <w:lang w:eastAsia="fr-FR"/>
-        </w:rPr>
-        <w:t xml:space="preserve"> interfaces graphiques, maquettes, analyse fonctionnelle…</w:t>
-      </w:r>
-    </w:p>
-    <w:p>
-      <w:pPr>
-        <w:pStyle w:val="Retraitnormal1"/>
-        <w:numPr>
-          <w:ilvl w:val="0"/>
-          <w:numId w:val="4"/>
-        </w:numPr>
-        <w:rPr>
-          <w:rFonts w:ascii="Century Gothic" w:hAnsi="Century Gothic"/>
-          <w:i/>
-          <w:iCs/>
-          <w:sz w:val="24"/>
-          <w:szCs w:val="14"/>
-          <w:lang w:eastAsia="fr-FR"/>
-        </w:rPr>
-      </w:pPr>
-      <w:r>
-        <w:rPr>
-          <w:rFonts w:ascii="Century Gothic" w:hAnsi="Century Gothic"/>
-          <w:i/>
-          <w:iCs/>
-          <w:sz w:val="24"/>
-          <w:szCs w:val="14"/>
-          <w:lang w:eastAsia="fr-FR"/>
-        </w:rPr>
-        <w:t>…</w:t>
+        <w:t xml:space="preserve"> des tâches en cas de travail à plusieurs.</w:t>
       </w:r>
     </w:p>
     <w:p>
@@ -2871,327 +4266,12 @@
         </w:numPr>
         <w:ind w:left="720"/>
         <w:rPr>
-          <w:rFonts w:ascii="Arial" w:hAnsi="Arial"/>
+          <w:rFonts w:ascii="Century Gothic" w:hAnsi="Century Gothic"/>
+          <w:i/>
+          <w:iCs/>
           <w:sz w:val="24"/>
           <w:szCs w:val="14"/>
           <w:lang w:eastAsia="fr-FR"/>
-        </w:rPr>
-      </w:pPr>
-    </w:p>
-    <w:p>
-      <w:pPr>
-        <w:pStyle w:val="Titre2"/>
-        <w:rPr>
-          <w:i/>
-          <w:iCs/>
-        </w:rPr>
-      </w:pPr>
-      <w:bookmarkStart w:id="9" w:name="_Toc71691012"/>
-      <w:bookmarkStart w:id="10" w:name="_Toc39214576"/>
-      <w:r>
-        <w:rPr>
-          <w:iCs/>
-        </w:rPr>
-        <w:t>Stratégie de test</w:t>
-      </w:r>
-      <w:bookmarkEnd w:id="9"/>
-      <w:bookmarkEnd w:id="10"/>
-    </w:p>
-    <w:p/>
-    <w:p>
-      <w:pPr>
-        <w:pStyle w:val="En-tte"/>
-        <w:ind w:firstLine="360"/>
-        <w:rPr>
-          <w:i/>
-          <w:iCs/>
-          <w:szCs w:val="14"/>
-        </w:rPr>
-      </w:pPr>
-      <w:r>
-        <w:rPr>
-          <w:i/>
-          <w:iCs/>
-          <w:szCs w:val="14"/>
-        </w:rPr>
-        <w:t xml:space="preserve">Décrire la stratégie globale de </w:t>
-      </w:r>
-      <w:proofErr w:type="gramStart"/>
-      <w:r>
-        <w:rPr>
-          <w:i/>
-          <w:iCs/>
-          <w:szCs w:val="14"/>
-        </w:rPr>
-        <w:t>test:</w:t>
-      </w:r>
-      <w:proofErr w:type="gramEnd"/>
-      <w:r>
-        <w:rPr>
-          <w:i/>
-          <w:iCs/>
-          <w:szCs w:val="14"/>
-        </w:rPr>
-        <w:t xml:space="preserve"> </w:t>
-      </w:r>
-    </w:p>
-    <w:p>
-      <w:pPr>
-        <w:pStyle w:val="En-tte"/>
-        <w:ind w:firstLine="360"/>
-        <w:rPr>
-          <w:i/>
-          <w:iCs/>
-          <w:szCs w:val="14"/>
-        </w:rPr>
-      </w:pPr>
-    </w:p>
-    <w:p>
-      <w:pPr>
-        <w:pStyle w:val="En-tte"/>
-        <w:numPr>
-          <w:ilvl w:val="0"/>
-          <w:numId w:val="6"/>
-        </w:numPr>
-        <w:tabs>
-          <w:tab w:val="clear" w:pos="4536"/>
-          <w:tab w:val="clear" w:pos="9072"/>
-        </w:tabs>
-        <w:rPr>
-          <w:i/>
-          <w:iCs/>
-          <w:szCs w:val="14"/>
-        </w:rPr>
-      </w:pPr>
-      <w:proofErr w:type="gramStart"/>
-      <w:r>
-        <w:rPr>
-          <w:i/>
-          <w:iCs/>
-          <w:szCs w:val="14"/>
-        </w:rPr>
-        <w:t>t</w:t>
-      </w:r>
-      <w:r>
-        <w:rPr>
-          <w:i/>
-          <w:iCs/>
-          <w:szCs w:val="14"/>
-        </w:rPr>
-        <w:t>ypes</w:t>
-      </w:r>
-      <w:proofErr w:type="gramEnd"/>
-      <w:r>
-        <w:rPr>
-          <w:i/>
-          <w:iCs/>
-          <w:szCs w:val="14"/>
-        </w:rPr>
-        <w:t xml:space="preserve"> de des tests et ordre dans lequel ils seront effectués.</w:t>
-      </w:r>
-    </w:p>
-    <w:p>
-      <w:pPr>
-        <w:pStyle w:val="En-tte"/>
-        <w:numPr>
-          <w:ilvl w:val="0"/>
-          <w:numId w:val="6"/>
-        </w:numPr>
-        <w:tabs>
-          <w:tab w:val="clear" w:pos="4536"/>
-          <w:tab w:val="clear" w:pos="9072"/>
-        </w:tabs>
-        <w:rPr>
-          <w:i/>
-          <w:iCs/>
-          <w:szCs w:val="14"/>
-        </w:rPr>
-      </w:pPr>
-      <w:proofErr w:type="gramStart"/>
-      <w:r>
-        <w:rPr>
-          <w:i/>
-          <w:iCs/>
-          <w:szCs w:val="14"/>
-        </w:rPr>
-        <w:t>l</w:t>
-      </w:r>
-      <w:r>
-        <w:rPr>
-          <w:i/>
-          <w:iCs/>
-          <w:szCs w:val="14"/>
-        </w:rPr>
-        <w:t>es</w:t>
-      </w:r>
-      <w:proofErr w:type="gramEnd"/>
-      <w:r>
-        <w:rPr>
-          <w:i/>
-          <w:iCs/>
-          <w:szCs w:val="14"/>
-        </w:rPr>
-        <w:t xml:space="preserve"> moyens à mettre en œuvre</w:t>
-      </w:r>
-      <w:r>
-        <w:rPr>
-          <w:i/>
-          <w:iCs/>
-          <w:szCs w:val="14"/>
-        </w:rPr>
-        <w:t>.</w:t>
-      </w:r>
-    </w:p>
-    <w:p>
-      <w:pPr>
-        <w:pStyle w:val="En-tte"/>
-        <w:numPr>
-          <w:ilvl w:val="0"/>
-          <w:numId w:val="6"/>
-        </w:numPr>
-        <w:tabs>
-          <w:tab w:val="clear" w:pos="4536"/>
-          <w:tab w:val="clear" w:pos="9072"/>
-        </w:tabs>
-        <w:rPr>
-          <w:i/>
-          <w:iCs/>
-          <w:szCs w:val="14"/>
-        </w:rPr>
-      </w:pPr>
-      <w:proofErr w:type="gramStart"/>
-      <w:r>
-        <w:rPr>
-          <w:i/>
-          <w:iCs/>
-          <w:szCs w:val="14"/>
-        </w:rPr>
-        <w:t>c</w:t>
-      </w:r>
-      <w:r>
-        <w:rPr>
-          <w:i/>
-          <w:iCs/>
-          <w:szCs w:val="14"/>
-        </w:rPr>
-        <w:t>ouverture</w:t>
-      </w:r>
-      <w:proofErr w:type="gramEnd"/>
-      <w:r>
-        <w:rPr>
-          <w:i/>
-          <w:iCs/>
-          <w:szCs w:val="14"/>
-        </w:rPr>
-        <w:t xml:space="preserve"> des tests (tests exhaustifs ou non, si non, pourquoi ?)</w:t>
-      </w:r>
-      <w:r>
-        <w:rPr>
-          <w:i/>
-          <w:iCs/>
-          <w:szCs w:val="14"/>
-        </w:rPr>
-        <w:t>.</w:t>
-      </w:r>
-    </w:p>
-    <w:p>
-      <w:pPr>
-        <w:pStyle w:val="En-tte"/>
-        <w:numPr>
-          <w:ilvl w:val="0"/>
-          <w:numId w:val="6"/>
-        </w:numPr>
-        <w:tabs>
-          <w:tab w:val="clear" w:pos="4536"/>
-          <w:tab w:val="clear" w:pos="9072"/>
-        </w:tabs>
-        <w:rPr>
-          <w:i/>
-          <w:iCs/>
-          <w:szCs w:val="14"/>
-        </w:rPr>
-      </w:pPr>
-      <w:proofErr w:type="gramStart"/>
-      <w:r>
-        <w:rPr>
-          <w:i/>
-          <w:iCs/>
-          <w:szCs w:val="14"/>
-        </w:rPr>
-        <w:t>d</w:t>
-      </w:r>
-      <w:r>
-        <w:rPr>
-          <w:i/>
-          <w:iCs/>
-          <w:szCs w:val="14"/>
-        </w:rPr>
-        <w:t>onnées</w:t>
-      </w:r>
-      <w:proofErr w:type="gramEnd"/>
-      <w:r>
-        <w:rPr>
-          <w:i/>
-          <w:iCs/>
-          <w:szCs w:val="14"/>
-        </w:rPr>
-        <w:t xml:space="preserve"> de test à prévoir (données réelles ?)</w:t>
-      </w:r>
-      <w:r>
-        <w:rPr>
-          <w:i/>
-          <w:iCs/>
-          <w:szCs w:val="14"/>
-        </w:rPr>
-        <w:t>.</w:t>
-      </w:r>
-    </w:p>
-    <w:p>
-      <w:pPr>
-        <w:pStyle w:val="En-tte"/>
-        <w:numPr>
-          <w:ilvl w:val="0"/>
-          <w:numId w:val="6"/>
-        </w:numPr>
-        <w:tabs>
-          <w:tab w:val="clear" w:pos="4536"/>
-          <w:tab w:val="clear" w:pos="9072"/>
-        </w:tabs>
-        <w:rPr>
-          <w:i/>
-          <w:iCs/>
-          <w:szCs w:val="14"/>
-        </w:rPr>
-      </w:pPr>
-      <w:proofErr w:type="gramStart"/>
-      <w:r>
-        <w:rPr>
-          <w:i/>
-          <w:iCs/>
-          <w:szCs w:val="14"/>
-        </w:rPr>
-        <w:t>les</w:t>
-      </w:r>
-      <w:proofErr w:type="gramEnd"/>
-      <w:r>
-        <w:rPr>
-          <w:i/>
-          <w:iCs/>
-          <w:szCs w:val="14"/>
-        </w:rPr>
-        <w:t xml:space="preserve"> testeurs extérieurs éventuels.</w:t>
-      </w:r>
-    </w:p>
-    <w:p>
-      <w:pPr>
-        <w:pStyle w:val="En-tte"/>
-        <w:tabs>
-          <w:tab w:val="clear" w:pos="4536"/>
-          <w:tab w:val="clear" w:pos="9072"/>
-        </w:tabs>
-        <w:ind w:left="717"/>
-        <w:rPr>
-          <w:szCs w:val="14"/>
         </w:rPr>
       </w:pPr>
     </w:p>
@@ -3204,33 +4284,49 @@
         </w:numPr>
         <w:ind w:left="360"/>
         <w:rPr>
-          <w:rFonts w:ascii="Arial" w:hAnsi="Arial"/>
+          <w:rFonts w:ascii="Century Gothic" w:hAnsi="Century Gothic"/>
+          <w:i/>
+          <w:iCs/>
           <w:sz w:val="24"/>
           <w:szCs w:val="14"/>
           <w:lang w:eastAsia="fr-FR"/>
         </w:rPr>
       </w:pPr>
-    </w:p>
-    <w:p>
-      <w:pPr>
-        <w:pStyle w:val="Titre2"/>
-        <w:rPr>
-          <w:i/>
-          <w:iCs/>
-        </w:rPr>
-      </w:pPr>
-      <w:bookmarkStart w:id="11" w:name="_Toc25553310"/>
-      <w:bookmarkStart w:id="12" w:name="_Toc71691015"/>
-      <w:bookmarkStart w:id="13" w:name="_Toc39214577"/>
-      <w:r>
-        <w:rPr>
-          <w:rFonts w:cs="Arial"/>
-        </w:rPr>
-        <w:t>Risques techniques</w:t>
-      </w:r>
-      <w:bookmarkEnd w:id="11"/>
-      <w:bookmarkEnd w:id="12"/>
-      <w:bookmarkEnd w:id="13"/>
+      <w:r>
+        <w:rPr>
+          <w:rFonts w:ascii="Century Gothic" w:hAnsi="Century Gothic"/>
+          <w:i/>
+          <w:iCs/>
+          <w:sz w:val="24"/>
+          <w:szCs w:val="14"/>
+          <w:lang w:eastAsia="fr-FR"/>
+        </w:rPr>
+        <w:t xml:space="preserve">Il s’agit en principe de la planification </w:t>
+      </w:r>
+      <w:r>
+        <w:rPr>
+          <w:rFonts w:ascii="Century Gothic" w:hAnsi="Century Gothic"/>
+          <w:b/>
+          <w:bCs/>
+          <w:i/>
+          <w:iCs/>
+          <w:sz w:val="24"/>
+          <w:szCs w:val="14"/>
+          <w:lang w:eastAsia="fr-FR"/>
+        </w:rPr>
+        <w:t>définitive du projet</w:t>
+      </w:r>
+      <w:r>
+        <w:rPr>
+          <w:rFonts w:ascii="Century Gothic" w:hAnsi="Century Gothic"/>
+          <w:i/>
+          <w:iCs/>
+          <w:sz w:val="24"/>
+          <w:szCs w:val="14"/>
+          <w:lang w:eastAsia="fr-FR"/>
+        </w:rPr>
+        <w:t>. Elle peut être ensuite affinée (découpage des tâches). Si les délais doivent être ensuite modifiés, le responsable de projet doit être avisé, et les raisons doivent être expliquées dans l’historique.</w:t>
+      </w:r>
     </w:p>
     <w:p>
       <w:pPr>
@@ -3241,51 +4337,35 @@
         </w:numPr>
         <w:ind w:left="360"/>
         <w:rPr>
-          <w:rFonts w:ascii="Arial" w:hAnsi="Arial" w:cs="Arial"/>
+          <w:rFonts w:ascii="Arial" w:hAnsi="Arial"/>
+          <w:i/>
           <w:iCs/>
           <w:sz w:val="24"/>
-        </w:rPr>
-      </w:pPr>
-    </w:p>
-    <w:p>
-      <w:pPr>
-        <w:pStyle w:val="Retraitnormal1"/>
-        <w:numPr>
-          <w:ilvl w:val="0"/>
-          <w:numId w:val="5"/>
-        </w:numPr>
-        <w:rPr>
-          <w:rFonts w:ascii="Arial" w:hAnsi="Arial" w:cs="Arial"/>
-          <w:i/>
-          <w:sz w:val="24"/>
-        </w:rPr>
-      </w:pPr>
-      <w:proofErr w:type="gramStart"/>
-      <w:r>
-        <w:rPr>
-          <w:rFonts w:ascii="Arial" w:hAnsi="Arial" w:cs="Arial"/>
-          <w:i/>
-          <w:sz w:val="24"/>
-        </w:rPr>
-        <w:t>risques</w:t>
-      </w:r>
-      <w:proofErr w:type="gramEnd"/>
-      <w:r>
-        <w:rPr>
-          <w:rFonts w:ascii="Arial" w:hAnsi="Arial" w:cs="Arial"/>
-          <w:i/>
-          <w:sz w:val="24"/>
-        </w:rPr>
-        <w:t xml:space="preserve"> techniques (complexité, manque de compétences, …)</w:t>
-      </w:r>
-      <w:r>
-        <w:rPr>
-          <w:rFonts w:ascii="Arial" w:hAnsi="Arial" w:cs="Arial"/>
-          <w:i/>
-          <w:sz w:val="24"/>
-        </w:rPr>
-        <w:t>.</w:t>
-      </w:r>
+          <w:szCs w:val="14"/>
+          <w:lang w:eastAsia="fr-FR"/>
+        </w:rPr>
+      </w:pPr>
+    </w:p>
+    <w:p>
+      <w:pPr>
+        <w:pStyle w:val="Titre2"/>
+        <w:rPr>
+          <w:i/>
+          <w:iCs/>
+        </w:rPr>
+      </w:pPr>
+      <w:bookmarkStart w:id="24" w:name="_Toc25553314"/>
+      <w:bookmarkStart w:id="25" w:name="_Toc71691019"/>
+      <w:bookmarkStart w:id="26" w:name="_Toc39214579"/>
+      <w:r>
+        <w:rPr>
+          <w:iCs/>
+        </w:rPr>
+        <w:t>Dossier de conception</w:t>
+      </w:r>
+      <w:bookmarkEnd w:id="24"/>
+      <w:bookmarkEnd w:id="25"/>
+      <w:bookmarkEnd w:id="26"/>
     </w:p>
     <w:p>
       <w:pPr>
@@ -3296,7 +4376,6 @@
         </w:numPr>
         <w:ind w:left="360"/>
         <w:rPr>
-          <w:rFonts w:ascii="Arial" w:hAnsi="Arial" w:cs="Arial"/>
           <w:i/>
           <w:sz w:val="24"/>
         </w:rPr>
@@ -3311,45 +4390,29 @@
         </w:numPr>
         <w:ind w:left="360"/>
         <w:rPr>
-          <w:rFonts w:ascii="Arial" w:hAnsi="Arial" w:cs="Arial"/>
+          <w:rFonts w:ascii="Century Gothic" w:hAnsi="Century Gothic" w:cs="Arial"/>
           <w:i/>
           <w:sz w:val="24"/>
         </w:rPr>
       </w:pPr>
       <w:r>
         <w:rPr>
-          <w:rFonts w:ascii="Arial" w:hAnsi="Arial" w:cs="Arial"/>
+          <w:rFonts w:ascii="Century Gothic" w:hAnsi="Century Gothic" w:cs="Arial"/>
           <w:i/>
           <w:sz w:val="24"/>
         </w:rPr>
-        <w:t xml:space="preserve">Décrire aussi quelles solutions </w:t>
+        <w:t xml:space="preserve">Fournir tous les document de </w:t>
       </w:r>
       <w:proofErr w:type="gramStart"/>
       <w:r>
         <w:rPr>
-          <w:rFonts w:ascii="Arial" w:hAnsi="Arial" w:cs="Arial"/>
+          <w:rFonts w:ascii="Century Gothic" w:hAnsi="Century Gothic" w:cs="Arial"/>
           <w:i/>
           <w:sz w:val="24"/>
         </w:rPr>
-        <w:t>ont</w:t>
+        <w:t>conception:</w:t>
       </w:r>
       <w:proofErr w:type="gramEnd"/>
-      <w:r>
-        <w:rPr>
-          <w:rFonts w:ascii="Arial" w:hAnsi="Arial" w:cs="Arial"/>
-          <w:i/>
-          <w:sz w:val="24"/>
-        </w:rPr>
-        <w:t xml:space="preserve"> été appliquées pour réduire les risques (priorités, formation, actions, …)</w:t>
-      </w:r>
-      <w:r>
-        <w:rPr>
-          <w:rFonts w:ascii="Arial" w:hAnsi="Arial" w:cs="Arial"/>
-          <w:i/>
-          <w:sz w:val="24"/>
-        </w:rPr>
-        <w:t>.</w:t>
-      </w:r>
     </w:p>
     <w:p>
       <w:pPr>
@@ -3360,57 +4423,42 @@
         </w:numPr>
         <w:ind w:left="360"/>
         <w:rPr>
-          <w:rFonts w:ascii="Arial" w:hAnsi="Arial" w:cs="Arial"/>
-          <w:iCs/>
+          <w:rFonts w:ascii="Century Gothic" w:hAnsi="Century Gothic" w:cs="Arial"/>
+          <w:i/>
           <w:sz w:val="24"/>
         </w:rPr>
       </w:pPr>
     </w:p>
-    <w:p>
-      <w:pPr>
-        <w:pStyle w:val="Titre2"/>
-        <w:rPr>
-          <w:i/>
-          <w:iCs/>
-        </w:rPr>
-      </w:pPr>
-      <w:bookmarkStart w:id="14" w:name="_Toc39214578"/>
-      <w:r>
-        <w:rPr>
-          <w:iCs/>
-        </w:rPr>
-        <w:t>Planification</w:t>
-      </w:r>
-      <w:bookmarkEnd w:id="14"/>
-    </w:p>
-    <w:p/>
     <w:p>
       <w:pPr>
         <w:pStyle w:val="Retraitnormal1"/>
         <w:numPr>
           <w:ilvl w:val="0"/>
-          <w:numId w:val="0"/>
+          <w:numId w:val="9"/>
         </w:numPr>
-        <w:ind w:left="349"/>
-        <w:rPr>
-          <w:rFonts w:ascii="Century Gothic" w:hAnsi="Century Gothic"/>
-          <w:i/>
-          <w:iCs/>
+        <w:rPr>
+          <w:rFonts w:ascii="Century Gothic" w:hAnsi="Century Gothic" w:cs="Arial"/>
+          <w:i/>
           <w:sz w:val="24"/>
-          <w:szCs w:val="14"/>
-          <w:lang w:eastAsia="fr-FR"/>
-        </w:rPr>
-      </w:pPr>
-      <w:r>
-        <w:rPr>
-          <w:rFonts w:ascii="Century Gothic" w:hAnsi="Century Gothic"/>
-          <w:i/>
-          <w:iCs/>
+        </w:rPr>
+      </w:pPr>
+      <w:proofErr w:type="gramStart"/>
+      <w:r>
+        <w:rPr>
+          <w:rFonts w:ascii="Century Gothic" w:hAnsi="Century Gothic" w:cs="Arial"/>
+          <w:i/>
           <w:sz w:val="24"/>
-          <w:szCs w:val="14"/>
-          <w:lang w:eastAsia="fr-FR"/>
-        </w:rPr>
-        <w:t>Révision de la planification initiale du projet :</w:t>
+        </w:rPr>
+        <w:t>le</w:t>
+      </w:r>
+      <w:proofErr w:type="gramEnd"/>
+      <w:r>
+        <w:rPr>
+          <w:rFonts w:ascii="Century Gothic" w:hAnsi="Century Gothic" w:cs="Arial"/>
+          <w:i/>
+          <w:sz w:val="24"/>
+        </w:rPr>
+        <w:t xml:space="preserve"> choix du matériel HW</w:t>
       </w:r>
     </w:p>
     <w:p>
@@ -3418,58 +4466,97 @@
         <w:pStyle w:val="Retraitnormal1"/>
         <w:numPr>
           <w:ilvl w:val="0"/>
-          <w:numId w:val="0"/>
+          <w:numId w:val="9"/>
         </w:numPr>
-        <w:ind w:left="349"/>
-        <w:rPr>
-          <w:rFonts w:ascii="Century Gothic" w:hAnsi="Century Gothic"/>
-          <w:i/>
-          <w:iCs/>
+        <w:rPr>
+          <w:rFonts w:ascii="Century Gothic" w:hAnsi="Century Gothic" w:cs="Arial"/>
+          <w:i/>
           <w:sz w:val="24"/>
-          <w:szCs w:val="14"/>
-          <w:lang w:eastAsia="fr-FR"/>
-        </w:rPr>
-      </w:pPr>
+        </w:rPr>
+      </w:pPr>
+      <w:proofErr w:type="gramStart"/>
+      <w:r>
+        <w:rPr>
+          <w:rFonts w:ascii="Century Gothic" w:hAnsi="Century Gothic" w:cs="Arial"/>
+          <w:i/>
+          <w:sz w:val="24"/>
+        </w:rPr>
+        <w:t>le</w:t>
+      </w:r>
+      <w:proofErr w:type="gramEnd"/>
+      <w:r>
+        <w:rPr>
+          <w:rFonts w:ascii="Century Gothic" w:hAnsi="Century Gothic" w:cs="Arial"/>
+          <w:i/>
+          <w:sz w:val="24"/>
+        </w:rPr>
+        <w:t xml:space="preserve"> choix des systèmes d'exploitation pour la réalisation </w:t>
+      </w:r>
+      <w:r>
+        <w:rPr>
+          <w:rFonts w:ascii="Century Gothic" w:hAnsi="Century Gothic" w:cs="Arial"/>
+          <w:i/>
+          <w:sz w:val="24"/>
+          <w:u w:val="single"/>
+        </w:rPr>
+        <w:t>et</w:t>
+      </w:r>
+      <w:r>
+        <w:rPr>
+          <w:rFonts w:ascii="Century Gothic" w:hAnsi="Century Gothic" w:cs="Arial"/>
+          <w:i/>
+          <w:sz w:val="24"/>
+        </w:rPr>
+        <w:t xml:space="preserve"> l'utilisation</w:t>
+      </w:r>
     </w:p>
     <w:p>
       <w:pPr>
         <w:pStyle w:val="Retraitnormal1"/>
         <w:numPr>
           <w:ilvl w:val="0"/>
-          <w:numId w:val="7"/>
+          <w:numId w:val="9"/>
         </w:numPr>
         <w:rPr>
-          <w:rFonts w:ascii="Century Gothic" w:hAnsi="Century Gothic"/>
-          <w:i/>
-          <w:iCs/>
+          <w:rFonts w:ascii="Century Gothic" w:hAnsi="Century Gothic" w:cs="Arial"/>
+          <w:i/>
           <w:sz w:val="24"/>
-          <w:szCs w:val="14"/>
-          <w:lang w:eastAsia="fr-FR"/>
         </w:rPr>
       </w:pPr>
       <w:proofErr w:type="gramStart"/>
       <w:r>
         <w:rPr>
-          <w:rFonts w:ascii="Century Gothic" w:hAnsi="Century Gothic"/>
-          <w:i/>
-          <w:iCs/>
+          <w:rFonts w:ascii="Century Gothic" w:hAnsi="Century Gothic" w:cs="Arial"/>
+          <w:i/>
           <w:sz w:val="24"/>
-          <w:szCs w:val="14"/>
-          <w:lang w:eastAsia="fr-FR"/>
-        </w:rPr>
-        <w:t>planning</w:t>
+        </w:rPr>
+        <w:t>le</w:t>
       </w:r>
       <w:proofErr w:type="gramEnd"/>
       <w:r>
         <w:rPr>
-          <w:rFonts w:ascii="Century Gothic" w:hAnsi="Century Gothic"/>
-          <w:i/>
-          <w:iCs/>
+          <w:rFonts w:ascii="Century Gothic" w:hAnsi="Century Gothic" w:cs="Arial"/>
+          <w:i/>
           <w:sz w:val="24"/>
-          <w:szCs w:val="14"/>
-          <w:lang w:eastAsia="fr-FR"/>
-        </w:rPr>
-        <w:t xml:space="preserve"> indiquant les dates de début et de fin du projet ainsi que le découpage connu des diverses phases. </w:t>
+        </w:rPr>
+        <w:t xml:space="preserve"> choix des outils logiciels pour la réalisation </w:t>
+      </w:r>
+      <w:r>
+        <w:rPr>
+          <w:rFonts w:ascii="Century Gothic" w:hAnsi="Century Gothic" w:cs="Arial"/>
+          <w:i/>
+          <w:sz w:val="24"/>
+          <w:u w:val="single"/>
+        </w:rPr>
+        <w:t>et</w:t>
+      </w:r>
+      <w:r>
+        <w:rPr>
+          <w:rFonts w:ascii="Century Gothic" w:hAnsi="Century Gothic" w:cs="Arial"/>
+          <w:i/>
+          <w:sz w:val="24"/>
+        </w:rPr>
+        <w:t xml:space="preserve"> l'utilisation</w:t>
       </w:r>
     </w:p>
     <w:p>
@@ -3477,40 +4564,145 @@
         <w:pStyle w:val="Retraitnormal1"/>
         <w:numPr>
           <w:ilvl w:val="0"/>
-          <w:numId w:val="7"/>
+          <w:numId w:val="9"/>
         </w:numPr>
         <w:rPr>
-          <w:rFonts w:ascii="Century Gothic" w:hAnsi="Century Gothic"/>
-          <w:i/>
-          <w:iCs/>
+          <w:rFonts w:ascii="Century Gothic" w:hAnsi="Century Gothic" w:cs="Arial"/>
+          <w:i/>
           <w:sz w:val="24"/>
-          <w:szCs w:val="14"/>
-          <w:lang w:eastAsia="fr-FR"/>
         </w:rPr>
       </w:pPr>
       <w:proofErr w:type="gramStart"/>
       <w:r>
         <w:rPr>
-          <w:rFonts w:ascii="Century Gothic" w:hAnsi="Century Gothic"/>
-          <w:i/>
-          <w:iCs/>
+          <w:rFonts w:ascii="Century Gothic" w:hAnsi="Century Gothic" w:cs="Arial"/>
+          <w:i/>
           <w:sz w:val="24"/>
-          <w:szCs w:val="14"/>
-          <w:lang w:eastAsia="fr-FR"/>
-        </w:rPr>
-        <w:t>partage</w:t>
+        </w:rPr>
+        <w:t>site</w:t>
       </w:r>
       <w:proofErr w:type="gramEnd"/>
       <w:r>
         <w:rPr>
-          <w:rFonts w:ascii="Century Gothic" w:hAnsi="Century Gothic"/>
-          <w:i/>
-          <w:iCs/>
+          <w:rFonts w:ascii="Century Gothic" w:hAnsi="Century Gothic" w:cs="Arial"/>
+          <w:i/>
           <w:sz w:val="24"/>
-          <w:szCs w:val="14"/>
-          <w:lang w:eastAsia="fr-FR"/>
-        </w:rPr>
-        <w:t xml:space="preserve"> des tâches en cas de travail à plusieurs.</w:t>
+        </w:rPr>
+        <w:t xml:space="preserve"> web: </w:t>
+      </w:r>
+      <w:r>
+        <w:rPr>
+          <w:rFonts w:ascii="Century Gothic" w:hAnsi="Century Gothic" w:cs="Arial"/>
+          <w:i/>
+          <w:sz w:val="24"/>
+        </w:rPr>
+        <w:t>réaliser les maquettes avec un logiciel, décrire toutes les animations sur papier, définir les mots-clés, choisir une formule d'hébergement, définir la méthode de mise à jour, …</w:t>
+      </w:r>
+    </w:p>
+    <w:p>
+      <w:pPr>
+        <w:pStyle w:val="Retraitnormal1"/>
+        <w:numPr>
+          <w:ilvl w:val="0"/>
+          <w:numId w:val="4"/>
+        </w:numPr>
+        <w:rPr>
+          <w:rFonts w:ascii="Century Gothic" w:hAnsi="Century Gothic" w:cs="Arial"/>
+          <w:i/>
+          <w:sz w:val="24"/>
+        </w:rPr>
+      </w:pPr>
+      <w:proofErr w:type="gramStart"/>
+      <w:r>
+        <w:rPr>
+          <w:rFonts w:ascii="Century Gothic" w:hAnsi="Century Gothic" w:cs="Arial"/>
+          <w:i/>
+          <w:sz w:val="24"/>
+        </w:rPr>
+        <w:t>bases</w:t>
+      </w:r>
+      <w:proofErr w:type="gramEnd"/>
+      <w:r>
+        <w:rPr>
+          <w:rFonts w:ascii="Century Gothic" w:hAnsi="Century Gothic" w:cs="Arial"/>
+          <w:i/>
+          <w:sz w:val="24"/>
+        </w:rPr>
+        <w:t xml:space="preserve"> de données: décrire le modèle relationnel, le contenu détaillé des tables (caractéristiques de chaque champs) et les requêtes.</w:t>
+      </w:r>
+    </w:p>
+    <w:p>
+      <w:pPr>
+        <w:pStyle w:val="Retraitnormal1"/>
+        <w:numPr>
+          <w:ilvl w:val="0"/>
+          <w:numId w:val="4"/>
+        </w:numPr>
+        <w:rPr>
+          <w:rFonts w:ascii="Century Gothic" w:hAnsi="Century Gothic" w:cs="Arial"/>
+          <w:i/>
+          <w:sz w:val="24"/>
+        </w:rPr>
+      </w:pPr>
+      <w:proofErr w:type="gramStart"/>
+      <w:r>
+        <w:rPr>
+          <w:rFonts w:ascii="Century Gothic" w:hAnsi="Century Gothic" w:cs="Arial"/>
+          <w:i/>
+          <w:sz w:val="24"/>
+        </w:rPr>
+        <w:t>programmation</w:t>
+      </w:r>
+      <w:proofErr w:type="gramEnd"/>
+      <w:r>
+        <w:rPr>
+          <w:rFonts w:ascii="Century Gothic" w:hAnsi="Century Gothic" w:cs="Arial"/>
+          <w:i/>
+          <w:sz w:val="24"/>
+        </w:rPr>
+        <w:t xml:space="preserve"> et scripts: organigramme, architecture du programme, découpage modulaire, entrées-sorties des modules, pseudo-code</w:t>
+      </w:r>
+      <w:r>
+        <w:rPr>
+          <w:rFonts w:ascii="Century Gothic" w:hAnsi="Century Gothic" w:cs="Arial"/>
+          <w:i/>
+          <w:sz w:val="24"/>
+        </w:rPr>
+        <w:t xml:space="preserve"> </w:t>
+      </w:r>
+      <w:r>
+        <w:rPr>
+          <w:rFonts w:ascii="Century Gothic" w:hAnsi="Century Gothic" w:cs="Arial"/>
+          <w:i/>
+          <w:sz w:val="24"/>
+        </w:rPr>
+        <w:t>/</w:t>
+      </w:r>
+      <w:r>
+        <w:rPr>
+          <w:rFonts w:ascii="Century Gothic" w:hAnsi="Century Gothic" w:cs="Arial"/>
+          <w:i/>
+          <w:sz w:val="24"/>
+        </w:rPr>
+        <w:t xml:space="preserve"> </w:t>
+      </w:r>
+      <w:proofErr w:type="spellStart"/>
+      <w:r>
+        <w:rPr>
+          <w:rFonts w:ascii="Century Gothic" w:hAnsi="Century Gothic" w:cs="Arial"/>
+          <w:i/>
+          <w:sz w:val="24"/>
+        </w:rPr>
+        <w:t>structogramme</w:t>
+      </w:r>
+      <w:proofErr w:type="spellEnd"/>
+      <w:r>
+        <w:rPr>
+          <w:rFonts w:ascii="Century Gothic" w:hAnsi="Century Gothic" w:cs="Arial"/>
+          <w:i/>
+          <w:sz w:val="24"/>
+        </w:rPr>
+        <w:t>…</w:t>
       </w:r>
     </w:p>
     <w:p>
@@ -3522,12 +4714,9 @@
         </w:numPr>
         <w:ind w:left="720"/>
         <w:rPr>
-          <w:rFonts w:ascii="Century Gothic" w:hAnsi="Century Gothic"/>
-          <w:i/>
-          <w:iCs/>
+          <w:rFonts w:ascii="Century Gothic" w:hAnsi="Century Gothic" w:cs="Arial"/>
+          <w:i/>
           <w:sz w:val="24"/>
-          <w:szCs w:val="14"/>
-          <w:lang w:eastAsia="fr-FR"/>
         </w:rPr>
       </w:pPr>
     </w:p>
@@ -3540,452 +4729,6 @@
         </w:numPr>
         <w:ind w:left="360"/>
         <w:rPr>
-          <w:rFonts w:ascii="Century Gothic" w:hAnsi="Century Gothic"/>
-          <w:i/>
-          <w:iCs/>
-          <w:sz w:val="24"/>
-          <w:szCs w:val="14"/>
-          <w:lang w:eastAsia="fr-FR"/>
-        </w:rPr>
-      </w:pPr>
-      <w:r>
-        <w:rPr>
-          <w:rFonts w:ascii="Century Gothic" w:hAnsi="Century Gothic"/>
-          <w:i/>
-          <w:iCs/>
-          <w:sz w:val="24"/>
-          <w:szCs w:val="14"/>
-          <w:lang w:eastAsia="fr-FR"/>
-        </w:rPr>
-        <w:lastRenderedPageBreak/>
-        <w:t xml:space="preserve">Il s’agit en principe de la planification </w:t>
-      </w:r>
-      <w:r>
-        <w:rPr>
-          <w:rFonts w:ascii="Century Gothic" w:hAnsi="Century Gothic"/>
-          <w:b/>
-          <w:bCs/>
-          <w:i/>
-          <w:iCs/>
-          <w:sz w:val="24"/>
-          <w:szCs w:val="14"/>
-          <w:lang w:eastAsia="fr-FR"/>
-        </w:rPr>
-        <w:t>définitive du projet</w:t>
-      </w:r>
-      <w:r>
-        <w:rPr>
-          <w:rFonts w:ascii="Century Gothic" w:hAnsi="Century Gothic"/>
-          <w:i/>
-          <w:iCs/>
-          <w:sz w:val="24"/>
-          <w:szCs w:val="14"/>
-          <w:lang w:eastAsia="fr-FR"/>
-        </w:rPr>
-        <w:t>. Elle peut être ensuite affinée (découpage des tâches). Si les délais doivent être ensuite modifiés, le responsable de projet doit être avisé, et les raisons doivent être expliquées dans l’historique.</w:t>
-      </w:r>
-    </w:p>
-    <w:p>
-      <w:pPr>
-        <w:pStyle w:val="Retraitnormal1"/>
-        <w:numPr>
-          <w:ilvl w:val="0"/>
-          <w:numId w:val="0"/>
-        </w:numPr>
-        <w:ind w:left="360"/>
-        <w:rPr>
-          <w:rFonts w:ascii="Arial" w:hAnsi="Arial"/>
-          <w:i/>
-          <w:iCs/>
-          <w:sz w:val="24"/>
-          <w:szCs w:val="14"/>
-          <w:lang w:eastAsia="fr-FR"/>
-        </w:rPr>
-      </w:pPr>
-    </w:p>
-    <w:p>
-      <w:pPr>
-        <w:pStyle w:val="Titre2"/>
-        <w:rPr>
-          <w:i/>
-          <w:iCs/>
-        </w:rPr>
-      </w:pPr>
-      <w:bookmarkStart w:id="15" w:name="_Toc25553314"/>
-      <w:bookmarkStart w:id="16" w:name="_Toc71691019"/>
-      <w:bookmarkStart w:id="17" w:name="_Toc39214579"/>
-      <w:r>
-        <w:rPr>
-          <w:iCs/>
-        </w:rPr>
-        <w:t>Dossier de conception</w:t>
-      </w:r>
-      <w:bookmarkEnd w:id="15"/>
-      <w:bookmarkEnd w:id="16"/>
-      <w:bookmarkEnd w:id="17"/>
-    </w:p>
-    <w:p>
-      <w:pPr>
-        <w:pStyle w:val="Retraitnormal1"/>
-        <w:numPr>
-          <w:ilvl w:val="0"/>
-          <w:numId w:val="0"/>
-        </w:numPr>
-        <w:ind w:left="360"/>
-        <w:rPr>
-          <w:i/>
-          <w:sz w:val="24"/>
-        </w:rPr>
-      </w:pPr>
-    </w:p>
-    <w:p>
-      <w:pPr>
-        <w:pStyle w:val="Retraitnormal1"/>
-        <w:numPr>
-          <w:ilvl w:val="0"/>
-          <w:numId w:val="0"/>
-        </w:numPr>
-        <w:ind w:left="360"/>
-        <w:rPr>
-          <w:rFonts w:ascii="Century Gothic" w:hAnsi="Century Gothic" w:cs="Arial"/>
-          <w:i/>
-          <w:sz w:val="24"/>
-        </w:rPr>
-      </w:pPr>
-      <w:r>
-        <w:rPr>
-          <w:rFonts w:ascii="Century Gothic" w:hAnsi="Century Gothic" w:cs="Arial"/>
-          <w:i/>
-          <w:sz w:val="24"/>
-        </w:rPr>
-        <w:t xml:space="preserve">Fournir tous les document de </w:t>
-      </w:r>
-      <w:proofErr w:type="gramStart"/>
-      <w:r>
-        <w:rPr>
-          <w:rFonts w:ascii="Century Gothic" w:hAnsi="Century Gothic" w:cs="Arial"/>
-          <w:i/>
-          <w:sz w:val="24"/>
-        </w:rPr>
-        <w:t>conception:</w:t>
-      </w:r>
-      <w:proofErr w:type="gramEnd"/>
-    </w:p>
-    <w:p>
-      <w:pPr>
-        <w:pStyle w:val="Retraitnormal1"/>
-        <w:numPr>
-          <w:ilvl w:val="0"/>
-          <w:numId w:val="0"/>
-        </w:numPr>
-        <w:ind w:left="360"/>
-        <w:rPr>
-          <w:rFonts w:ascii="Century Gothic" w:hAnsi="Century Gothic" w:cs="Arial"/>
-          <w:i/>
-          <w:sz w:val="24"/>
-        </w:rPr>
-      </w:pPr>
-    </w:p>
-    <w:p>
-      <w:pPr>
-        <w:pStyle w:val="Retraitnormal1"/>
-        <w:numPr>
-          <w:ilvl w:val="0"/>
-          <w:numId w:val="9"/>
-        </w:numPr>
-        <w:rPr>
-          <w:rFonts w:ascii="Century Gothic" w:hAnsi="Century Gothic" w:cs="Arial"/>
-          <w:i/>
-          <w:sz w:val="24"/>
-        </w:rPr>
-      </w:pPr>
-      <w:proofErr w:type="gramStart"/>
-      <w:r>
-        <w:rPr>
-          <w:rFonts w:ascii="Century Gothic" w:hAnsi="Century Gothic" w:cs="Arial"/>
-          <w:i/>
-          <w:sz w:val="24"/>
-        </w:rPr>
-        <w:t>le</w:t>
-      </w:r>
-      <w:proofErr w:type="gramEnd"/>
-      <w:r>
-        <w:rPr>
-          <w:rFonts w:ascii="Century Gothic" w:hAnsi="Century Gothic" w:cs="Arial"/>
-          <w:i/>
-          <w:sz w:val="24"/>
-        </w:rPr>
-        <w:t xml:space="preserve"> choix du matériel HW</w:t>
-      </w:r>
-    </w:p>
-    <w:p>
-      <w:pPr>
-        <w:pStyle w:val="Retraitnormal1"/>
-        <w:numPr>
-          <w:ilvl w:val="0"/>
-          <w:numId w:val="9"/>
-        </w:numPr>
-        <w:rPr>
-          <w:rFonts w:ascii="Century Gothic" w:hAnsi="Century Gothic" w:cs="Arial"/>
-          <w:i/>
-          <w:sz w:val="24"/>
-        </w:rPr>
-      </w:pPr>
-      <w:proofErr w:type="gramStart"/>
-      <w:r>
-        <w:rPr>
-          <w:rFonts w:ascii="Century Gothic" w:hAnsi="Century Gothic" w:cs="Arial"/>
-          <w:i/>
-          <w:sz w:val="24"/>
-        </w:rPr>
-        <w:t>le</w:t>
-      </w:r>
-      <w:proofErr w:type="gramEnd"/>
-      <w:r>
-        <w:rPr>
-          <w:rFonts w:ascii="Century Gothic" w:hAnsi="Century Gothic" w:cs="Arial"/>
-          <w:i/>
-          <w:sz w:val="24"/>
-        </w:rPr>
-        <w:t xml:space="preserve"> choix des systèmes d'exploitation pour la réalisation </w:t>
-      </w:r>
-      <w:r>
-        <w:rPr>
-          <w:rFonts w:ascii="Century Gothic" w:hAnsi="Century Gothic" w:cs="Arial"/>
-          <w:i/>
-          <w:sz w:val="24"/>
-          <w:u w:val="single"/>
-        </w:rPr>
-        <w:t>et</w:t>
-      </w:r>
-      <w:r>
-        <w:rPr>
-          <w:rFonts w:ascii="Century Gothic" w:hAnsi="Century Gothic" w:cs="Arial"/>
-          <w:i/>
-          <w:sz w:val="24"/>
-        </w:rPr>
-        <w:t xml:space="preserve"> l'utilisation</w:t>
-      </w:r>
-    </w:p>
-    <w:p>
-      <w:pPr>
-        <w:pStyle w:val="Retraitnormal1"/>
-        <w:numPr>
-          <w:ilvl w:val="0"/>
-          <w:numId w:val="9"/>
-        </w:numPr>
-        <w:rPr>
-          <w:rFonts w:ascii="Century Gothic" w:hAnsi="Century Gothic" w:cs="Arial"/>
-          <w:i/>
-          <w:sz w:val="24"/>
-        </w:rPr>
-      </w:pPr>
-      <w:proofErr w:type="gramStart"/>
-      <w:r>
-        <w:rPr>
-          <w:rFonts w:ascii="Century Gothic" w:hAnsi="Century Gothic" w:cs="Arial"/>
-          <w:i/>
-          <w:sz w:val="24"/>
-        </w:rPr>
-        <w:t>le</w:t>
-      </w:r>
-      <w:proofErr w:type="gramEnd"/>
-      <w:r>
-        <w:rPr>
-          <w:rFonts w:ascii="Century Gothic" w:hAnsi="Century Gothic" w:cs="Arial"/>
-          <w:i/>
-          <w:sz w:val="24"/>
-        </w:rPr>
-        <w:t xml:space="preserve"> choix des outils logiciels pour la réalisation </w:t>
-      </w:r>
-      <w:r>
-        <w:rPr>
-          <w:rFonts w:ascii="Century Gothic" w:hAnsi="Century Gothic" w:cs="Arial"/>
-          <w:i/>
-          <w:sz w:val="24"/>
-          <w:u w:val="single"/>
-        </w:rPr>
-        <w:t>et</w:t>
-      </w:r>
-      <w:r>
-        <w:rPr>
-          <w:rFonts w:ascii="Century Gothic" w:hAnsi="Century Gothic" w:cs="Arial"/>
-          <w:i/>
-          <w:sz w:val="24"/>
-        </w:rPr>
-        <w:t xml:space="preserve"> l'utilisation</w:t>
-      </w:r>
-    </w:p>
-    <w:p>
-      <w:pPr>
-        <w:pStyle w:val="Retraitnormal1"/>
-        <w:numPr>
-          <w:ilvl w:val="0"/>
-          <w:numId w:val="9"/>
-        </w:numPr>
-        <w:rPr>
-          <w:rFonts w:ascii="Century Gothic" w:hAnsi="Century Gothic" w:cs="Arial"/>
-          <w:i/>
-          <w:sz w:val="24"/>
-        </w:rPr>
-      </w:pPr>
-      <w:proofErr w:type="gramStart"/>
-      <w:r>
-        <w:rPr>
-          <w:rFonts w:ascii="Century Gothic" w:hAnsi="Century Gothic" w:cs="Arial"/>
-          <w:i/>
-          <w:sz w:val="24"/>
-        </w:rPr>
-        <w:t>site</w:t>
-      </w:r>
-      <w:proofErr w:type="gramEnd"/>
-      <w:r>
-        <w:rPr>
-          <w:rFonts w:ascii="Century Gothic" w:hAnsi="Century Gothic" w:cs="Arial"/>
-          <w:i/>
-          <w:sz w:val="24"/>
-        </w:rPr>
-        <w:t xml:space="preserve"> web: </w:t>
-      </w:r>
-      <w:r>
-        <w:rPr>
-          <w:rFonts w:ascii="Century Gothic" w:hAnsi="Century Gothic" w:cs="Arial"/>
-          <w:i/>
-          <w:sz w:val="24"/>
-        </w:rPr>
-        <w:t>réaliser les maquettes avec un logiciel, décrire toutes les animations sur papier, définir les mots-clés, choisir une formule d'hébergement, définir la méthode de mise à jour, …</w:t>
-      </w:r>
-    </w:p>
-    <w:p>
-      <w:pPr>
-        <w:pStyle w:val="Retraitnormal1"/>
-        <w:numPr>
-          <w:ilvl w:val="0"/>
-          <w:numId w:val="4"/>
-        </w:numPr>
-        <w:rPr>
-          <w:rFonts w:ascii="Century Gothic" w:hAnsi="Century Gothic" w:cs="Arial"/>
-          <w:i/>
-          <w:sz w:val="24"/>
-        </w:rPr>
-      </w:pPr>
-      <w:proofErr w:type="gramStart"/>
-      <w:r>
-        <w:rPr>
-          <w:rFonts w:ascii="Century Gothic" w:hAnsi="Century Gothic" w:cs="Arial"/>
-          <w:i/>
-          <w:sz w:val="24"/>
-        </w:rPr>
-        <w:t>bases</w:t>
-      </w:r>
-      <w:proofErr w:type="gramEnd"/>
-      <w:r>
-        <w:rPr>
-          <w:rFonts w:ascii="Century Gothic" w:hAnsi="Century Gothic" w:cs="Arial"/>
-          <w:i/>
-          <w:sz w:val="24"/>
-        </w:rPr>
-        <w:t xml:space="preserve"> de données: décrire le modèle relationnel, le contenu détaillé des tables (caractéristiques de chaque champs) et les requêtes.</w:t>
-      </w:r>
-    </w:p>
-    <w:p>
-      <w:pPr>
-        <w:pStyle w:val="Retraitnormal1"/>
-        <w:numPr>
-          <w:ilvl w:val="0"/>
-          <w:numId w:val="4"/>
-        </w:numPr>
-        <w:rPr>
-          <w:rFonts w:ascii="Century Gothic" w:hAnsi="Century Gothic" w:cs="Arial"/>
-          <w:i/>
-          <w:sz w:val="24"/>
-        </w:rPr>
-      </w:pPr>
-      <w:proofErr w:type="gramStart"/>
-      <w:r>
-        <w:rPr>
-          <w:rFonts w:ascii="Century Gothic" w:hAnsi="Century Gothic" w:cs="Arial"/>
-          <w:i/>
-          <w:sz w:val="24"/>
-        </w:rPr>
-        <w:t>programmation</w:t>
-      </w:r>
-      <w:proofErr w:type="gramEnd"/>
-      <w:r>
-        <w:rPr>
-          <w:rFonts w:ascii="Century Gothic" w:hAnsi="Century Gothic" w:cs="Arial"/>
-          <w:i/>
-          <w:sz w:val="24"/>
-        </w:rPr>
-        <w:t xml:space="preserve"> et scripts: organigramme, architecture du programme, découpage modulaire, entrées-sorties des modules, pseudo-code</w:t>
-      </w:r>
-      <w:r>
-        <w:rPr>
-          <w:rFonts w:ascii="Century Gothic" w:hAnsi="Century Gothic" w:cs="Arial"/>
-          <w:i/>
-          <w:sz w:val="24"/>
-        </w:rPr>
-        <w:t xml:space="preserve"> </w:t>
-      </w:r>
-      <w:r>
-        <w:rPr>
-          <w:rFonts w:ascii="Century Gothic" w:hAnsi="Century Gothic" w:cs="Arial"/>
-          <w:i/>
-          <w:sz w:val="24"/>
-        </w:rPr>
-        <w:t>/</w:t>
-      </w:r>
-      <w:r>
-        <w:rPr>
-          <w:rFonts w:ascii="Century Gothic" w:hAnsi="Century Gothic" w:cs="Arial"/>
-          <w:i/>
-          <w:sz w:val="24"/>
-        </w:rPr>
-        <w:t xml:space="preserve"> </w:t>
-      </w:r>
-      <w:proofErr w:type="spellStart"/>
-      <w:r>
-        <w:rPr>
-          <w:rFonts w:ascii="Century Gothic" w:hAnsi="Century Gothic" w:cs="Arial"/>
-          <w:i/>
-          <w:sz w:val="24"/>
-        </w:rPr>
-        <w:t>structogramme</w:t>
-      </w:r>
-      <w:proofErr w:type="spellEnd"/>
-      <w:r>
-        <w:rPr>
-          <w:rFonts w:ascii="Century Gothic" w:hAnsi="Century Gothic" w:cs="Arial"/>
-          <w:i/>
-          <w:sz w:val="24"/>
-        </w:rPr>
-        <w:t>…</w:t>
-      </w:r>
-    </w:p>
-    <w:p>
-      <w:pPr>
-        <w:pStyle w:val="Retraitnormal1"/>
-        <w:numPr>
-          <w:ilvl w:val="0"/>
-          <w:numId w:val="0"/>
-        </w:numPr>
-        <w:ind w:left="720"/>
-        <w:rPr>
-          <w:rFonts w:ascii="Century Gothic" w:hAnsi="Century Gothic" w:cs="Arial"/>
-          <w:i/>
-          <w:sz w:val="24"/>
-        </w:rPr>
-      </w:pPr>
-    </w:p>
-    <w:p>
-      <w:pPr>
-        <w:pStyle w:val="Retraitnormal1"/>
-        <w:numPr>
-          <w:ilvl w:val="0"/>
-          <w:numId w:val="0"/>
-        </w:numPr>
-        <w:ind w:left="360"/>
-        <w:rPr>
           <w:rFonts w:ascii="Century Gothic" w:hAnsi="Century Gothic" w:cs="Arial"/>
           <w:b/>
           <w:bCs/>
@@ -4034,40 +4777,179 @@
           <w:tab w:val="num" w:pos="360"/>
         </w:tabs>
       </w:pPr>
-      <w:bookmarkStart w:id="18" w:name="_Toc71703259"/>
-      <w:bookmarkStart w:id="19" w:name="_Toc39214580"/>
+      <w:bookmarkStart w:id="27" w:name="_Toc71703259"/>
+      <w:bookmarkStart w:id="28" w:name="_Toc39214580"/>
       <w:r>
         <w:t>R</w:t>
       </w:r>
-      <w:bookmarkEnd w:id="18"/>
+      <w:bookmarkEnd w:id="27"/>
       <w:r>
         <w:t>éalisation</w:t>
       </w:r>
-      <w:bookmarkEnd w:id="19"/>
+      <w:bookmarkEnd w:id="28"/>
     </w:p>
     <w:p>
       <w:pPr>
         <w:pStyle w:val="Titre2"/>
         <w:rPr>
-          <w:i/>
-          <w:iCs/>
-        </w:rPr>
-      </w:pPr>
-      <w:bookmarkStart w:id="20" w:name="_Toc25553317"/>
-      <w:bookmarkStart w:id="21" w:name="_Toc71691022"/>
-      <w:bookmarkStart w:id="22" w:name="_Toc39214581"/>
+          <w:iCs/>
+        </w:rPr>
+      </w:pPr>
+      <w:bookmarkStart w:id="29" w:name="_Toc25553317"/>
+      <w:bookmarkStart w:id="30" w:name="_Toc71691022"/>
+      <w:bookmarkStart w:id="31" w:name="_Toc39214581"/>
       <w:r>
         <w:rPr>
           <w:iCs/>
         </w:rPr>
         <w:t>Dossier de réalisation</w:t>
       </w:r>
-      <w:bookmarkStart w:id="23" w:name="_Toc25553318"/>
-      <w:bookmarkEnd w:id="20"/>
-      <w:bookmarkEnd w:id="21"/>
-      <w:bookmarkEnd w:id="22"/>
-    </w:p>
-    <w:bookmarkEnd w:id="23"/>
+      <w:bookmarkStart w:id="32" w:name="_Toc25553318"/>
+      <w:bookmarkEnd w:id="29"/>
+      <w:bookmarkEnd w:id="30"/>
+      <w:bookmarkEnd w:id="31"/>
+    </w:p>
+    <w:p>
+      <w:pPr>
+        <w:rPr>
+          <w:rFonts w:ascii="Consolas" w:hAnsi="Consolas" w:cs="Consolas"/>
+          <w:color w:val="0000FF"/>
+          <w:sz w:val="19"/>
+          <w:szCs w:val="19"/>
+          <w:lang w:eastAsia="fr-CH"/>
+        </w:rPr>
+      </w:pPr>
+      <w:proofErr w:type="spellStart"/>
+      <w:proofErr w:type="gramStart"/>
+      <w:r>
+        <w:rPr>
+          <w:rFonts w:ascii="Consolas" w:hAnsi="Consolas" w:cs="Consolas"/>
+          <w:color w:val="0000FF"/>
+          <w:sz w:val="19"/>
+          <w:szCs w:val="19"/>
+          <w:lang w:eastAsia="fr-CH"/>
+        </w:rPr>
+        <w:t>using</w:t>
+      </w:r>
+      <w:proofErr w:type="spellEnd"/>
+      <w:proofErr w:type="gramEnd"/>
+      <w:r>
+        <w:rPr>
+          <w:rFonts w:ascii="Consolas" w:hAnsi="Consolas" w:cs="Consolas"/>
+          <w:color w:val="000000"/>
+          <w:sz w:val="19"/>
+          <w:szCs w:val="19"/>
+          <w:lang w:eastAsia="fr-CH"/>
+        </w:rPr>
+        <w:t xml:space="preserve"> System.Net;</w:t>
+      </w:r>
+    </w:p>
+    <w:p>
+      <w:pPr>
+        <w:rPr>
+          <w:rFonts w:ascii="Consolas" w:hAnsi="Consolas" w:cs="Consolas"/>
+          <w:color w:val="000000"/>
+          <w:sz w:val="19"/>
+          <w:szCs w:val="19"/>
+          <w:lang w:eastAsia="fr-CH"/>
+        </w:rPr>
+      </w:pPr>
+      <w:proofErr w:type="spellStart"/>
+      <w:proofErr w:type="gramStart"/>
+      <w:r>
+        <w:rPr>
+          <w:rFonts w:ascii="Consolas" w:hAnsi="Consolas" w:cs="Consolas"/>
+          <w:color w:val="0000FF"/>
+          <w:sz w:val="19"/>
+          <w:szCs w:val="19"/>
+          <w:lang w:eastAsia="fr-CH"/>
+        </w:rPr>
+        <w:t>using</w:t>
+      </w:r>
+      <w:proofErr w:type="spellEnd"/>
+      <w:proofErr w:type="gramEnd"/>
+      <w:r>
+        <w:rPr>
+          <w:rFonts w:ascii="Consolas" w:hAnsi="Consolas" w:cs="Consolas"/>
+          <w:color w:val="000000"/>
+          <w:sz w:val="19"/>
+          <w:szCs w:val="19"/>
+          <w:lang w:eastAsia="fr-CH"/>
+        </w:rPr>
+        <w:t xml:space="preserve"> </w:t>
+      </w:r>
+      <w:proofErr w:type="spellStart"/>
+      <w:r>
+        <w:rPr>
+          <w:rFonts w:ascii="Consolas" w:hAnsi="Consolas" w:cs="Consolas"/>
+          <w:color w:val="000000"/>
+          <w:sz w:val="19"/>
+          <w:szCs w:val="19"/>
+          <w:lang w:eastAsia="fr-CH"/>
+        </w:rPr>
+        <w:t>System.Net.Sockets</w:t>
+      </w:r>
+      <w:proofErr w:type="spellEnd"/>
+      <w:r>
+        <w:rPr>
+          <w:rFonts w:ascii="Consolas" w:hAnsi="Consolas" w:cs="Consolas"/>
+          <w:color w:val="000000"/>
+          <w:sz w:val="19"/>
+          <w:szCs w:val="19"/>
+          <w:lang w:eastAsia="fr-CH"/>
+        </w:rPr>
+        <w:t>;</w:t>
+      </w:r>
+    </w:p>
+    <w:p>
+      <w:proofErr w:type="spellStart"/>
+      <w:proofErr w:type="gramStart"/>
+      <w:r>
+        <w:rPr>
+          <w:rFonts w:ascii="Consolas" w:hAnsi="Consolas" w:cs="Consolas"/>
+          <w:color w:val="0000FF"/>
+          <w:sz w:val="19"/>
+          <w:szCs w:val="19"/>
+          <w:lang w:eastAsia="fr-CH"/>
+        </w:rPr>
+        <w:t>using</w:t>
+      </w:r>
+      <w:proofErr w:type="spellEnd"/>
+      <w:proofErr w:type="gramEnd"/>
+      <w:r>
+        <w:rPr>
+          <w:rFonts w:ascii="Consolas" w:hAnsi="Consolas" w:cs="Consolas"/>
+          <w:color w:val="000000"/>
+          <w:sz w:val="19"/>
+          <w:szCs w:val="19"/>
+          <w:lang w:eastAsia="fr-CH"/>
+        </w:rPr>
+        <w:t xml:space="preserve"> </w:t>
+      </w:r>
+      <w:proofErr w:type="spellStart"/>
+      <w:r>
+        <w:rPr>
+          <w:rFonts w:ascii="Consolas" w:hAnsi="Consolas" w:cs="Consolas"/>
+          <w:color w:val="000000"/>
+          <w:sz w:val="19"/>
+          <w:szCs w:val="19"/>
+          <w:lang w:eastAsia="fr-CH"/>
+        </w:rPr>
+        <w:t>System.Text</w:t>
+      </w:r>
+      <w:proofErr w:type="spellEnd"/>
+      <w:r>
+        <w:rPr>
+          <w:rFonts w:ascii="Consolas" w:hAnsi="Consolas" w:cs="Consolas"/>
+          <w:color w:val="000000"/>
+          <w:sz w:val="19"/>
+          <w:szCs w:val="19"/>
+          <w:lang w:eastAsia="fr-CH"/>
+        </w:rPr>
+        <w:t>;</w:t>
+      </w:r>
+    </w:p>
+    <w:bookmarkEnd w:id="32"/>
     <w:p>
       <w:pPr>
         <w:ind w:firstLine="360"/>
@@ -4392,25 +5274,24 @@
           <w:iCs/>
         </w:rPr>
       </w:pPr>
-      <w:bookmarkStart w:id="24" w:name="_Toc25553321"/>
-      <w:bookmarkStart w:id="25" w:name="_Toc71691025"/>
-      <w:bookmarkStart w:id="26" w:name="_Toc39214582"/>
-      <w:r>
-        <w:rPr>
-          <w:iCs/>
-        </w:rPr>
-        <w:lastRenderedPageBreak/>
+      <w:bookmarkStart w:id="33" w:name="_Toc25553321"/>
+      <w:bookmarkStart w:id="34" w:name="_Toc71691025"/>
+      <w:bookmarkStart w:id="35" w:name="_Toc39214582"/>
+      <w:r>
+        <w:rPr>
+          <w:iCs/>
+        </w:rPr>
         <w:t>Description des test</w:t>
       </w:r>
-      <w:bookmarkEnd w:id="24"/>
+      <w:bookmarkEnd w:id="33"/>
       <w:r>
         <w:rPr>
           <w:iCs/>
         </w:rPr>
         <w:t>s effectués</w:t>
       </w:r>
-      <w:bookmarkEnd w:id="25"/>
-      <w:bookmarkEnd w:id="26"/>
+      <w:bookmarkEnd w:id="34"/>
+      <w:bookmarkEnd w:id="35"/>
     </w:p>
     <w:p>
       <w:pPr>
@@ -4537,24 +5418,24 @@
           <w:iCs/>
         </w:rPr>
       </w:pPr>
-      <w:bookmarkStart w:id="27" w:name="_Toc25553322"/>
-      <w:bookmarkStart w:id="28" w:name="_Toc71691026"/>
-      <w:bookmarkStart w:id="29" w:name="_Toc39214583"/>
+      <w:bookmarkStart w:id="36" w:name="_Toc25553322"/>
+      <w:bookmarkStart w:id="37" w:name="_Toc71691026"/>
+      <w:bookmarkStart w:id="38" w:name="_Toc39214583"/>
       <w:r>
         <w:rPr>
           <w:iCs/>
         </w:rPr>
         <w:t xml:space="preserve">Erreurs </w:t>
       </w:r>
-      <w:bookmarkEnd w:id="27"/>
+      <w:bookmarkEnd w:id="36"/>
       <w:r>
         <w:rPr>
           <w:iCs/>
         </w:rPr>
         <w:t>restantes</w:t>
       </w:r>
-      <w:bookmarkEnd w:id="28"/>
-      <w:bookmarkEnd w:id="29"/>
+      <w:bookmarkEnd w:id="37"/>
+      <w:bookmarkEnd w:id="38"/>
       <w:r>
         <w:rPr>
           <w:iCs/>
@@ -4569,7 +5450,7 @@
           <w:i/>
         </w:rPr>
       </w:pPr>
-      <w:bookmarkStart w:id="30" w:name="_Toc25553323"/>
+      <w:bookmarkStart w:id="39" w:name="_Toc25553323"/>
     </w:p>
     <w:p>
       <w:pPr>
@@ -4640,7 +5521,7 @@
         </w:rPr>
         <w:t>Conséquences sur l'utilisation du produit</w:t>
       </w:r>
-      <w:bookmarkEnd w:id="30"/>
+      <w:bookmarkEnd w:id="39"/>
     </w:p>
     <w:p>
       <w:pPr>
@@ -4676,24 +5557,24 @@
           <w:iCs/>
         </w:rPr>
       </w:pPr>
-      <w:bookmarkStart w:id="31" w:name="_Toc25553326"/>
-      <w:bookmarkStart w:id="32" w:name="_Toc71691029"/>
-      <w:bookmarkStart w:id="33" w:name="_Toc39214584"/>
+      <w:bookmarkStart w:id="40" w:name="_Toc25553326"/>
+      <w:bookmarkStart w:id="41" w:name="_Toc71691029"/>
+      <w:bookmarkStart w:id="42" w:name="_Toc39214584"/>
       <w:r>
         <w:rPr>
           <w:iCs/>
         </w:rPr>
         <w:t>Liste des documents</w:t>
       </w:r>
-      <w:bookmarkEnd w:id="31"/>
+      <w:bookmarkEnd w:id="40"/>
       <w:r>
         <w:rPr>
           <w:iCs/>
         </w:rPr>
         <w:t xml:space="preserve"> fournis</w:t>
       </w:r>
-      <w:bookmarkEnd w:id="32"/>
-      <w:bookmarkEnd w:id="33"/>
+      <w:bookmarkEnd w:id="41"/>
+      <w:bookmarkEnd w:id="42"/>
     </w:p>
     <w:p>
       <w:pPr>
@@ -4876,18 +5757,19 @@
           <w:tab w:val="num" w:pos="360"/>
         </w:tabs>
       </w:pPr>
-      <w:bookmarkStart w:id="34" w:name="_Toc25553328"/>
-      <w:bookmarkStart w:id="35" w:name="_Toc71703263"/>
-      <w:bookmarkStart w:id="36" w:name="_Toc39214585"/>
-      <w:r>
+      <w:bookmarkStart w:id="43" w:name="_Toc25553328"/>
+      <w:bookmarkStart w:id="44" w:name="_Toc71703263"/>
+      <w:bookmarkStart w:id="45" w:name="_Toc39214585"/>
+      <w:r>
+        <w:lastRenderedPageBreak/>
         <w:t>C</w:t>
       </w:r>
-      <w:bookmarkEnd w:id="34"/>
-      <w:bookmarkEnd w:id="35"/>
+      <w:bookmarkEnd w:id="43"/>
+      <w:bookmarkEnd w:id="44"/>
       <w:r>
         <w:t>onclusions</w:t>
       </w:r>
-      <w:bookmarkEnd w:id="36"/>
+      <w:bookmarkEnd w:id="45"/>
     </w:p>
     <w:p>
       <w:pPr>
@@ -5046,17 +5928,17 @@
           <w:tab w:val="num" w:pos="360"/>
         </w:tabs>
       </w:pPr>
-      <w:bookmarkStart w:id="37" w:name="_Toc71703264"/>
-      <w:bookmarkStart w:id="38" w:name="_Toc39214586"/>
+      <w:bookmarkStart w:id="46" w:name="_Toc71703264"/>
+      <w:bookmarkStart w:id="47" w:name="_Toc39214586"/>
       <w:r>
         <w:lastRenderedPageBreak/>
         <w:t>A</w:t>
       </w:r>
-      <w:bookmarkEnd w:id="37"/>
+      <w:bookmarkEnd w:id="46"/>
       <w:r>
         <w:t>nnexes</w:t>
       </w:r>
-      <w:bookmarkEnd w:id="38"/>
+      <w:bookmarkEnd w:id="47"/>
     </w:p>
     <w:p/>
     <w:p>
@@ -5067,14 +5949,14 @@
           <w:iCs/>
         </w:rPr>
       </w:pPr>
-      <w:bookmarkStart w:id="39" w:name="_Toc39214587"/>
+      <w:bookmarkStart w:id="48" w:name="_Toc39214587"/>
       <w:r>
         <w:rPr>
           <w:iCs/>
         </w:rPr>
         <w:t>Résumé du rapport du TPI</w:t>
       </w:r>
-      <w:bookmarkEnd w:id="39"/>
+      <w:bookmarkEnd w:id="48"/>
       <w:r>
         <w:rPr>
           <w:iCs/>
@@ -5090,89 +5972,14 @@
           <w:iCs/>
         </w:rPr>
       </w:pPr>
-      <w:bookmarkStart w:id="40" w:name="_Toc25553330"/>
-      <w:bookmarkStart w:id="41" w:name="_Toc71703266"/>
-      <w:bookmarkStart w:id="42" w:name="_Toc39214588"/>
+      <w:bookmarkStart w:id="49" w:name="_Toc25553330"/>
+      <w:bookmarkStart w:id="50" w:name="_Toc71703266"/>
+      <w:bookmarkStart w:id="51" w:name="_Toc39214588"/>
       <w:r>
         <w:rPr>
           <w:iCs/>
         </w:rPr>
         <w:t xml:space="preserve">Journal de </w:t>
-      </w:r>
-      <w:bookmarkEnd w:id="40"/>
-      <w:bookmarkEnd w:id="41"/>
-      <w:r>
-        <w:rPr>
-          <w:iCs/>
-        </w:rPr>
-        <w:t>travail</w:t>
-      </w:r>
-      <w:bookmarkStart w:id="43" w:name="_Toc25553331"/>
-      <w:bookmarkEnd w:id="42"/>
-    </w:p>
-    <w:p>
-      <w:pPr>
-        <w:pStyle w:val="Titre2"/>
-        <w:rPr>
-          <w:i/>
-          <w:iCs/>
-        </w:rPr>
-      </w:pPr>
-      <w:bookmarkStart w:id="44" w:name="_Toc71703267"/>
-      <w:bookmarkStart w:id="45" w:name="_Toc39214589"/>
-      <w:r>
-        <w:rPr>
-          <w:iCs/>
-        </w:rPr>
-        <w:t>Manuel d'Installation</w:t>
-      </w:r>
-      <w:bookmarkEnd w:id="43"/>
-      <w:bookmarkEnd w:id="44"/>
-      <w:bookmarkEnd w:id="45"/>
-    </w:p>
-    <w:p>
-      <w:pPr>
-        <w:pStyle w:val="Titre2"/>
-        <w:rPr>
-          <w:i/>
-          <w:iCs/>
-        </w:rPr>
-      </w:pPr>
-      <w:bookmarkStart w:id="46" w:name="_Toc25553332"/>
-      <w:bookmarkStart w:id="47" w:name="_Toc71703268"/>
-      <w:bookmarkStart w:id="48" w:name="_Toc39214590"/>
-      <w:r>
-        <w:rPr>
-          <w:iCs/>
-        </w:rPr>
-        <w:t>Manuel d'Utilisation</w:t>
-      </w:r>
-      <w:bookmarkEnd w:id="46"/>
-      <w:bookmarkEnd w:id="47"/>
-      <w:bookmarkEnd w:id="48"/>
-    </w:p>
-    <w:p>
-      <w:pPr>
-        <w:pStyle w:val="Titre2"/>
-        <w:rPr>
-          <w:i/>
-          <w:iCs/>
-        </w:rPr>
-      </w:pPr>
-      <w:bookmarkStart w:id="49" w:name="_Toc71703270"/>
-      <w:bookmarkStart w:id="50" w:name="_Toc39214591"/>
-      <w:bookmarkStart w:id="51" w:name="_Toc25553334"/>
-      <w:r>
-        <w:rPr>
-          <w:iCs/>
-        </w:rPr>
-        <w:t>A</w:t>
-      </w:r>
-      <w:r>
-        <w:rPr>
-          <w:iCs/>
-        </w:rPr>
-        <w:t>rchives du projet</w:t>
       </w:r>
       <w:bookmarkEnd w:id="49"/>
       <w:bookmarkEnd w:id="50"/>
@@ -5180,9 +5987,84 @@
         <w:rPr>
           <w:iCs/>
         </w:rPr>
+        <w:t>travail</w:t>
+      </w:r>
+      <w:bookmarkStart w:id="52" w:name="_Toc25553331"/>
+      <w:bookmarkEnd w:id="51"/>
+    </w:p>
+    <w:p>
+      <w:pPr>
+        <w:pStyle w:val="Titre2"/>
+        <w:rPr>
+          <w:i/>
+          <w:iCs/>
+        </w:rPr>
+      </w:pPr>
+      <w:bookmarkStart w:id="53" w:name="_Toc71703267"/>
+      <w:bookmarkStart w:id="54" w:name="_Toc39214589"/>
+      <w:r>
+        <w:rPr>
+          <w:iCs/>
+        </w:rPr>
+        <w:t>Manuel d'Installation</w:t>
+      </w:r>
+      <w:bookmarkEnd w:id="52"/>
+      <w:bookmarkEnd w:id="53"/>
+      <w:bookmarkEnd w:id="54"/>
+    </w:p>
+    <w:p>
+      <w:pPr>
+        <w:pStyle w:val="Titre2"/>
+        <w:rPr>
+          <w:i/>
+          <w:iCs/>
+        </w:rPr>
+      </w:pPr>
+      <w:bookmarkStart w:id="55" w:name="_Toc25553332"/>
+      <w:bookmarkStart w:id="56" w:name="_Toc71703268"/>
+      <w:bookmarkStart w:id="57" w:name="_Toc39214590"/>
+      <w:r>
+        <w:rPr>
+          <w:iCs/>
+        </w:rPr>
+        <w:t>Manuel d'Utilisation</w:t>
+      </w:r>
+      <w:bookmarkEnd w:id="55"/>
+      <w:bookmarkEnd w:id="56"/>
+      <w:bookmarkEnd w:id="57"/>
+    </w:p>
+    <w:p>
+      <w:pPr>
+        <w:pStyle w:val="Titre2"/>
+        <w:rPr>
+          <w:i/>
+          <w:iCs/>
+        </w:rPr>
+      </w:pPr>
+      <w:bookmarkStart w:id="58" w:name="_Toc71703270"/>
+      <w:bookmarkStart w:id="59" w:name="_Toc39214591"/>
+      <w:bookmarkStart w:id="60" w:name="_Toc25553334"/>
+      <w:r>
+        <w:rPr>
+          <w:iCs/>
+        </w:rPr>
+        <w:t>A</w:t>
+      </w:r>
+      <w:r>
+        <w:rPr>
+          <w:iCs/>
+        </w:rPr>
+        <w:t>rchives du projet</w:t>
+      </w:r>
+      <w:bookmarkEnd w:id="58"/>
+      <w:bookmarkEnd w:id="59"/>
+      <w:r>
+        <w:rPr>
+          <w:iCs/>
+        </w:rPr>
         <w:t xml:space="preserve"> </w:t>
       </w:r>
-      <w:bookmarkEnd w:id="51"/>
+      <w:bookmarkEnd w:id="60"/>
     </w:p>
     <w:p/>
     <w:p>
@@ -5210,21 +6092,377 @@
       <w:pPr>
         <w:pStyle w:val="Titre2"/>
       </w:pPr>
-      <w:bookmarkStart w:id="52" w:name="_Toc39214592"/>
+      <w:bookmarkStart w:id="61" w:name="_Toc39214592"/>
       <w:r>
         <w:t>Table des illustrations</w:t>
       </w:r>
-      <w:bookmarkEnd w:id="52"/>
+      <w:bookmarkEnd w:id="61"/>
+    </w:p>
+    <w:p>
+      <w:pPr>
+        <w:pStyle w:val="Tabledesillustrations"/>
+        <w:tabs>
+          <w:tab w:val="right" w:leader="dot" w:pos="9060"/>
+        </w:tabs>
+        <w:rPr>
+          <w:noProof/>
+        </w:rPr>
+      </w:pPr>
+      <w:r>
+        <w:fldChar w:fldCharType="begin"/>
+      </w:r>
+      <w:r>
+        <w:instrText xml:space="preserve"> TOC \h \z \c "Figure" </w:instrText>
+      </w:r>
+      <w:r>
+        <w:fldChar w:fldCharType="separate"/>
+      </w:r>
+      <w:hyperlink r:id="rId17" w:anchor="_Toc40272064" w:history="1">
+        <w:r>
+          <w:rPr>
+            <w:rStyle w:val="Lienhypertexte"/>
+            <w:noProof/>
+          </w:rPr>
+          <w:t>1 - Page de login</w:t>
+        </w:r>
+        <w:r>
+          <w:rPr>
+            <w:noProof/>
+            <w:webHidden/>
+          </w:rPr>
+          <w:tab/>
+        </w:r>
+        <w:r>
+          <w:rPr>
+            <w:noProof/>
+            <w:webHidden/>
+          </w:rPr>
+          <w:fldChar w:fldCharType="begin"/>
+        </w:r>
+        <w:r>
+          <w:rPr>
+            <w:noProof/>
+            <w:webHidden/>
+          </w:rPr>
+          <w:instrText xml:space="preserve"> PAGEREF _Toc40272064 \h </w:instrText>
+        </w:r>
+        <w:r>
+          <w:rPr>
+            <w:noProof/>
+            <w:webHidden/>
+          </w:rPr>
+        </w:r>
+        <w:r>
+          <w:rPr>
+            <w:noProof/>
+            <w:webHidden/>
+          </w:rPr>
+          <w:fldChar w:fldCharType="separate"/>
+        </w:r>
+        <w:r>
+          <w:rPr>
+            <w:noProof/>
+            <w:webHidden/>
+          </w:rPr>
+          <w:t>4</w:t>
+        </w:r>
+        <w:r>
+          <w:rPr>
+            <w:noProof/>
+            <w:webHidden/>
+          </w:rPr>
+          <w:fldChar w:fldCharType="end"/>
+        </w:r>
+      </w:hyperlink>
+    </w:p>
+    <w:p>
+      <w:pPr>
+        <w:pStyle w:val="Tabledesillustrations"/>
+        <w:tabs>
+          <w:tab w:val="right" w:leader="dot" w:pos="9060"/>
+        </w:tabs>
+        <w:rPr>
+          <w:noProof/>
+        </w:rPr>
+      </w:pPr>
+      <w:hyperlink r:id="rId18" w:anchor="_Toc40272065" w:history="1">
+        <w:r>
+          <w:rPr>
+            <w:rStyle w:val="Lienhypertexte"/>
+            <w:noProof/>
+          </w:rPr>
+          <w:t>2 - Page de création d'un compte</w:t>
+        </w:r>
+        <w:r>
+          <w:rPr>
+            <w:noProof/>
+            <w:webHidden/>
+          </w:rPr>
+          <w:tab/>
+        </w:r>
+        <w:r>
+          <w:rPr>
+            <w:noProof/>
+            <w:webHidden/>
+          </w:rPr>
+          <w:fldChar w:fldCharType="begin"/>
+        </w:r>
+        <w:r>
+          <w:rPr>
+            <w:noProof/>
+            <w:webHidden/>
+          </w:rPr>
+          <w:instrText xml:space="preserve"> PAGEREF _Toc40272065 \h </w:instrText>
+        </w:r>
+        <w:r>
+          <w:rPr>
+            <w:noProof/>
+            <w:webHidden/>
+          </w:rPr>
+        </w:r>
+        <w:r>
+          <w:rPr>
+            <w:noProof/>
+            <w:webHidden/>
+          </w:rPr>
+          <w:fldChar w:fldCharType="separate"/>
+        </w:r>
+        <w:r>
+          <w:rPr>
+            <w:noProof/>
+            <w:webHidden/>
+          </w:rPr>
+          <w:t>5</w:t>
+        </w:r>
+        <w:r>
+          <w:rPr>
+            <w:noProof/>
+            <w:webHidden/>
+          </w:rPr>
+          <w:fldChar w:fldCharType="end"/>
+        </w:r>
+      </w:hyperlink>
+    </w:p>
+    <w:p>
+      <w:pPr>
+        <w:pStyle w:val="Tabledesillustrations"/>
+        <w:tabs>
+          <w:tab w:val="right" w:leader="dot" w:pos="9060"/>
+        </w:tabs>
+        <w:rPr>
+          <w:noProof/>
+        </w:rPr>
+      </w:pPr>
+      <w:hyperlink r:id="rId19" w:anchor="_Toc40272066" w:history="1">
+        <w:r>
+          <w:rPr>
+            <w:rStyle w:val="Lienhypertexte"/>
+            <w:noProof/>
+          </w:rPr>
+          <w:t>3 - Page de chat</w:t>
+        </w:r>
+        <w:r>
+          <w:rPr>
+            <w:noProof/>
+            <w:webHidden/>
+          </w:rPr>
+          <w:tab/>
+        </w:r>
+        <w:r>
+          <w:rPr>
+            <w:noProof/>
+            <w:webHidden/>
+          </w:rPr>
+          <w:fldChar w:fldCharType="begin"/>
+        </w:r>
+        <w:r>
+          <w:rPr>
+            <w:noProof/>
+            <w:webHidden/>
+          </w:rPr>
+          <w:instrText xml:space="preserve"> PAGEREF _Toc40272066 \h </w:instrText>
+        </w:r>
+        <w:r>
+          <w:rPr>
+            <w:noProof/>
+            <w:webHidden/>
+          </w:rPr>
+        </w:r>
+        <w:r>
+          <w:rPr>
+            <w:noProof/>
+            <w:webHidden/>
+          </w:rPr>
+          <w:fldChar w:fldCharType="separate"/>
+        </w:r>
+        <w:r>
+          <w:rPr>
+            <w:noProof/>
+            <w:webHidden/>
+          </w:rPr>
+          <w:t>5</w:t>
+        </w:r>
+        <w:r>
+          <w:rPr>
+            <w:noProof/>
+            <w:webHidden/>
+          </w:rPr>
+          <w:fldChar w:fldCharType="end"/>
+        </w:r>
+      </w:hyperlink>
+    </w:p>
+    <w:p>
+      <w:pPr>
+        <w:pStyle w:val="Tabledesillustrations"/>
+        <w:tabs>
+          <w:tab w:val="right" w:leader="dot" w:pos="9060"/>
+        </w:tabs>
+        <w:rPr>
+          <w:noProof/>
+        </w:rPr>
+      </w:pPr>
+      <w:hyperlink r:id="rId20" w:anchor="_Toc40272067" w:history="1">
+        <w:r>
+          <w:rPr>
+            <w:rStyle w:val="Lienhypertexte"/>
+            <w:noProof/>
+          </w:rPr>
+          <w:t>4 - Page de chat</w:t>
+        </w:r>
+        <w:r>
+          <w:rPr>
+            <w:noProof/>
+            <w:webHidden/>
+          </w:rPr>
+          <w:tab/>
+        </w:r>
+        <w:r>
+          <w:rPr>
+            <w:noProof/>
+            <w:webHidden/>
+          </w:rPr>
+          <w:fldChar w:fldCharType="begin"/>
+        </w:r>
+        <w:r>
+          <w:rPr>
+            <w:noProof/>
+            <w:webHidden/>
+          </w:rPr>
+          <w:instrText xml:space="preserve"> PAGEREF _Toc40272067 \h </w:instrText>
+        </w:r>
+        <w:r>
+          <w:rPr>
+            <w:noProof/>
+            <w:webHidden/>
+          </w:rPr>
+        </w:r>
+        <w:r>
+          <w:rPr>
+            <w:noProof/>
+            <w:webHidden/>
+          </w:rPr>
+          <w:fldChar w:fldCharType="separate"/>
+        </w:r>
+        <w:r>
+          <w:rPr>
+            <w:noProof/>
+            <w:webHidden/>
+          </w:rPr>
+          <w:t>6</w:t>
+        </w:r>
+        <w:r>
+          <w:rPr>
+            <w:noProof/>
+            <w:webHidden/>
+          </w:rPr>
+          <w:fldChar w:fldCharType="end"/>
+        </w:r>
+      </w:hyperlink>
+    </w:p>
+    <w:p>
+      <w:pPr>
+        <w:pStyle w:val="Tabledesillustrations"/>
+        <w:tabs>
+          <w:tab w:val="right" w:leader="dot" w:pos="9060"/>
+        </w:tabs>
+        <w:rPr>
+          <w:noProof/>
+        </w:rPr>
+      </w:pPr>
+      <w:hyperlink r:id="rId21" w:anchor="_Toc40272068" w:history="1">
+        <w:r>
+          <w:rPr>
+            <w:rStyle w:val="Lienhypertexte"/>
+            <w:noProof/>
+          </w:rPr>
+          <w:t>5 - Page de logs</w:t>
+        </w:r>
+        <w:r>
+          <w:rPr>
+            <w:noProof/>
+            <w:webHidden/>
+          </w:rPr>
+          <w:tab/>
+        </w:r>
+        <w:r>
+          <w:rPr>
+            <w:noProof/>
+            <w:webHidden/>
+          </w:rPr>
+          <w:fldChar w:fldCharType="begin"/>
+        </w:r>
+        <w:r>
+          <w:rPr>
+            <w:noProof/>
+            <w:webHidden/>
+          </w:rPr>
+          <w:instrText xml:space="preserve"> PAGEREF _Toc40272068 \h </w:instrText>
+        </w:r>
+        <w:r>
+          <w:rPr>
+            <w:noProof/>
+            <w:webHidden/>
+          </w:rPr>
+        </w:r>
+        <w:r>
+          <w:rPr>
+            <w:noProof/>
+            <w:webHidden/>
+          </w:rPr>
+          <w:fldChar w:fldCharType="separate"/>
+        </w:r>
+        <w:r>
+          <w:rPr>
+            <w:noProof/>
+            <w:webHidden/>
+          </w:rPr>
+          <w:t>7</w:t>
+        </w:r>
+        <w:r>
+          <w:rPr>
+            <w:noProof/>
+            <w:webHidden/>
+          </w:rPr>
+          <w:fldChar w:fldCharType="end"/>
+        </w:r>
+      </w:hyperlink>
+    </w:p>
+    <w:p>
+      <w:r>
+        <w:fldChar w:fldCharType="end"/>
+      </w:r>
     </w:p>
     <w:p>
       <w:pPr>
         <w:pStyle w:val="Titre2"/>
       </w:pPr>
-      <w:bookmarkStart w:id="53" w:name="_Toc39214593"/>
+      <w:bookmarkStart w:id="62" w:name="_Toc39214593"/>
       <w:r>
         <w:t>Sources</w:t>
       </w:r>
-      <w:bookmarkEnd w:id="53"/>
+      <w:bookmarkStart w:id="63" w:name="_GoBack"/>
+      <w:bookmarkEnd w:id="62"/>
+      <w:bookmarkEnd w:id="63"/>
     </w:p>
     <w:p>
       <w:pPr>
@@ -5234,8 +6472,8 @@
       </w:pPr>
     </w:p>
     <w:sectPr>
-      <w:headerReference w:type="first" r:id="rId13"/>
-      <w:footerReference w:type="first" r:id="rId14"/>
+      <w:headerReference w:type="first" r:id="rId22"/>
+      <w:footerReference w:type="first" r:id="rId23"/>
       <w:pgSz w:w="11906" w:h="16838" w:code="9"/>
       <w:pgMar w:top="1418" w:right="1418" w:bottom="1418" w:left="1418" w:header="720" w:footer="720" w:gutter="0"/>
       <w:cols w:space="720"/>
@@ -7825,6 +9063,7 @@
     <w:lsdException w:name="toc 1" w:uiPriority="39"/>
     <w:lsdException w:name="toc 2" w:uiPriority="39"/>
     <w:lsdException w:name="caption" w:semiHidden="1" w:unhideWhenUsed="1" w:qFormat="1"/>
+    <w:lsdException w:name="table of figures" w:uiPriority="99"/>
     <w:lsdException w:name="Title" w:qFormat="1"/>
     <w:lsdException w:name="Subtitle" w:qFormat="1"/>
     <w:lsdException w:name="Hyperlink" w:uiPriority="99"/>
@@ -8640,6 +9879,30 @@
       <w:szCs w:val="22"/>
     </w:rPr>
   </w:style>
+  <w:style w:type="paragraph" w:styleId="Lgende">
+    <w:name w:val="caption"/>
+    <w:basedOn w:val="Normal"/>
+    <w:next w:val="Normal"/>
+    <w:unhideWhenUsed/>
+    <w:qFormat/>
+    <w:rsid w:val="00D04E54"/>
+    <w:pPr>
+      <w:spacing w:after="200"/>
+      <w:jc w:val="center"/>
+    </w:pPr>
+    <w:rPr>
+      <w:iCs/>
+      <w:color w:val="44546A" w:themeColor="text2"/>
+      <w:szCs w:val="18"/>
+    </w:rPr>
+  </w:style>
+  <w:style w:type="paragraph" w:styleId="Tabledesillustrations">
+    <w:name w:val="table of figures"/>
+    <w:basedOn w:val="Normal"/>
+    <w:next w:val="Normal"/>
+    <w:uiPriority w:val="99"/>
+    <w:rsid w:val="00167437"/>
+  </w:style>
 </w:styles>
 </file>
 
@@ -8943,7 +10206,7 @@
 </file>
 
 <file path=customXml/itemProps1.xml><?xml version="1.0" encoding="utf-8"?>
-<ds:datastoreItem xmlns:ds="http://schemas.openxmlformats.org/officeDocument/2006/customXml" ds:itemID="{BB0074C4-9638-48AE-8BA6-01B3E470347A}">
+<ds:datastoreItem xmlns:ds="http://schemas.openxmlformats.org/officeDocument/2006/customXml" ds:itemID="{B12F11FA-02C9-490D-A224-CC2B087EFEB2}">
   <ds:schemaRefs>
     <ds:schemaRef ds:uri="http://schemas.openxmlformats.org/officeDocument/2006/bibliography"/>
   </ds:schemaRefs>

</xml_diff>

<commit_message>
Rapport de projet du 14 mai.
</commit_message>
<xml_diff>
--- a/Documentation/Rapport de projet.docx
+++ b/Documentation/Rapport de projet.docx
@@ -7844,8 +7844,6 @@
       <w:r>
         <w:br w:type="page"/>
       </w:r>
-      <w:bookmarkStart w:id="43" w:name="_GoBack"/>
-      <w:bookmarkEnd w:id="43"/>
     </w:p>
     <w:p>
       <w:pPr>
@@ -7854,38 +7852,50 @@
           <w:tab w:val="num" w:pos="360"/>
         </w:tabs>
       </w:pPr>
-      <w:bookmarkStart w:id="44" w:name="_Toc71703259"/>
-      <w:bookmarkStart w:id="45" w:name="_Toc40348311"/>
+      <w:bookmarkStart w:id="43" w:name="_Toc71703259"/>
+      <w:bookmarkStart w:id="44" w:name="_Toc40348311"/>
       <w:r>
         <w:lastRenderedPageBreak/>
         <w:t>R</w:t>
       </w:r>
+      <w:bookmarkEnd w:id="43"/>
+      <w:r>
+        <w:t>éalisation</w:t>
+      </w:r>
       <w:bookmarkEnd w:id="44"/>
-      <w:r>
-        <w:t>éalisation</w:t>
-      </w:r>
+    </w:p>
+    <w:p>
+      <w:pPr>
+        <w:pStyle w:val="Titre2"/>
+        <w:rPr>
+          <w:iCs/>
+        </w:rPr>
+      </w:pPr>
+      <w:bookmarkStart w:id="45" w:name="_Toc25553317"/>
+      <w:bookmarkStart w:id="46" w:name="_Toc71691022"/>
+      <w:bookmarkStart w:id="47" w:name="_Toc40348312"/>
+      <w:r>
+        <w:rPr>
+          <w:iCs/>
+        </w:rPr>
+        <w:t>Dossier de réalisation</w:t>
+      </w:r>
+      <w:bookmarkStart w:id="48" w:name="_Toc25553318"/>
       <w:bookmarkEnd w:id="45"/>
-    </w:p>
-    <w:p>
-      <w:pPr>
-        <w:pStyle w:val="Titre2"/>
-        <w:rPr>
-          <w:iCs/>
-        </w:rPr>
-      </w:pPr>
-      <w:bookmarkStart w:id="46" w:name="_Toc25553317"/>
-      <w:bookmarkStart w:id="47" w:name="_Toc71691022"/>
-      <w:bookmarkStart w:id="48" w:name="_Toc40348312"/>
-      <w:r>
-        <w:rPr>
-          <w:iCs/>
-        </w:rPr>
-        <w:t>Dossier de réalisation</w:t>
-      </w:r>
-      <w:bookmarkStart w:id="49" w:name="_Toc25553318"/>
       <w:bookmarkEnd w:id="46"/>
       <w:bookmarkEnd w:id="47"/>
-      <w:bookmarkEnd w:id="48"/>
+    </w:p>
+    <w:p>
+      <w:hyperlink r:id="rId20" w:history="1">
+        <w:r>
+          <w:rPr>
+            <w:rStyle w:val="Lienhypertexte"/>
+          </w:rPr>
+          <w:t>https://material.io/resources/icons/?icon=verified_user&amp;style=baseline</w:t>
+        </w:r>
+      </w:hyperlink>
+      <w:bookmarkStart w:id="49" w:name="_GoBack"/>
+      <w:bookmarkEnd w:id="49"/>
     </w:p>
     <w:p>
       <w:pPr>
@@ -7977,6 +7987,7 @@
     </w:p>
     <w:p>
       <w:proofErr w:type="spellStart"/>
+      <w:proofErr w:type="gramStart"/>
       <w:r>
         <w:rPr>
           <w:rFonts w:ascii="Consolas" w:hAnsi="Consolas" w:cs="Consolas"/>
@@ -7988,6 +7999,7 @@
         <w:t>using</w:t>
       </w:r>
       <w:proofErr w:type="spellEnd"/>
+      <w:proofErr w:type="gramEnd"/>
       <w:r>
         <w:rPr>
           <w:rFonts w:ascii="Consolas" w:hAnsi="Consolas" w:cs="Consolas"/>
@@ -8021,7 +8033,7 @@
         <w:t>;</w:t>
       </w:r>
     </w:p>
-    <w:bookmarkEnd w:id="49"/>
+    <w:bookmarkEnd w:id="48"/>
     <w:p>
       <w:pPr>
         <w:ind w:firstLine="360"/>
@@ -8072,12 +8084,21 @@
           <w:iCs/>
         </w:rPr>
       </w:pPr>
+      <w:proofErr w:type="gramStart"/>
       <w:r>
         <w:rPr>
           <w:i/>
           <w:iCs/>
         </w:rPr>
-        <w:t>les répertoires où le logiciel est installé</w:t>
+        <w:t>les</w:t>
+      </w:r>
+      <w:proofErr w:type="gramEnd"/>
+      <w:r>
+        <w:rPr>
+          <w:i/>
+          <w:iCs/>
+        </w:rPr>
+        <w:t xml:space="preserve"> répertoires où le logiciel est installé</w:t>
       </w:r>
     </w:p>
     <w:p>
@@ -8096,12 +8117,21 @@
           <w:iCs/>
         </w:rPr>
       </w:pPr>
+      <w:proofErr w:type="gramStart"/>
       <w:r>
         <w:rPr>
           <w:i/>
           <w:iCs/>
         </w:rPr>
-        <w:t>la liste de tous les fichiers et une rapide description de leur contenu (des noms qui parlent !)</w:t>
+        <w:t>la</w:t>
+      </w:r>
+      <w:proofErr w:type="gramEnd"/>
+      <w:r>
+        <w:rPr>
+          <w:i/>
+          <w:iCs/>
+        </w:rPr>
+        <w:t xml:space="preserve"> liste de tous les fichiers et une rapide description de leur contenu (des noms qui parlent !)</w:t>
       </w:r>
     </w:p>
     <w:p>
@@ -8120,12 +8150,21 @@
           <w:iCs/>
         </w:rPr>
       </w:pPr>
+      <w:proofErr w:type="gramStart"/>
       <w:r>
         <w:rPr>
           <w:i/>
           <w:iCs/>
         </w:rPr>
-        <w:t>les versions des systèmes d'exploitation et des outils logiciels</w:t>
+        <w:t>les</w:t>
+      </w:r>
+      <w:proofErr w:type="gramEnd"/>
+      <w:r>
+        <w:rPr>
+          <w:i/>
+          <w:iCs/>
+        </w:rPr>
+        <w:t xml:space="preserve"> versions des systèmes d'exploitation et des outils logiciels</w:t>
       </w:r>
     </w:p>
     <w:p>
@@ -8144,12 +8183,21 @@
           <w:iCs/>
         </w:rPr>
       </w:pPr>
+      <w:proofErr w:type="gramStart"/>
       <w:r>
         <w:rPr>
           <w:i/>
           <w:iCs/>
         </w:rPr>
-        <w:t>la description exacte du matériel</w:t>
+        <w:t>la</w:t>
+      </w:r>
+      <w:proofErr w:type="gramEnd"/>
+      <w:r>
+        <w:rPr>
+          <w:i/>
+          <w:iCs/>
+        </w:rPr>
+        <w:t xml:space="preserve"> description exacte du matériel</w:t>
       </w:r>
     </w:p>
     <w:p>
@@ -8168,12 +8216,21 @@
           <w:iCs/>
         </w:rPr>
       </w:pPr>
+      <w:proofErr w:type="gramStart"/>
       <w:r>
         <w:rPr>
           <w:i/>
           <w:iCs/>
         </w:rPr>
-        <w:t>le numé</w:t>
+        <w:t>le</w:t>
+      </w:r>
+      <w:proofErr w:type="gramEnd"/>
+      <w:r>
+        <w:rPr>
+          <w:i/>
+          <w:iCs/>
+        </w:rPr>
+        <w:t xml:space="preserve"> numé</w:t>
       </w:r>
       <w:r>
         <w:rPr>
@@ -8207,12 +8264,21 @@
           <w:u w:val="single"/>
         </w:rPr>
       </w:pPr>
+      <w:proofErr w:type="gramStart"/>
       <w:r>
         <w:rPr>
           <w:i/>
           <w:iCs/>
         </w:rPr>
-        <w:t>programmation et scripts: librairies externes, dictionnaire des données, reconstruction du logiciel</w:t>
+        <w:t>programmation</w:t>
+      </w:r>
+      <w:proofErr w:type="gramEnd"/>
+      <w:r>
+        <w:rPr>
+          <w:i/>
+          <w:iCs/>
+        </w:rPr>
+        <w:t xml:space="preserve"> et scripts: librairies externes, dictionnaire des données, reconstruction du logiciel</w:t>
       </w:r>
       <w:r>
         <w:rPr>
@@ -8332,8 +8398,16 @@
         <w:rPr>
           <w:i/>
         </w:rPr>
-        <w:t>Pour chaque partie testée de votre projet, il faut décrire:</w:t>
-      </w:r>
+        <w:t xml:space="preserve">Pour chaque partie testée de votre projet, il faut </w:t>
+      </w:r>
+      <w:proofErr w:type="gramStart"/>
+      <w:r>
+        <w:rPr>
+          <w:i/>
+        </w:rPr>
+        <w:t>décrire:</w:t>
+      </w:r>
+      <w:proofErr w:type="gramEnd"/>
     </w:p>
     <w:p>
       <w:pPr>
@@ -8355,11 +8429,19 @@
           <w:i/>
         </w:rPr>
       </w:pPr>
+      <w:proofErr w:type="gramStart"/>
       <w:r>
         <w:rPr>
           <w:i/>
         </w:rPr>
-        <w:t>les conditions exactes de chaque test</w:t>
+        <w:t>les</w:t>
+      </w:r>
+      <w:proofErr w:type="gramEnd"/>
+      <w:r>
+        <w:rPr>
+          <w:i/>
+        </w:rPr>
+        <w:t xml:space="preserve"> conditions exactes de chaque test</w:t>
       </w:r>
     </w:p>
     <w:p>
@@ -8372,11 +8454,19 @@
           <w:i/>
         </w:rPr>
       </w:pPr>
+      <w:proofErr w:type="gramStart"/>
       <w:r>
         <w:rPr>
           <w:i/>
         </w:rPr>
-        <w:t>les preuves de test (papier ou fichier)</w:t>
+        <w:t>les</w:t>
+      </w:r>
+      <w:proofErr w:type="gramEnd"/>
+      <w:r>
+        <w:rPr>
+          <w:i/>
+        </w:rPr>
+        <w:t xml:space="preserve"> preuves de test (papier ou fichier)</w:t>
       </w:r>
     </w:p>
     <w:p>
@@ -8389,11 +8479,19 @@
           <w:i/>
         </w:rPr>
       </w:pPr>
+      <w:proofErr w:type="gramStart"/>
       <w:r>
         <w:rPr>
           <w:i/>
         </w:rPr>
-        <w:t xml:space="preserve">tests sans preuve: fournir au moins une description </w:t>
+        <w:t>tests</w:t>
+      </w:r>
+      <w:proofErr w:type="gramEnd"/>
+      <w:r>
+        <w:rPr>
+          <w:i/>
+        </w:rPr>
+        <w:t xml:space="preserve"> sans preuve: fournir au moins une description </w:t>
       </w:r>
     </w:p>
     <w:p>
@@ -8449,7 +8547,21 @@
         <w:rPr>
           <w:i/>
         </w:rPr>
-        <w:t xml:space="preserve">S'il reste encore des erreurs: </w:t>
+        <w:t xml:space="preserve">S'il reste encore des </w:t>
+      </w:r>
+      <w:proofErr w:type="gramStart"/>
+      <w:r>
+        <w:rPr>
+          <w:i/>
+        </w:rPr>
+        <w:t>erreurs:</w:t>
+      </w:r>
+      <w:proofErr w:type="gramEnd"/>
+      <w:r>
+        <w:rPr>
+          <w:i/>
+        </w:rPr>
+        <w:t xml:space="preserve"> </w:t>
       </w:r>
     </w:p>
     <w:p>
@@ -8600,12 +8712,22 @@
           <w:i/>
         </w:rPr>
       </w:pPr>
+      <w:proofErr w:type="gramStart"/>
       <w:r>
         <w:rPr>
           <w:rFonts w:cs="Arial"/>
           <w:i/>
         </w:rPr>
-        <w:t>le rapport de projet</w:t>
+        <w:lastRenderedPageBreak/>
+        <w:t>le</w:t>
+      </w:r>
+      <w:proofErr w:type="gramEnd"/>
+      <w:r>
+        <w:rPr>
+          <w:rFonts w:cs="Arial"/>
+          <w:i/>
+        </w:rPr>
+        <w:t xml:space="preserve"> rapport de projet</w:t>
       </w:r>
     </w:p>
     <w:p>
@@ -8619,13 +8741,21 @@
           <w:i/>
         </w:rPr>
       </w:pPr>
+      <w:proofErr w:type="gramStart"/>
       <w:r>
         <w:rPr>
           <w:rFonts w:cs="Arial"/>
           <w:i/>
         </w:rPr>
-        <w:lastRenderedPageBreak/>
-        <w:t>le manuel d'Installation (en annexe)</w:t>
+        <w:t>le</w:t>
+      </w:r>
+      <w:proofErr w:type="gramEnd"/>
+      <w:r>
+        <w:rPr>
+          <w:rFonts w:cs="Arial"/>
+          <w:i/>
+        </w:rPr>
+        <w:t xml:space="preserve"> manuel d'Installation (en annexe)</w:t>
       </w:r>
     </w:p>
     <w:p>
@@ -8639,12 +8769,21 @@
           <w:i/>
         </w:rPr>
       </w:pPr>
+      <w:proofErr w:type="gramStart"/>
       <w:r>
         <w:rPr>
           <w:rFonts w:cs="Arial"/>
           <w:i/>
         </w:rPr>
-        <w:t>le manuel d'Utilisation avec des exemples graphiques (en annexe)</w:t>
+        <w:t>le</w:t>
+      </w:r>
+      <w:proofErr w:type="gramEnd"/>
+      <w:r>
+        <w:rPr>
+          <w:rFonts w:cs="Arial"/>
+          <w:i/>
+        </w:rPr>
+        <w:t xml:space="preserve"> manuel d'Utilisation avec des exemples graphiques (en annexe)</w:t>
       </w:r>
     </w:p>
     <w:p>
@@ -8658,12 +8797,21 @@
           <w:i/>
         </w:rPr>
       </w:pPr>
+      <w:proofErr w:type="gramStart"/>
       <w:r>
         <w:rPr>
           <w:rFonts w:cs="Arial"/>
           <w:i/>
         </w:rPr>
-        <w:t>autres…</w:t>
+        <w:t>autres</w:t>
+      </w:r>
+      <w:proofErr w:type="gramEnd"/>
+      <w:r>
+        <w:rPr>
+          <w:rFonts w:cs="Arial"/>
+          <w:i/>
+        </w:rPr>
+        <w:t>…</w:t>
       </w:r>
     </w:p>
     <w:p>
@@ -8733,8 +8881,18 @@
           <w:i/>
           <w:sz w:val="24"/>
         </w:rPr>
-        <w:t>Développez en tous cas les points suivants:</w:t>
-      </w:r>
+        <w:t xml:space="preserve">Développez en tous cas les points </w:t>
+      </w:r>
+      <w:proofErr w:type="gramStart"/>
+      <w:r>
+        <w:rPr>
+          <w:rFonts w:ascii="Arial" w:hAnsi="Arial" w:cs="Arial"/>
+          <w:i/>
+          <w:sz w:val="24"/>
+        </w:rPr>
+        <w:t>suivants:</w:t>
+      </w:r>
+      <w:proofErr w:type="gramEnd"/>
     </w:p>
     <w:p>
       <w:pPr>
@@ -9043,7 +9201,7 @@
       <w:r>
         <w:fldChar w:fldCharType="separate"/>
       </w:r>
-      <w:hyperlink r:id="rId20" w:anchor="_Toc40272064" w:history="1">
+      <w:hyperlink r:id="rId21" w:anchor="_Toc40272064" w:history="1">
         <w:r>
           <w:rPr>
             <w:rStyle w:val="Lienhypertexte"/>
@@ -9111,7 +9269,7 @@
           <w:noProof/>
         </w:rPr>
       </w:pPr>
-      <w:hyperlink r:id="rId21" w:anchor="_Toc40272065" w:history="1">
+      <w:hyperlink r:id="rId22" w:anchor="_Toc40272065" w:history="1">
         <w:r>
           <w:rPr>
             <w:rStyle w:val="Lienhypertexte"/>
@@ -9179,7 +9337,7 @@
           <w:noProof/>
         </w:rPr>
       </w:pPr>
-      <w:hyperlink r:id="rId22" w:anchor="_Toc40272066" w:history="1">
+      <w:hyperlink r:id="rId23" w:anchor="_Toc40272066" w:history="1">
         <w:r>
           <w:rPr>
             <w:rStyle w:val="Lienhypertexte"/>
@@ -9247,7 +9405,7 @@
           <w:noProof/>
         </w:rPr>
       </w:pPr>
-      <w:hyperlink r:id="rId23" w:anchor="_Toc40272067" w:history="1">
+      <w:hyperlink r:id="rId24" w:anchor="_Toc40272067" w:history="1">
         <w:r>
           <w:rPr>
             <w:rStyle w:val="Lienhypertexte"/>
@@ -9315,7 +9473,7 @@
           <w:noProof/>
         </w:rPr>
       </w:pPr>
-      <w:hyperlink r:id="rId24" w:anchor="_Toc40272068" w:history="1">
+      <w:hyperlink r:id="rId25" w:anchor="_Toc40272068" w:history="1">
         <w:r>
           <w:rPr>
             <w:rStyle w:val="Lienhypertexte"/>
@@ -9396,8 +9554,8 @@
       </w:pPr>
     </w:p>
     <w:sectPr>
-      <w:headerReference w:type="first" r:id="rId25"/>
-      <w:footerReference w:type="first" r:id="rId26"/>
+      <w:headerReference w:type="first" r:id="rId26"/>
+      <w:footerReference w:type="first" r:id="rId27"/>
       <w:pgSz w:w="11906" w:h="16838" w:code="9"/>
       <w:pgMar w:top="1418" w:right="1418" w:bottom="1418" w:left="1418" w:header="720" w:footer="720" w:gutter="0"/>
       <w:cols w:space="720"/>
@@ -14189,7 +14347,7 @@
 </file>
 
 <file path=customXml/itemProps1.xml><?xml version="1.0" encoding="utf-8"?>
-<ds:datastoreItem xmlns:ds="http://schemas.openxmlformats.org/officeDocument/2006/customXml" ds:itemID="{779EF11A-FFF9-4890-AA56-DE360CD067EE}">
+<ds:datastoreItem xmlns:ds="http://schemas.openxmlformats.org/officeDocument/2006/customXml" ds:itemID="{21948285-0F96-44CB-A220-256458B999E0}">
   <ds:schemaRefs>
     <ds:schemaRef ds:uri="http://schemas.openxmlformats.org/officeDocument/2006/bibliography"/>
   </ds:schemaRefs>

</xml_diff>

<commit_message>
Rapport de projet du 15 mai.
</commit_message>
<xml_diff>
--- a/Documentation/Rapport de projet.docx
+++ b/Documentation/Rapport de projet.docx
@@ -4336,6 +4336,60 @@
         <w:jc w:val="left"/>
       </w:pPr>
       <w:r>
+        <w:drawing>
+          <wp:anchor distT="0" distB="0" distL="114300" distR="114300" simplePos="0" relativeHeight="251682816" behindDoc="0" locked="0" layoutInCell="1" allowOverlap="1" wp14:anchorId="72AAF296" wp14:editId="1800D1B9">
+            <wp:simplePos x="0" y="0"/>
+            <wp:positionH relativeFrom="margin">
+              <wp:align>center</wp:align>
+            </wp:positionH>
+            <wp:positionV relativeFrom="paragraph">
+              <wp:posOffset>2124991</wp:posOffset>
+            </wp:positionV>
+            <wp:extent cx="1905000" cy="238125"/>
+            <wp:effectExtent l="0" t="0" r="0" b="9525"/>
+            <wp:wrapNone/>
+            <wp:docPr id="7" name="Image 7"/>
+            <wp:cNvGraphicFramePr>
+              <a:graphicFrameLocks xmlns:a="http://schemas.openxmlformats.org/drawingml/2006/main" noChangeAspect="1"/>
+            </wp:cNvGraphicFramePr>
+            <a:graphic xmlns:a="http://schemas.openxmlformats.org/drawingml/2006/main">
+              <a:graphicData uri="http://schemas.openxmlformats.org/drawingml/2006/picture">
+                <pic:pic xmlns:pic="http://schemas.openxmlformats.org/drawingml/2006/picture">
+                  <pic:nvPicPr>
+                    <pic:cNvPr id="1" name=""/>
+                    <pic:cNvPicPr/>
+                  </pic:nvPicPr>
+                  <pic:blipFill>
+                    <a:blip r:embed="rId13">
+                      <a:extLst>
+                        <a:ext uri="{28A0092B-C50C-407E-A947-70E740481C1C}">
+                          <a14:useLocalDpi xmlns:a14="http://schemas.microsoft.com/office/drawing/2010/main" val="0"/>
+                        </a:ext>
+                      </a:extLst>
+                    </a:blip>
+                    <a:stretch>
+                      <a:fillRect/>
+                    </a:stretch>
+                  </pic:blipFill>
+                  <pic:spPr>
+                    <a:xfrm>
+                      <a:off x="0" y="0"/>
+                      <a:ext cx="1905000" cy="238125"/>
+                    </a:xfrm>
+                    <a:prstGeom prst="rect">
+                      <a:avLst/>
+                    </a:prstGeom>
+                  </pic:spPr>
+                </pic:pic>
+              </a:graphicData>
+            </a:graphic>
+            <wp14:sizeRelV relativeFrom="margin">
+              <wp14:pctHeight>0</wp14:pctHeight>
+            </wp14:sizeRelV>
+          </wp:anchor>
+        </w:drawing>
+      </w:r>
+      <w:r>
         <w:rPr>
           <w:noProof/>
         </w:rPr>
@@ -4523,7 +4577,7 @@
                     <pic:cNvPicPr/>
                   </pic:nvPicPr>
                   <pic:blipFill>
-                    <a:blip r:embed="rId13">
+                    <a:blip r:embed="rId14">
                       <a:extLst>
                         <a:ext uri="{28A0092B-C50C-407E-A947-70E740481C1C}">
                           <a14:useLocalDpi xmlns:a14="http://schemas.microsoft.com/office/drawing/2010/main" val="0"/>
@@ -4557,10 +4611,61 @@
       </w:r>
       <w:bookmarkStart w:id="11" w:name="_Toc71691012"/>
       <w:r>
+        <w:lastRenderedPageBreak/>
+        <w:drawing>
+          <wp:anchor distT="0" distB="0" distL="114300" distR="114300" simplePos="0" relativeHeight="251683840" behindDoc="0" locked="0" layoutInCell="1" allowOverlap="1" wp14:anchorId="18241F03" wp14:editId="74F4B66C">
+            <wp:simplePos x="0" y="0"/>
+            <wp:positionH relativeFrom="margin">
+              <wp:align>center</wp:align>
+            </wp:positionH>
+            <wp:positionV relativeFrom="paragraph">
+              <wp:posOffset>1927564</wp:posOffset>
+            </wp:positionV>
+            <wp:extent cx="1866900" cy="276225"/>
+            <wp:effectExtent l="0" t="0" r="0" b="9525"/>
+            <wp:wrapNone/>
+            <wp:docPr id="22" name="Image 22"/>
+            <wp:cNvGraphicFramePr>
+              <a:graphicFrameLocks xmlns:a="http://schemas.openxmlformats.org/drawingml/2006/main" noChangeAspect="1"/>
+            </wp:cNvGraphicFramePr>
+            <a:graphic xmlns:a="http://schemas.openxmlformats.org/drawingml/2006/main">
+              <a:graphicData uri="http://schemas.openxmlformats.org/drawingml/2006/picture">
+                <pic:pic xmlns:pic="http://schemas.openxmlformats.org/drawingml/2006/picture">
+                  <pic:nvPicPr>
+                    <pic:cNvPr id="1" name=""/>
+                    <pic:cNvPicPr/>
+                  </pic:nvPicPr>
+                  <pic:blipFill>
+                    <a:blip r:embed="rId15">
+                      <a:extLst>
+                        <a:ext uri="{28A0092B-C50C-407E-A947-70E740481C1C}">
+                          <a14:useLocalDpi xmlns:a14="http://schemas.microsoft.com/office/drawing/2010/main" val="0"/>
+                        </a:ext>
+                      </a:extLst>
+                    </a:blip>
+                    <a:stretch>
+                      <a:fillRect/>
+                    </a:stretch>
+                  </pic:blipFill>
+                  <pic:spPr>
+                    <a:xfrm>
+                      <a:off x="0" y="0"/>
+                      <a:ext cx="1866900" cy="276225"/>
+                    </a:xfrm>
+                    <a:prstGeom prst="rect">
+                      <a:avLst/>
+                    </a:prstGeom>
+                  </pic:spPr>
+                </pic:pic>
+              </a:graphicData>
+            </a:graphic>
+          </wp:anchor>
+        </w:drawing>
+      </w:r>
+      <w:r>
         <w:rPr>
           <w:noProof/>
         </w:rPr>
-        <w:lastRenderedPageBreak/>
         <mc:AlternateContent>
           <mc:Choice Requires="wps">
             <w:drawing>
@@ -4741,7 +4846,7 @@
                     <pic:cNvPicPr/>
                   </pic:nvPicPr>
                   <pic:blipFill>
-                    <a:blip r:embed="rId14">
+                    <a:blip r:embed="rId16">
                       <a:extLst>
                         <a:ext uri="{28A0092B-C50C-407E-A947-70E740481C1C}">
                           <a14:useLocalDpi xmlns:a14="http://schemas.microsoft.com/office/drawing/2010/main" val="0"/>
@@ -4930,6 +5035,12 @@
         <w:t>créer un compte.</w:t>
       </w:r>
       <w:r>
+        <w:rPr>
+          <w:noProof/>
+        </w:rPr>
+        <w:t xml:space="preserve"> </w:t>
+      </w:r>
+      <w:r>
         <w:br w:type="page"/>
       </w:r>
     </w:p>
@@ -4963,7 +5074,7 @@
                     <pic:cNvPicPr/>
                   </pic:nvPicPr>
                   <pic:blipFill>
-                    <a:blip r:embed="rId15">
+                    <a:blip r:embed="rId17">
                       <a:extLst>
                         <a:ext uri="{28A0092B-C50C-407E-A947-70E740481C1C}">
                           <a14:useLocalDpi xmlns:a14="http://schemas.microsoft.com/office/drawing/2010/main" val="0"/>
@@ -5359,7 +5470,7 @@
                     <pic:cNvPicPr/>
                   </pic:nvPicPr>
                   <pic:blipFill>
-                    <a:blip r:embed="rId16">
+                    <a:blip r:embed="rId18">
                       <a:extLst>
                         <a:ext uri="{28A0092B-C50C-407E-A947-70E740481C1C}">
                           <a14:useLocalDpi xmlns:a14="http://schemas.microsoft.com/office/drawing/2010/main" val="0"/>
@@ -7207,7 +7318,7 @@
                     <pic:cNvPicPr/>
                   </pic:nvPicPr>
                   <pic:blipFill>
-                    <a:blip r:embed="rId17">
+                    <a:blip r:embed="rId19">
                       <a:extLst>
                         <a:ext uri="{28A0092B-C50C-407E-A947-70E740481C1C}">
                           <a14:useLocalDpi xmlns:a14="http://schemas.microsoft.com/office/drawing/2010/main" val="0"/>
@@ -7386,10 +7497,7 @@
       </w:r>
       <w:proofErr w:type="spellEnd"/>
       <w:r>
-        <w:t xml:space="preserve"> » contient le numéro </w:t>
-      </w:r>
-      <w:r>
-        <w:t xml:space="preserve">d’identifiant </w:t>
+        <w:t xml:space="preserve"> » contient le numéro d’identifiant </w:t>
       </w:r>
       <w:r>
         <w:rPr>
@@ -7398,10 +7506,7 @@
         <w:t>unique</w:t>
       </w:r>
       <w:r>
-        <w:t xml:space="preserve"> de chaque</w:t>
-      </w:r>
-      <w:r>
-        <w:t xml:space="preserve"> message.</w:t>
+        <w:t xml:space="preserve"> de chaque message.</w:t>
       </w:r>
     </w:p>
     <w:p>
@@ -7410,17 +7515,11 @@
       </w:r>
       <w:proofErr w:type="spellStart"/>
       <w:r>
-        <w:t>Message</w:t>
-      </w:r>
-      <w:r>
-        <w:t>Text</w:t>
+        <w:t>MessageText</w:t>
       </w:r>
       <w:proofErr w:type="spellEnd"/>
       <w:r>
-        <w:t xml:space="preserve"> » contient le </w:t>
-      </w:r>
-      <w:r>
-        <w:t>message.</w:t>
+        <w:t> » contient le message.</w:t>
       </w:r>
     </w:p>
     <w:p>
@@ -7433,10 +7532,7 @@
       </w:r>
       <w:proofErr w:type="spellEnd"/>
       <w:r>
-        <w:t> » contient le numéro d’identifi</w:t>
-      </w:r>
-      <w:r>
-        <w:t>ant de l’utilisateur qui a envoyé le message</w:t>
+        <w:t> » contient le numéro d’identifiant de l’utilisateur qui a envoyé le message</w:t>
       </w:r>
       <w:r>
         <w:t>.</w:t>
@@ -7484,7 +7580,7 @@
                     <pic:cNvPicPr/>
                   </pic:nvPicPr>
                   <pic:blipFill>
-                    <a:blip r:embed="rId18">
+                    <a:blip r:embed="rId20">
                       <a:extLst>
                         <a:ext uri="{28A0092B-C50C-407E-A947-70E740481C1C}">
                           <a14:useLocalDpi xmlns:a14="http://schemas.microsoft.com/office/drawing/2010/main" val="0"/>
@@ -7674,7 +7770,7 @@
       <w:r>
         <w:t xml:space="preserve"> : </w:t>
       </w:r>
-      <w:hyperlink r:id="rId19" w:history="1">
+      <w:hyperlink r:id="rId21" w:history="1">
         <w:r>
           <w:rPr>
             <w:rStyle w:val="Lienhypertexte"/>
@@ -7886,7 +7982,7 @@
       <w:bookmarkEnd w:id="47"/>
     </w:p>
     <w:p>
-      <w:hyperlink r:id="rId20" w:history="1">
+      <w:hyperlink r:id="rId22" w:history="1">
         <w:r>
           <w:rPr>
             <w:rStyle w:val="Lienhypertexte"/>
@@ -7894,8 +7990,6 @@
           <w:t>https://material.io/resources/icons/?icon=verified_user&amp;style=baseline</w:t>
         </w:r>
       </w:hyperlink>
-      <w:bookmarkStart w:id="49" w:name="_GoBack"/>
-      <w:bookmarkEnd w:id="49"/>
     </w:p>
     <w:p>
       <w:pPr>
@@ -7986,62 +8080,17 @@
       </w:r>
     </w:p>
     <w:p>
-      <w:proofErr w:type="spellStart"/>
-      <w:proofErr w:type="gramStart"/>
-      <w:r>
-        <w:rPr>
-          <w:rFonts w:ascii="Consolas" w:hAnsi="Consolas" w:cs="Consolas"/>
-          <w:color w:val="0000FF"/>
-          <w:sz w:val="19"/>
-          <w:szCs w:val="19"/>
-          <w:lang w:eastAsia="fr-CH"/>
-        </w:rPr>
-        <w:t>using</w:t>
-      </w:r>
-      <w:proofErr w:type="spellEnd"/>
-      <w:proofErr w:type="gramEnd"/>
-      <w:r>
-        <w:rPr>
-          <w:rFonts w:ascii="Consolas" w:hAnsi="Consolas" w:cs="Consolas"/>
-          <w:color w:val="000000"/>
-          <w:sz w:val="19"/>
-          <w:szCs w:val="19"/>
-          <w:lang w:eastAsia="fr-CH"/>
-        </w:rPr>
-        <w:t xml:space="preserve"> </w:t>
-      </w:r>
-      <w:proofErr w:type="spellStart"/>
-      <w:r>
-        <w:rPr>
-          <w:rFonts w:ascii="Consolas" w:hAnsi="Consolas" w:cs="Consolas"/>
-          <w:color w:val="000000"/>
-          <w:sz w:val="19"/>
-          <w:szCs w:val="19"/>
-          <w:lang w:eastAsia="fr-CH"/>
-        </w:rPr>
-        <w:t>System.Text</w:t>
-      </w:r>
-      <w:proofErr w:type="spellEnd"/>
-      <w:r>
-        <w:rPr>
-          <w:rFonts w:ascii="Consolas" w:hAnsi="Consolas" w:cs="Consolas"/>
-          <w:color w:val="000000"/>
-          <w:sz w:val="19"/>
-          <w:szCs w:val="19"/>
-          <w:lang w:eastAsia="fr-CH"/>
-        </w:rPr>
-        <w:t>;</w:t>
-      </w:r>
-    </w:p>
-    <w:bookmarkEnd w:id="48"/>
-    <w:p>
       <w:pPr>
         <w:ind w:firstLine="360"/>
         <w:rPr>
           <w:i/>
           <w:iCs/>
-        </w:rPr>
-      </w:pPr>
+          <w:lang w:val="de-CH"/>
+        </w:rPr>
+      </w:pPr>
+      <w:bookmarkStart w:id="49" w:name="_GoBack"/>
+      <w:bookmarkEnd w:id="48"/>
+      <w:bookmarkEnd w:id="49"/>
     </w:p>
     <w:p>
       <w:pPr>
@@ -8084,21 +8133,12 @@
           <w:iCs/>
         </w:rPr>
       </w:pPr>
-      <w:proofErr w:type="gramStart"/>
       <w:r>
         <w:rPr>
           <w:i/>
           <w:iCs/>
         </w:rPr>
-        <w:t>les</w:t>
-      </w:r>
-      <w:proofErr w:type="gramEnd"/>
-      <w:r>
-        <w:rPr>
-          <w:i/>
-          <w:iCs/>
-        </w:rPr>
-        <w:t xml:space="preserve"> répertoires où le logiciel est installé</w:t>
+        <w:t>les répertoires où le logiciel est installé</w:t>
       </w:r>
     </w:p>
     <w:p>
@@ -8117,21 +8157,12 @@
           <w:iCs/>
         </w:rPr>
       </w:pPr>
-      <w:proofErr w:type="gramStart"/>
       <w:r>
         <w:rPr>
           <w:i/>
           <w:iCs/>
         </w:rPr>
-        <w:t>la</w:t>
-      </w:r>
-      <w:proofErr w:type="gramEnd"/>
-      <w:r>
-        <w:rPr>
-          <w:i/>
-          <w:iCs/>
-        </w:rPr>
-        <w:t xml:space="preserve"> liste de tous les fichiers et une rapide description de leur contenu (des noms qui parlent !)</w:t>
+        <w:t>la liste de tous les fichiers et une rapide description de leur contenu (des noms qui parlent !)</w:t>
       </w:r>
     </w:p>
     <w:p>
@@ -8150,21 +8181,12 @@
           <w:iCs/>
         </w:rPr>
       </w:pPr>
-      <w:proofErr w:type="gramStart"/>
       <w:r>
         <w:rPr>
           <w:i/>
           <w:iCs/>
         </w:rPr>
-        <w:t>les</w:t>
-      </w:r>
-      <w:proofErr w:type="gramEnd"/>
-      <w:r>
-        <w:rPr>
-          <w:i/>
-          <w:iCs/>
-        </w:rPr>
-        <w:t xml:space="preserve"> versions des systèmes d'exploitation et des outils logiciels</w:t>
+        <w:t>les versions des systèmes d'exploitation et des outils logiciels</w:t>
       </w:r>
     </w:p>
     <w:p>
@@ -8183,21 +8205,12 @@
           <w:iCs/>
         </w:rPr>
       </w:pPr>
-      <w:proofErr w:type="gramStart"/>
       <w:r>
         <w:rPr>
           <w:i/>
           <w:iCs/>
         </w:rPr>
-        <w:t>la</w:t>
-      </w:r>
-      <w:proofErr w:type="gramEnd"/>
-      <w:r>
-        <w:rPr>
-          <w:i/>
-          <w:iCs/>
-        </w:rPr>
-        <w:t xml:space="preserve"> description exacte du matériel</w:t>
+        <w:t>la description exacte du matériel</w:t>
       </w:r>
     </w:p>
     <w:p>
@@ -8216,21 +8229,12 @@
           <w:iCs/>
         </w:rPr>
       </w:pPr>
-      <w:proofErr w:type="gramStart"/>
       <w:r>
         <w:rPr>
           <w:i/>
           <w:iCs/>
         </w:rPr>
-        <w:t>le</w:t>
-      </w:r>
-      <w:proofErr w:type="gramEnd"/>
-      <w:r>
-        <w:rPr>
-          <w:i/>
-          <w:iCs/>
-        </w:rPr>
-        <w:t xml:space="preserve"> numé</w:t>
+        <w:t>le numé</w:t>
       </w:r>
       <w:r>
         <w:rPr>
@@ -8264,21 +8268,12 @@
           <w:u w:val="single"/>
         </w:rPr>
       </w:pPr>
-      <w:proofErr w:type="gramStart"/>
       <w:r>
         <w:rPr>
           <w:i/>
           <w:iCs/>
         </w:rPr>
-        <w:t>programmation</w:t>
-      </w:r>
-      <w:proofErr w:type="gramEnd"/>
-      <w:r>
-        <w:rPr>
-          <w:i/>
-          <w:iCs/>
-        </w:rPr>
-        <w:t xml:space="preserve"> et scripts: librairies externes, dictionnaire des données, reconstruction du logiciel</w:t>
+        <w:t>programmation et scripts: librairies externes, dictionnaire des données, reconstruction du logiciel</w:t>
       </w:r>
       <w:r>
         <w:rPr>
@@ -8398,16 +8393,8 @@
         <w:rPr>
           <w:i/>
         </w:rPr>
-        <w:t xml:space="preserve">Pour chaque partie testée de votre projet, il faut </w:t>
-      </w:r>
-      <w:proofErr w:type="gramStart"/>
-      <w:r>
-        <w:rPr>
-          <w:i/>
-        </w:rPr>
-        <w:t>décrire:</w:t>
-      </w:r>
-      <w:proofErr w:type="gramEnd"/>
+        <w:t>Pour chaque partie testée de votre projet, il faut décrire:</w:t>
+      </w:r>
     </w:p>
     <w:p>
       <w:pPr>
@@ -8429,19 +8416,11 @@
           <w:i/>
         </w:rPr>
       </w:pPr>
-      <w:proofErr w:type="gramStart"/>
       <w:r>
         <w:rPr>
           <w:i/>
         </w:rPr>
-        <w:t>les</w:t>
-      </w:r>
-      <w:proofErr w:type="gramEnd"/>
-      <w:r>
-        <w:rPr>
-          <w:i/>
-        </w:rPr>
-        <w:t xml:space="preserve"> conditions exactes de chaque test</w:t>
+        <w:t>les conditions exactes de chaque test</w:t>
       </w:r>
     </w:p>
     <w:p>
@@ -8454,19 +8433,11 @@
           <w:i/>
         </w:rPr>
       </w:pPr>
-      <w:proofErr w:type="gramStart"/>
       <w:r>
         <w:rPr>
           <w:i/>
         </w:rPr>
-        <w:t>les</w:t>
-      </w:r>
-      <w:proofErr w:type="gramEnd"/>
-      <w:r>
-        <w:rPr>
-          <w:i/>
-        </w:rPr>
-        <w:t xml:space="preserve"> preuves de test (papier ou fichier)</w:t>
+        <w:t>les preuves de test (papier ou fichier)</w:t>
       </w:r>
     </w:p>
     <w:p>
@@ -8479,19 +8450,11 @@
           <w:i/>
         </w:rPr>
       </w:pPr>
-      <w:proofErr w:type="gramStart"/>
       <w:r>
         <w:rPr>
           <w:i/>
         </w:rPr>
-        <w:t>tests</w:t>
-      </w:r>
-      <w:proofErr w:type="gramEnd"/>
-      <w:r>
-        <w:rPr>
-          <w:i/>
-        </w:rPr>
-        <w:t xml:space="preserve"> sans preuve: fournir au moins une description </w:t>
+        <w:t xml:space="preserve">tests sans preuve: fournir au moins une description </w:t>
       </w:r>
     </w:p>
     <w:p>
@@ -8547,21 +8510,7 @@
         <w:rPr>
           <w:i/>
         </w:rPr>
-        <w:t xml:space="preserve">S'il reste encore des </w:t>
-      </w:r>
-      <w:proofErr w:type="gramStart"/>
-      <w:r>
-        <w:rPr>
-          <w:i/>
-        </w:rPr>
-        <w:t>erreurs:</w:t>
-      </w:r>
-      <w:proofErr w:type="gramEnd"/>
-      <w:r>
-        <w:rPr>
-          <w:i/>
-        </w:rPr>
-        <w:t xml:space="preserve"> </w:t>
+        <w:t xml:space="preserve">S'il reste encore des erreurs: </w:t>
       </w:r>
     </w:p>
     <w:p>
@@ -8712,22 +8661,12 @@
           <w:i/>
         </w:rPr>
       </w:pPr>
-      <w:proofErr w:type="gramStart"/>
       <w:r>
         <w:rPr>
           <w:rFonts w:cs="Arial"/>
           <w:i/>
         </w:rPr>
-        <w:lastRenderedPageBreak/>
-        <w:t>le</w:t>
-      </w:r>
-      <w:proofErr w:type="gramEnd"/>
-      <w:r>
-        <w:rPr>
-          <w:rFonts w:cs="Arial"/>
-          <w:i/>
-        </w:rPr>
-        <w:t xml:space="preserve"> rapport de projet</w:t>
+        <w:t>le rapport de projet</w:t>
       </w:r>
     </w:p>
     <w:p>
@@ -8741,21 +8680,13 @@
           <w:i/>
         </w:rPr>
       </w:pPr>
-      <w:proofErr w:type="gramStart"/>
       <w:r>
         <w:rPr>
           <w:rFonts w:cs="Arial"/>
           <w:i/>
         </w:rPr>
-        <w:t>le</w:t>
-      </w:r>
-      <w:proofErr w:type="gramEnd"/>
-      <w:r>
-        <w:rPr>
-          <w:rFonts w:cs="Arial"/>
-          <w:i/>
-        </w:rPr>
-        <w:t xml:space="preserve"> manuel d'Installation (en annexe)</w:t>
+        <w:lastRenderedPageBreak/>
+        <w:t>le manuel d'Installation (en annexe)</w:t>
       </w:r>
     </w:p>
     <w:p>
@@ -8769,21 +8700,12 @@
           <w:i/>
         </w:rPr>
       </w:pPr>
-      <w:proofErr w:type="gramStart"/>
       <w:r>
         <w:rPr>
           <w:rFonts w:cs="Arial"/>
           <w:i/>
         </w:rPr>
-        <w:t>le</w:t>
-      </w:r>
-      <w:proofErr w:type="gramEnd"/>
-      <w:r>
-        <w:rPr>
-          <w:rFonts w:cs="Arial"/>
-          <w:i/>
-        </w:rPr>
-        <w:t xml:space="preserve"> manuel d'Utilisation avec des exemples graphiques (en annexe)</w:t>
+        <w:t>le manuel d'Utilisation avec des exemples graphiques (en annexe)</w:t>
       </w:r>
     </w:p>
     <w:p>
@@ -8797,21 +8719,12 @@
           <w:i/>
         </w:rPr>
       </w:pPr>
-      <w:proofErr w:type="gramStart"/>
       <w:r>
         <w:rPr>
           <w:rFonts w:cs="Arial"/>
           <w:i/>
         </w:rPr>
-        <w:t>autres</w:t>
-      </w:r>
-      <w:proofErr w:type="gramEnd"/>
-      <w:r>
-        <w:rPr>
-          <w:rFonts w:cs="Arial"/>
-          <w:i/>
-        </w:rPr>
-        <w:t>…</w:t>
+        <w:t>autres…</w:t>
       </w:r>
     </w:p>
     <w:p>
@@ -8881,18 +8794,8 @@
           <w:i/>
           <w:sz w:val="24"/>
         </w:rPr>
-        <w:t xml:space="preserve">Développez en tous cas les points </w:t>
-      </w:r>
-      <w:proofErr w:type="gramStart"/>
-      <w:r>
-        <w:rPr>
-          <w:rFonts w:ascii="Arial" w:hAnsi="Arial" w:cs="Arial"/>
-          <w:i/>
-          <w:sz w:val="24"/>
-        </w:rPr>
-        <w:t>suivants:</w:t>
-      </w:r>
-      <w:proofErr w:type="gramEnd"/>
+        <w:t>Développez en tous cas les points suivants:</w:t>
+      </w:r>
     </w:p>
     <w:p>
       <w:pPr>
@@ -9126,8 +9029,8 @@
         </w:rPr>
       </w:pPr>
       <w:bookmarkStart w:id="75" w:name="_Toc71703270"/>
-      <w:bookmarkStart w:id="76" w:name="_Toc25553334"/>
-      <w:bookmarkStart w:id="77" w:name="_Toc40348322"/>
+      <w:bookmarkStart w:id="76" w:name="_Toc40348322"/>
+      <w:bookmarkStart w:id="77" w:name="_Toc25553334"/>
       <w:r>
         <w:rPr>
           <w:iCs/>
@@ -9141,14 +9044,14 @@
         <w:t>rchives du projet</w:t>
       </w:r>
       <w:bookmarkEnd w:id="75"/>
+      <w:bookmarkEnd w:id="76"/>
+      <w:r>
+        <w:rPr>
+          <w:iCs/>
+        </w:rPr>
+        <w:t xml:space="preserve"> </w:t>
+      </w:r>
       <w:bookmarkEnd w:id="77"/>
-      <w:r>
-        <w:rPr>
-          <w:iCs/>
-        </w:rPr>
-        <w:t xml:space="preserve"> </w:t>
-      </w:r>
-      <w:bookmarkEnd w:id="76"/>
     </w:p>
     <w:p/>
     <w:p>
@@ -9201,7 +9104,7 @@
       <w:r>
         <w:fldChar w:fldCharType="separate"/>
       </w:r>
-      <w:hyperlink r:id="rId21" w:anchor="_Toc40272064" w:history="1">
+      <w:hyperlink r:id="rId23" w:anchor="_Toc40272064" w:history="1">
         <w:r>
           <w:rPr>
             <w:rStyle w:val="Lienhypertexte"/>
@@ -9269,7 +9172,7 @@
           <w:noProof/>
         </w:rPr>
       </w:pPr>
-      <w:hyperlink r:id="rId22" w:anchor="_Toc40272065" w:history="1">
+      <w:hyperlink r:id="rId24" w:anchor="_Toc40272065" w:history="1">
         <w:r>
           <w:rPr>
             <w:rStyle w:val="Lienhypertexte"/>
@@ -9337,7 +9240,7 @@
           <w:noProof/>
         </w:rPr>
       </w:pPr>
-      <w:hyperlink r:id="rId23" w:anchor="_Toc40272066" w:history="1">
+      <w:hyperlink r:id="rId25" w:anchor="_Toc40272066" w:history="1">
         <w:r>
           <w:rPr>
             <w:rStyle w:val="Lienhypertexte"/>
@@ -9405,7 +9308,7 @@
           <w:noProof/>
         </w:rPr>
       </w:pPr>
-      <w:hyperlink r:id="rId24" w:anchor="_Toc40272067" w:history="1">
+      <w:hyperlink r:id="rId26" w:anchor="_Toc40272067" w:history="1">
         <w:r>
           <w:rPr>
             <w:rStyle w:val="Lienhypertexte"/>
@@ -9473,7 +9376,7 @@
           <w:noProof/>
         </w:rPr>
       </w:pPr>
-      <w:hyperlink r:id="rId25" w:anchor="_Toc40272068" w:history="1">
+      <w:hyperlink r:id="rId27" w:anchor="_Toc40272068" w:history="1">
         <w:r>
           <w:rPr>
             <w:rStyle w:val="Lienhypertexte"/>
@@ -9554,8 +9457,8 @@
       </w:pPr>
     </w:p>
     <w:sectPr>
-      <w:headerReference w:type="first" r:id="rId26"/>
-      <w:footerReference w:type="first" r:id="rId27"/>
+      <w:headerReference w:type="first" r:id="rId28"/>
+      <w:footerReference w:type="first" r:id="rId29"/>
       <w:pgSz w:w="11906" w:h="16838" w:code="9"/>
       <w:pgMar w:top="1418" w:right="1418" w:bottom="1418" w:left="1418" w:header="720" w:footer="720" w:gutter="0"/>
       <w:cols w:space="720"/>
@@ -14347,7 +14250,7 @@
 </file>
 
 <file path=customXml/itemProps1.xml><?xml version="1.0" encoding="utf-8"?>
-<ds:datastoreItem xmlns:ds="http://schemas.openxmlformats.org/officeDocument/2006/customXml" ds:itemID="{21948285-0F96-44CB-A220-256458B999E0}">
+<ds:datastoreItem xmlns:ds="http://schemas.openxmlformats.org/officeDocument/2006/customXml" ds:itemID="{7359C56B-C5E3-4943-AF7F-1712B2845271}">
   <ds:schemaRefs>
     <ds:schemaRef ds:uri="http://schemas.openxmlformats.org/officeDocument/2006/bibliography"/>
   </ds:schemaRefs>

</xml_diff>

<commit_message>
Rapport de projet du 19 mai.
</commit_message>
<xml_diff>
--- a/Documentation/Rapport de projet.docx
+++ b/Documentation/Rapport de projet.docx
@@ -3901,23 +3901,7 @@
         <w:t>IDE</w:t>
       </w:r>
       <w:r>
-        <w:t xml:space="preserve"> : Integrated </w:t>
-      </w:r>
-      <w:proofErr w:type="spellStart"/>
-      <w:r>
-        <w:t>Development</w:t>
-      </w:r>
-      <w:proofErr w:type="spellEnd"/>
-      <w:r>
-        <w:t xml:space="preserve"> </w:t>
-      </w:r>
-      <w:proofErr w:type="spellStart"/>
-      <w:r>
-        <w:t>Environment</w:t>
-      </w:r>
-      <w:proofErr w:type="spellEnd"/>
-      <w:r>
-        <w:t>, il s'agit de l'environnement de développement. C'est un ensemble d'outils aidant au développement de logiciels.</w:t>
+        <w:t xml:space="preserve"> : Integrated Development Environment, il s'agit de l'environnement de développement. C'est un ensemble d'outils aidant au développement de logiciels.</w:t>
       </w:r>
     </w:p>
     <w:p>
@@ -4336,6 +4320,9 @@
         <w:jc w:val="left"/>
       </w:pPr>
       <w:r>
+        <w:rPr>
+          <w:noProof/>
+        </w:rPr>
         <w:drawing>
           <wp:anchor distT="0" distB="0" distL="114300" distR="114300" simplePos="0" relativeHeight="251682816" behindDoc="0" locked="0" layoutInCell="1" allowOverlap="1" wp14:anchorId="72AAF296" wp14:editId="1800D1B9">
             <wp:simplePos x="0" y="0"/>
@@ -4611,6 +4598,9 @@
       </w:r>
       <w:bookmarkStart w:id="11" w:name="_Toc71691012"/>
       <w:r>
+        <w:rPr>
+          <w:noProof/>
+        </w:rPr>
         <w:lastRenderedPageBreak/>
         <w:drawing>
           <wp:anchor distT="0" distB="0" distL="114300" distR="114300" simplePos="0" relativeHeight="251683840" behindDoc="0" locked="0" layoutInCell="1" allowOverlap="1" wp14:anchorId="18241F03" wp14:editId="74F4B66C">
@@ -7380,39 +7370,76 @@
           <w:b/>
           <w:bCs/>
         </w:rPr>
-        <w:t>Table « </w:t>
-      </w:r>
-      <w:proofErr w:type="spellStart"/>
-      <w:r>
+        <w:t>Table « Users »</w:t>
+      </w:r>
+    </w:p>
+    <w:p>
+      <w:r>
+        <w:t>Le champ « UserId » contient le numéro d’identifiant</w:t>
+      </w:r>
+      <w:r>
+        <w:t xml:space="preserve"> </w:t>
+      </w:r>
+      <w:r>
+        <w:rPr>
+          <w:u w:val="single"/>
+        </w:rPr>
+        <w:t>unique</w:t>
+      </w:r>
+      <w:r>
+        <w:t xml:space="preserve"> de chaque utilisateur</w:t>
+      </w:r>
+      <w:r>
+        <w:t>.</w:t>
+      </w:r>
+    </w:p>
+    <w:p>
+      <w:r>
+        <w:t xml:space="preserve">Le champ « UserName » contient le nom d’utilisateur </w:t>
+      </w:r>
+      <w:r>
+        <w:rPr>
+          <w:u w:val="single"/>
+        </w:rPr>
+        <w:t>unique</w:t>
+      </w:r>
+      <w:r>
+        <w:t xml:space="preserve"> de chaque utilisateur.</w:t>
+      </w:r>
+    </w:p>
+    <w:p>
+      <w:r>
+        <w:t xml:space="preserve">Le champ « UserPassword » contient le mot de passe </w:t>
+      </w:r>
+      <w:r>
+        <w:rPr>
+          <w:u w:val="single"/>
+        </w:rPr>
+        <w:t>haché</w:t>
+      </w:r>
+      <w:r>
+        <w:t xml:space="preserve"> de chaque utilisateur.</w:t>
+      </w:r>
+    </w:p>
+    <w:p/>
+    <w:p>
+      <w:pPr>
         <w:rPr>
           <w:b/>
           <w:bCs/>
         </w:rPr>
-        <w:t>Users</w:t>
-      </w:r>
-      <w:proofErr w:type="spellEnd"/>
+      </w:pPr>
       <w:r>
         <w:rPr>
           <w:b/>
           <w:bCs/>
         </w:rPr>
-        <w:t> »</w:t>
-      </w:r>
-    </w:p>
-    <w:p>
-      <w:r>
-        <w:t>Le champ « </w:t>
-      </w:r>
-      <w:proofErr w:type="spellStart"/>
-      <w:r>
-        <w:t>UserId</w:t>
-      </w:r>
-      <w:proofErr w:type="spellEnd"/>
-      <w:r>
-        <w:t> » contient le numéro d’identifiant</w:t>
-      </w:r>
-      <w:r>
-        <w:t xml:space="preserve"> </w:t>
+        <w:t>Table « Messages »</w:t>
+      </w:r>
+    </w:p>
+    <w:p>
+      <w:r>
+        <w:t xml:space="preserve">Le champ « MessageId » contient le numéro d’identifiant </w:t>
       </w:r>
       <w:r>
         <w:rPr>
@@ -7421,7 +7448,17 @@
         <w:t>unique</w:t>
       </w:r>
       <w:r>
-        <w:t xml:space="preserve"> de chaque utilisateur</w:t>
+        <w:t xml:space="preserve"> de chaque message.</w:t>
+      </w:r>
+    </w:p>
+    <w:p>
+      <w:r>
+        <w:t>Le champ « MessageText » contient le message.</w:t>
+      </w:r>
+    </w:p>
+    <w:p>
+      <w:r>
+        <w:t>Le champ « FK_UserId » contient le numéro d’identifiant de l’utilisateur qui a envoyé le message</w:t>
       </w:r>
       <w:r>
         <w:t>.</w:t>
@@ -7429,126 +7466,7 @@
     </w:p>
     <w:p>
       <w:r>
-        <w:t>Le champ « </w:t>
-      </w:r>
-      <w:proofErr w:type="spellStart"/>
-      <w:r>
-        <w:t>UserName</w:t>
-      </w:r>
-      <w:proofErr w:type="spellEnd"/>
-      <w:r>
-        <w:t xml:space="preserve"> » contient le nom d’utilisateur </w:t>
-      </w:r>
-      <w:r>
-        <w:rPr>
-          <w:u w:val="single"/>
-        </w:rPr>
-        <w:t>unique</w:t>
-      </w:r>
-      <w:r>
-        <w:t xml:space="preserve"> de chaque utilisateur.</w:t>
-      </w:r>
-    </w:p>
-    <w:p>
-      <w:r>
-        <w:t>Le champ « </w:t>
-      </w:r>
-      <w:proofErr w:type="spellStart"/>
-      <w:r>
-        <w:t>UserPassword</w:t>
-      </w:r>
-      <w:proofErr w:type="spellEnd"/>
-      <w:r>
-        <w:t xml:space="preserve"> » contient le mot de passe </w:t>
-      </w:r>
-      <w:r>
-        <w:rPr>
-          <w:u w:val="single"/>
-        </w:rPr>
-        <w:t>haché</w:t>
-      </w:r>
-      <w:r>
-        <w:t xml:space="preserve"> de chaque utilisateur.</w:t>
-      </w:r>
-    </w:p>
-    <w:p/>
-    <w:p>
-      <w:pPr>
-        <w:rPr>
-          <w:b/>
-          <w:bCs/>
-        </w:rPr>
-      </w:pPr>
-      <w:r>
-        <w:rPr>
-          <w:b/>
-          <w:bCs/>
-        </w:rPr>
-        <w:t>Table « Messages »</w:t>
-      </w:r>
-    </w:p>
-    <w:p>
-      <w:r>
-        <w:t>Le champ « </w:t>
-      </w:r>
-      <w:proofErr w:type="spellStart"/>
-      <w:r>
-        <w:t>MessageId</w:t>
-      </w:r>
-      <w:proofErr w:type="spellEnd"/>
-      <w:r>
-        <w:t xml:space="preserve"> » contient le numéro d’identifiant </w:t>
-      </w:r>
-      <w:r>
-        <w:rPr>
-          <w:u w:val="single"/>
-        </w:rPr>
-        <w:t>unique</w:t>
-      </w:r>
-      <w:r>
-        <w:t xml:space="preserve"> de chaque message.</w:t>
-      </w:r>
-    </w:p>
-    <w:p>
-      <w:r>
-        <w:t>Le champ « </w:t>
-      </w:r>
-      <w:proofErr w:type="spellStart"/>
-      <w:r>
-        <w:t>MessageText</w:t>
-      </w:r>
-      <w:proofErr w:type="spellEnd"/>
-      <w:r>
-        <w:t> » contient le message.</w:t>
-      </w:r>
-    </w:p>
-    <w:p>
-      <w:r>
-        <w:t>Le champ « </w:t>
-      </w:r>
-      <w:proofErr w:type="spellStart"/>
-      <w:r>
-        <w:t>FK_UserId</w:t>
-      </w:r>
-      <w:proofErr w:type="spellEnd"/>
-      <w:r>
-        <w:t> » contient le numéro d’identifiant de l’utilisateur qui a envoyé le message</w:t>
-      </w:r>
-      <w:r>
-        <w:t>.</w:t>
-      </w:r>
-    </w:p>
-    <w:p>
-      <w:r>
-        <w:t>Le champ « </w:t>
-      </w:r>
-      <w:proofErr w:type="spellStart"/>
-      <w:r>
-        <w:t>ReceiverUserId</w:t>
-      </w:r>
-      <w:proofErr w:type="spellEnd"/>
-      <w:r>
-        <w:t> » contient le numéro d’identifiant de l’utilisateur destinataire.</w:t>
+        <w:t>Le champ « ReceiverUserId » contient le numéro d’identifiant de l’utilisateur destinataire.</w:t>
       </w:r>
     </w:p>
     <w:p>
@@ -7760,15 +7678,7 @@
     </w:p>
     <w:p>
       <w:r>
-        <w:t xml:space="preserve">La planification détaillée est accessible sur </w:t>
-      </w:r>
-      <w:proofErr w:type="spellStart"/>
-      <w:r>
-        <w:t>Github</w:t>
-      </w:r>
-      <w:proofErr w:type="spellEnd"/>
-      <w:r>
-        <w:t xml:space="preserve"> : </w:t>
+        <w:t xml:space="preserve">La planification détaillée est accessible sur Github : </w:t>
       </w:r>
       <w:hyperlink r:id="rId21" w:history="1">
         <w:r>
@@ -7922,15 +7832,7 @@
         </w:numPr>
       </w:pPr>
       <w:r>
-        <w:t xml:space="preserve">Package </w:t>
-      </w:r>
-      <w:proofErr w:type="spellStart"/>
-      <w:r>
-        <w:t>NuGet</w:t>
-      </w:r>
-      <w:proofErr w:type="spellEnd"/>
-      <w:r>
-        <w:t xml:space="preserve"> pour Visual Studio : SQLite</w:t>
+        <w:t>Package NuGet pour Visual Studio : SQLite</w:t>
       </w:r>
     </w:p>
     <w:p>
@@ -8001,7 +7903,6 @@
           <w:lang w:val="de-CH" w:eastAsia="fr-CH"/>
         </w:rPr>
       </w:pPr>
-      <w:proofErr w:type="spellStart"/>
       <w:r>
         <w:rPr>
           <w:rFonts w:ascii="Consolas" w:hAnsi="Consolas" w:cs="Consolas"/>
@@ -8012,7 +7913,6 @@
         </w:rPr>
         <w:t>using</w:t>
       </w:r>
-      <w:proofErr w:type="spellEnd"/>
       <w:r>
         <w:rPr>
           <w:rFonts w:ascii="Consolas" w:hAnsi="Consolas" w:cs="Consolas"/>
@@ -8034,7 +7934,6 @@
           <w:lang w:val="de-CH" w:eastAsia="fr-CH"/>
         </w:rPr>
       </w:pPr>
-      <w:proofErr w:type="spellStart"/>
       <w:r>
         <w:rPr>
           <w:rFonts w:ascii="Consolas" w:hAnsi="Consolas" w:cs="Consolas"/>
@@ -8045,7 +7944,6 @@
         </w:rPr>
         <w:t>using</w:t>
       </w:r>
-      <w:proofErr w:type="spellEnd"/>
       <w:r>
         <w:rPr>
           <w:rFonts w:ascii="Consolas" w:hAnsi="Consolas" w:cs="Consolas"/>
@@ -8054,31 +7952,10 @@
           <w:szCs w:val="19"/>
           <w:lang w:val="de-CH" w:eastAsia="fr-CH"/>
         </w:rPr>
-        <w:t xml:space="preserve"> </w:t>
-      </w:r>
-      <w:proofErr w:type="spellStart"/>
-      <w:r>
-        <w:rPr>
-          <w:rFonts w:ascii="Consolas" w:hAnsi="Consolas" w:cs="Consolas"/>
-          <w:color w:val="000000"/>
-          <w:sz w:val="19"/>
-          <w:szCs w:val="19"/>
-          <w:lang w:val="de-CH" w:eastAsia="fr-CH"/>
-        </w:rPr>
-        <w:t>System.Net.Sockets</w:t>
-      </w:r>
-      <w:proofErr w:type="spellEnd"/>
-      <w:r>
-        <w:rPr>
-          <w:rFonts w:ascii="Consolas" w:hAnsi="Consolas" w:cs="Consolas"/>
-          <w:color w:val="000000"/>
-          <w:sz w:val="19"/>
-          <w:szCs w:val="19"/>
-          <w:lang w:val="de-CH" w:eastAsia="fr-CH"/>
-        </w:rPr>
-        <w:t>;</w:t>
-      </w:r>
-    </w:p>
+        <w:t xml:space="preserve"> System.Net.Sockets;</w:t>
+      </w:r>
+    </w:p>
+    <w:bookmarkEnd w:id="48"/>
     <w:p>
       <w:pPr>
         <w:ind w:firstLine="360"/>
@@ -8088,9 +7965,6 @@
           <w:lang w:val="de-CH"/>
         </w:rPr>
       </w:pPr>
-      <w:bookmarkStart w:id="49" w:name="_GoBack"/>
-      <w:bookmarkEnd w:id="48"/>
-      <w:bookmarkEnd w:id="49"/>
     </w:p>
     <w:p>
       <w:pPr>
@@ -8353,24 +8227,24 @@
           <w:iCs/>
         </w:rPr>
       </w:pPr>
-      <w:bookmarkStart w:id="50" w:name="_Toc25553321"/>
-      <w:bookmarkStart w:id="51" w:name="_Toc71691025"/>
-      <w:bookmarkStart w:id="52" w:name="_Toc40348313"/>
+      <w:bookmarkStart w:id="49" w:name="_Toc25553321"/>
+      <w:bookmarkStart w:id="50" w:name="_Toc71691025"/>
+      <w:bookmarkStart w:id="51" w:name="_Toc40348313"/>
       <w:r>
         <w:rPr>
           <w:iCs/>
         </w:rPr>
         <w:t>Description des test</w:t>
       </w:r>
+      <w:bookmarkEnd w:id="49"/>
+      <w:r>
+        <w:rPr>
+          <w:iCs/>
+        </w:rPr>
+        <w:t>s effectués</w:t>
+      </w:r>
       <w:bookmarkEnd w:id="50"/>
-      <w:r>
-        <w:rPr>
-          <w:iCs/>
-        </w:rPr>
-        <w:t>s effectués</w:t>
-      </w:r>
       <w:bookmarkEnd w:id="51"/>
-      <w:bookmarkEnd w:id="52"/>
     </w:p>
     <w:p>
       <w:pPr>
@@ -8465,28 +8339,28 @@
           <w:iCs/>
         </w:rPr>
       </w:pPr>
-      <w:bookmarkStart w:id="53" w:name="_Toc25553322"/>
-      <w:bookmarkStart w:id="54" w:name="_Toc71691026"/>
-      <w:bookmarkStart w:id="55" w:name="_Toc40348314"/>
+      <w:bookmarkStart w:id="52" w:name="_Toc25553322"/>
+      <w:bookmarkStart w:id="53" w:name="_Toc71691026"/>
+      <w:bookmarkStart w:id="54" w:name="_Toc40348314"/>
       <w:r>
         <w:rPr>
           <w:iCs/>
         </w:rPr>
         <w:t xml:space="preserve">Erreurs </w:t>
       </w:r>
+      <w:bookmarkEnd w:id="52"/>
+      <w:r>
+        <w:rPr>
+          <w:iCs/>
+        </w:rPr>
+        <w:t>restantes</w:t>
+      </w:r>
       <w:bookmarkEnd w:id="53"/>
+      <w:bookmarkEnd w:id="54"/>
       <w:r>
         <w:rPr>
           <w:iCs/>
         </w:rPr>
-        <w:t>restantes</w:t>
-      </w:r>
-      <w:bookmarkEnd w:id="54"/>
-      <w:bookmarkEnd w:id="55"/>
-      <w:r>
-        <w:rPr>
-          <w:iCs/>
-        </w:rPr>
         <w:t xml:space="preserve">  </w:t>
       </w:r>
     </w:p>
@@ -8497,7 +8371,7 @@
           <w:i/>
         </w:rPr>
       </w:pPr>
-      <w:bookmarkStart w:id="56" w:name="_Toc25553323"/>
+      <w:bookmarkStart w:id="55" w:name="_Toc25553323"/>
     </w:p>
     <w:p>
       <w:pPr>
@@ -8554,7 +8428,7 @@
         </w:rPr>
         <w:t>Conséquences sur l'utilisation du produit</w:t>
       </w:r>
-      <w:bookmarkEnd w:id="56"/>
+      <w:bookmarkEnd w:id="55"/>
     </w:p>
     <w:p>
       <w:pPr>
@@ -8590,24 +8464,24 @@
           <w:iCs/>
         </w:rPr>
       </w:pPr>
-      <w:bookmarkStart w:id="57" w:name="_Toc25553326"/>
-      <w:bookmarkStart w:id="58" w:name="_Toc71691029"/>
-      <w:bookmarkStart w:id="59" w:name="_Toc40348315"/>
+      <w:bookmarkStart w:id="56" w:name="_Toc25553326"/>
+      <w:bookmarkStart w:id="57" w:name="_Toc71691029"/>
+      <w:bookmarkStart w:id="58" w:name="_Toc40348315"/>
       <w:r>
         <w:rPr>
           <w:iCs/>
         </w:rPr>
         <w:t>Liste des documents</w:t>
       </w:r>
+      <w:bookmarkEnd w:id="56"/>
+      <w:r>
+        <w:rPr>
+          <w:iCs/>
+        </w:rPr>
+        <w:t xml:space="preserve"> fournis</w:t>
+      </w:r>
       <w:bookmarkEnd w:id="57"/>
-      <w:r>
-        <w:rPr>
-          <w:iCs/>
-        </w:rPr>
-        <w:t xml:space="preserve"> fournis</w:t>
-      </w:r>
       <w:bookmarkEnd w:id="58"/>
-      <w:bookmarkEnd w:id="59"/>
     </w:p>
     <w:p>
       <w:pPr>
@@ -8755,18 +8629,18 @@
           <w:tab w:val="num" w:pos="360"/>
         </w:tabs>
       </w:pPr>
-      <w:bookmarkStart w:id="60" w:name="_Toc25553328"/>
-      <w:bookmarkStart w:id="61" w:name="_Toc71703263"/>
-      <w:bookmarkStart w:id="62" w:name="_Toc40348316"/>
+      <w:bookmarkStart w:id="59" w:name="_Toc25553328"/>
+      <w:bookmarkStart w:id="60" w:name="_Toc71703263"/>
+      <w:bookmarkStart w:id="61" w:name="_Toc40348316"/>
       <w:r>
         <w:t>C</w:t>
       </w:r>
+      <w:bookmarkEnd w:id="59"/>
       <w:bookmarkEnd w:id="60"/>
+      <w:r>
+        <w:t>onclusions</w:t>
+      </w:r>
       <w:bookmarkEnd w:id="61"/>
-      <w:r>
-        <w:t>onclusions</w:t>
-      </w:r>
-      <w:bookmarkEnd w:id="62"/>
     </w:p>
     <w:p>
       <w:pPr>
@@ -8915,17 +8789,17 @@
           <w:tab w:val="num" w:pos="360"/>
         </w:tabs>
       </w:pPr>
-      <w:bookmarkStart w:id="63" w:name="_Toc71703264"/>
-      <w:bookmarkStart w:id="64" w:name="_Toc40348317"/>
+      <w:bookmarkStart w:id="62" w:name="_Toc71703264"/>
+      <w:bookmarkStart w:id="63" w:name="_Toc40348317"/>
       <w:r>
         <w:lastRenderedPageBreak/>
         <w:t>A</w:t>
       </w:r>
+      <w:bookmarkEnd w:id="62"/>
+      <w:r>
+        <w:t>nnexes</w:t>
+      </w:r>
       <w:bookmarkEnd w:id="63"/>
-      <w:r>
-        <w:t>nnexes</w:t>
-      </w:r>
-      <w:bookmarkEnd w:id="64"/>
     </w:p>
     <w:p/>
     <w:p>
@@ -8936,14 +8810,14 @@
           <w:iCs/>
         </w:rPr>
       </w:pPr>
-      <w:bookmarkStart w:id="65" w:name="_Toc40348318"/>
+      <w:bookmarkStart w:id="64" w:name="_Toc40348318"/>
       <w:r>
         <w:rPr>
           <w:iCs/>
         </w:rPr>
         <w:t>Résumé du rapport du TPI</w:t>
       </w:r>
-      <w:bookmarkEnd w:id="65"/>
+      <w:bookmarkEnd w:id="64"/>
       <w:r>
         <w:rPr>
           <w:iCs/>
@@ -8959,25 +8833,25 @@
           <w:iCs/>
         </w:rPr>
       </w:pPr>
-      <w:bookmarkStart w:id="66" w:name="_Toc25553330"/>
-      <w:bookmarkStart w:id="67" w:name="_Toc71703266"/>
-      <w:bookmarkStart w:id="68" w:name="_Toc40348319"/>
+      <w:bookmarkStart w:id="65" w:name="_Toc25553330"/>
+      <w:bookmarkStart w:id="66" w:name="_Toc71703266"/>
+      <w:bookmarkStart w:id="67" w:name="_Toc40348319"/>
       <w:r>
         <w:rPr>
           <w:iCs/>
         </w:rPr>
         <w:t xml:space="preserve">Journal de </w:t>
       </w:r>
+      <w:bookmarkEnd w:id="65"/>
       <w:bookmarkEnd w:id="66"/>
+      <w:r>
+        <w:rPr>
+          <w:iCs/>
+        </w:rPr>
+        <w:t>travail</w:t>
+      </w:r>
+      <w:bookmarkStart w:id="68" w:name="_Toc25553331"/>
       <w:bookmarkEnd w:id="67"/>
-      <w:r>
-        <w:rPr>
-          <w:iCs/>
-        </w:rPr>
-        <w:t>travail</w:t>
-      </w:r>
-      <w:bookmarkStart w:id="69" w:name="_Toc25553331"/>
-      <w:bookmarkEnd w:id="68"/>
     </w:p>
     <w:p>
       <w:pPr>
@@ -8987,17 +8861,17 @@
           <w:iCs/>
         </w:rPr>
       </w:pPr>
-      <w:bookmarkStart w:id="70" w:name="_Toc71703267"/>
-      <w:bookmarkStart w:id="71" w:name="_Toc40348320"/>
+      <w:bookmarkStart w:id="69" w:name="_Toc71703267"/>
+      <w:bookmarkStart w:id="70" w:name="_Toc40348320"/>
       <w:r>
         <w:rPr>
           <w:iCs/>
         </w:rPr>
         <w:t>Manuel d'Installation</w:t>
       </w:r>
+      <w:bookmarkEnd w:id="68"/>
       <w:bookmarkEnd w:id="69"/>
       <w:bookmarkEnd w:id="70"/>
-      <w:bookmarkEnd w:id="71"/>
     </w:p>
     <w:p>
       <w:pPr>
@@ -9007,18 +8881,18 @@
           <w:iCs/>
         </w:rPr>
       </w:pPr>
-      <w:bookmarkStart w:id="72" w:name="_Toc25553332"/>
-      <w:bookmarkStart w:id="73" w:name="_Toc71703268"/>
-      <w:bookmarkStart w:id="74" w:name="_Toc40348321"/>
+      <w:bookmarkStart w:id="71" w:name="_Toc25553332"/>
+      <w:bookmarkStart w:id="72" w:name="_Toc71703268"/>
+      <w:bookmarkStart w:id="73" w:name="_Toc40348321"/>
       <w:r>
         <w:rPr>
           <w:iCs/>
         </w:rPr>
         <w:t>Manuel d'Utilisation</w:t>
       </w:r>
+      <w:bookmarkEnd w:id="71"/>
       <w:bookmarkEnd w:id="72"/>
       <w:bookmarkEnd w:id="73"/>
-      <w:bookmarkEnd w:id="74"/>
     </w:p>
     <w:p>
       <w:pPr>
@@ -9028,9 +8902,9 @@
           <w:iCs/>
         </w:rPr>
       </w:pPr>
-      <w:bookmarkStart w:id="75" w:name="_Toc71703270"/>
-      <w:bookmarkStart w:id="76" w:name="_Toc40348322"/>
-      <w:bookmarkStart w:id="77" w:name="_Toc25553334"/>
+      <w:bookmarkStart w:id="74" w:name="_Toc71703270"/>
+      <w:bookmarkStart w:id="75" w:name="_Toc40348322"/>
+      <w:bookmarkStart w:id="76" w:name="_Toc25553334"/>
       <w:r>
         <w:rPr>
           <w:iCs/>
@@ -9043,412 +8917,712 @@
         </w:rPr>
         <w:t>rchives du projet</w:t>
       </w:r>
+      <w:bookmarkEnd w:id="74"/>
       <w:bookmarkEnd w:id="75"/>
+      <w:r>
+        <w:rPr>
+          <w:iCs/>
+        </w:rPr>
+        <w:t xml:space="preserve"> </w:t>
+      </w:r>
       <w:bookmarkEnd w:id="76"/>
-      <w:r>
-        <w:rPr>
-          <w:iCs/>
-        </w:rPr>
-        <w:t xml:space="preserve"> </w:t>
+    </w:p>
+    <w:p/>
+    <w:p>
+      <w:pPr>
+        <w:ind w:left="426"/>
+        <w:rPr>
+          <w:i/>
+        </w:rPr>
+      </w:pPr>
+      <w:r>
+        <w:rPr>
+          <w:i/>
+        </w:rPr>
+        <w:t>Media</w:t>
+      </w:r>
+      <w:r>
+        <w:rPr>
+          <w:i/>
+        </w:rPr>
+        <w:t xml:space="preserve">, … dans une fourre en plastique </w:t>
+      </w:r>
+    </w:p>
+    <w:p/>
+    <w:p>
+      <w:pPr>
+        <w:pStyle w:val="Titre2"/>
+      </w:pPr>
+      <w:bookmarkStart w:id="77" w:name="_Toc40348323"/>
+      <w:r>
+        <w:t>Table des illustrations</w:t>
       </w:r>
       <w:bookmarkEnd w:id="77"/>
     </w:p>
-    <w:p/>
-    <w:p>
-      <w:pPr>
-        <w:ind w:left="426"/>
-        <w:rPr>
-          <w:i/>
-        </w:rPr>
-      </w:pPr>
-      <w:r>
-        <w:rPr>
-          <w:i/>
-        </w:rPr>
-        <w:t>Media</w:t>
-      </w:r>
-      <w:r>
-        <w:rPr>
-          <w:i/>
-        </w:rPr>
-        <w:t xml:space="preserve">, … dans une fourre en plastique </w:t>
-      </w:r>
-    </w:p>
-    <w:p/>
+    <w:p>
+      <w:pPr>
+        <w:pStyle w:val="Tabledesillustrations"/>
+        <w:tabs>
+          <w:tab w:val="right" w:leader="dot" w:pos="9060"/>
+        </w:tabs>
+        <w:rPr>
+          <w:noProof/>
+        </w:rPr>
+      </w:pPr>
+      <w:r>
+        <w:fldChar w:fldCharType="begin"/>
+      </w:r>
+      <w:r>
+        <w:instrText xml:space="preserve"> TOC \h \z \c "Figure" </w:instrText>
+      </w:r>
+      <w:r>
+        <w:fldChar w:fldCharType="separate"/>
+      </w:r>
+      <w:hyperlink r:id="rId23" w:anchor="_Toc40272064" w:history="1">
+        <w:r>
+          <w:rPr>
+            <w:rStyle w:val="Lienhypertexte"/>
+            <w:noProof/>
+          </w:rPr>
+          <w:t>1 - Page de login</w:t>
+        </w:r>
+        <w:r>
+          <w:rPr>
+            <w:noProof/>
+            <w:webHidden/>
+          </w:rPr>
+          <w:tab/>
+        </w:r>
+        <w:r>
+          <w:rPr>
+            <w:noProof/>
+            <w:webHidden/>
+          </w:rPr>
+          <w:fldChar w:fldCharType="begin"/>
+        </w:r>
+        <w:r>
+          <w:rPr>
+            <w:noProof/>
+            <w:webHidden/>
+          </w:rPr>
+          <w:instrText xml:space="preserve"> PAGEREF _Toc40272064 \h </w:instrText>
+        </w:r>
+        <w:r>
+          <w:rPr>
+            <w:noProof/>
+            <w:webHidden/>
+          </w:rPr>
+        </w:r>
+        <w:r>
+          <w:rPr>
+            <w:noProof/>
+            <w:webHidden/>
+          </w:rPr>
+          <w:fldChar w:fldCharType="separate"/>
+        </w:r>
+        <w:r>
+          <w:rPr>
+            <w:noProof/>
+            <w:webHidden/>
+          </w:rPr>
+          <w:t>4</w:t>
+        </w:r>
+        <w:r>
+          <w:rPr>
+            <w:noProof/>
+            <w:webHidden/>
+          </w:rPr>
+          <w:fldChar w:fldCharType="end"/>
+        </w:r>
+      </w:hyperlink>
+    </w:p>
+    <w:p>
+      <w:pPr>
+        <w:pStyle w:val="Tabledesillustrations"/>
+        <w:tabs>
+          <w:tab w:val="right" w:leader="dot" w:pos="9060"/>
+        </w:tabs>
+        <w:rPr>
+          <w:noProof/>
+        </w:rPr>
+      </w:pPr>
+      <w:hyperlink r:id="rId24" w:anchor="_Toc40272065" w:history="1">
+        <w:r>
+          <w:rPr>
+            <w:rStyle w:val="Lienhypertexte"/>
+            <w:noProof/>
+          </w:rPr>
+          <w:t>2 - Page de création d'un compte</w:t>
+        </w:r>
+        <w:r>
+          <w:rPr>
+            <w:noProof/>
+            <w:webHidden/>
+          </w:rPr>
+          <w:tab/>
+        </w:r>
+        <w:r>
+          <w:rPr>
+            <w:noProof/>
+            <w:webHidden/>
+          </w:rPr>
+          <w:fldChar w:fldCharType="begin"/>
+        </w:r>
+        <w:r>
+          <w:rPr>
+            <w:noProof/>
+            <w:webHidden/>
+          </w:rPr>
+          <w:instrText xml:space="preserve"> PAGEREF _Toc40272065 \h </w:instrText>
+        </w:r>
+        <w:r>
+          <w:rPr>
+            <w:noProof/>
+            <w:webHidden/>
+          </w:rPr>
+        </w:r>
+        <w:r>
+          <w:rPr>
+            <w:noProof/>
+            <w:webHidden/>
+          </w:rPr>
+          <w:fldChar w:fldCharType="separate"/>
+        </w:r>
+        <w:r>
+          <w:rPr>
+            <w:noProof/>
+            <w:webHidden/>
+          </w:rPr>
+          <w:t>5</w:t>
+        </w:r>
+        <w:r>
+          <w:rPr>
+            <w:noProof/>
+            <w:webHidden/>
+          </w:rPr>
+          <w:fldChar w:fldCharType="end"/>
+        </w:r>
+      </w:hyperlink>
+    </w:p>
+    <w:p>
+      <w:pPr>
+        <w:pStyle w:val="Tabledesillustrations"/>
+        <w:tabs>
+          <w:tab w:val="right" w:leader="dot" w:pos="9060"/>
+        </w:tabs>
+        <w:rPr>
+          <w:noProof/>
+        </w:rPr>
+      </w:pPr>
+      <w:hyperlink r:id="rId25" w:anchor="_Toc40272066" w:history="1">
+        <w:r>
+          <w:rPr>
+            <w:rStyle w:val="Lienhypertexte"/>
+            <w:noProof/>
+          </w:rPr>
+          <w:t>3 - Page de chat</w:t>
+        </w:r>
+        <w:r>
+          <w:rPr>
+            <w:noProof/>
+            <w:webHidden/>
+          </w:rPr>
+          <w:tab/>
+        </w:r>
+        <w:r>
+          <w:rPr>
+            <w:noProof/>
+            <w:webHidden/>
+          </w:rPr>
+          <w:fldChar w:fldCharType="begin"/>
+        </w:r>
+        <w:r>
+          <w:rPr>
+            <w:noProof/>
+            <w:webHidden/>
+          </w:rPr>
+          <w:instrText xml:space="preserve"> PAGEREF _Toc40272066 \h </w:instrText>
+        </w:r>
+        <w:r>
+          <w:rPr>
+            <w:noProof/>
+            <w:webHidden/>
+          </w:rPr>
+        </w:r>
+        <w:r>
+          <w:rPr>
+            <w:noProof/>
+            <w:webHidden/>
+          </w:rPr>
+          <w:fldChar w:fldCharType="separate"/>
+        </w:r>
+        <w:r>
+          <w:rPr>
+            <w:noProof/>
+            <w:webHidden/>
+          </w:rPr>
+          <w:t>5</w:t>
+        </w:r>
+        <w:r>
+          <w:rPr>
+            <w:noProof/>
+            <w:webHidden/>
+          </w:rPr>
+          <w:fldChar w:fldCharType="end"/>
+        </w:r>
+      </w:hyperlink>
+    </w:p>
+    <w:p>
+      <w:pPr>
+        <w:pStyle w:val="Tabledesillustrations"/>
+        <w:tabs>
+          <w:tab w:val="right" w:leader="dot" w:pos="9060"/>
+        </w:tabs>
+        <w:rPr>
+          <w:noProof/>
+        </w:rPr>
+      </w:pPr>
+      <w:hyperlink r:id="rId26" w:anchor="_Toc40272067" w:history="1">
+        <w:r>
+          <w:rPr>
+            <w:rStyle w:val="Lienhypertexte"/>
+            <w:noProof/>
+          </w:rPr>
+          <w:t>4 - Page de chat</w:t>
+        </w:r>
+        <w:r>
+          <w:rPr>
+            <w:noProof/>
+            <w:webHidden/>
+          </w:rPr>
+          <w:tab/>
+        </w:r>
+        <w:r>
+          <w:rPr>
+            <w:noProof/>
+            <w:webHidden/>
+          </w:rPr>
+          <w:fldChar w:fldCharType="begin"/>
+        </w:r>
+        <w:r>
+          <w:rPr>
+            <w:noProof/>
+            <w:webHidden/>
+          </w:rPr>
+          <w:instrText xml:space="preserve"> PAGEREF _Toc40272067 \h </w:instrText>
+        </w:r>
+        <w:r>
+          <w:rPr>
+            <w:noProof/>
+            <w:webHidden/>
+          </w:rPr>
+        </w:r>
+        <w:r>
+          <w:rPr>
+            <w:noProof/>
+            <w:webHidden/>
+          </w:rPr>
+          <w:fldChar w:fldCharType="separate"/>
+        </w:r>
+        <w:r>
+          <w:rPr>
+            <w:noProof/>
+            <w:webHidden/>
+          </w:rPr>
+          <w:t>6</w:t>
+        </w:r>
+        <w:r>
+          <w:rPr>
+            <w:noProof/>
+            <w:webHidden/>
+          </w:rPr>
+          <w:fldChar w:fldCharType="end"/>
+        </w:r>
+      </w:hyperlink>
+    </w:p>
+    <w:p>
+      <w:pPr>
+        <w:pStyle w:val="Tabledesillustrations"/>
+        <w:tabs>
+          <w:tab w:val="right" w:leader="dot" w:pos="9060"/>
+        </w:tabs>
+        <w:rPr>
+          <w:noProof/>
+        </w:rPr>
+      </w:pPr>
+      <w:hyperlink r:id="rId27" w:anchor="_Toc40272068" w:history="1">
+        <w:r>
+          <w:rPr>
+            <w:rStyle w:val="Lienhypertexte"/>
+            <w:noProof/>
+          </w:rPr>
+          <w:t>5 - Page de logs</w:t>
+        </w:r>
+        <w:r>
+          <w:rPr>
+            <w:noProof/>
+            <w:webHidden/>
+          </w:rPr>
+          <w:tab/>
+        </w:r>
+        <w:r>
+          <w:rPr>
+            <w:noProof/>
+            <w:webHidden/>
+          </w:rPr>
+          <w:fldChar w:fldCharType="begin"/>
+        </w:r>
+        <w:r>
+          <w:rPr>
+            <w:noProof/>
+            <w:webHidden/>
+          </w:rPr>
+          <w:instrText xml:space="preserve"> PAGEREF _Toc40272068 \h </w:instrText>
+        </w:r>
+        <w:r>
+          <w:rPr>
+            <w:noProof/>
+            <w:webHidden/>
+          </w:rPr>
+        </w:r>
+        <w:r>
+          <w:rPr>
+            <w:noProof/>
+            <w:webHidden/>
+          </w:rPr>
+          <w:fldChar w:fldCharType="separate"/>
+        </w:r>
+        <w:r>
+          <w:rPr>
+            <w:noProof/>
+            <w:webHidden/>
+          </w:rPr>
+          <w:t>7</w:t>
+        </w:r>
+        <w:r>
+          <w:rPr>
+            <w:noProof/>
+            <w:webHidden/>
+          </w:rPr>
+          <w:fldChar w:fldCharType="end"/>
+        </w:r>
+      </w:hyperlink>
+    </w:p>
+    <w:p>
+      <w:r>
+        <w:fldChar w:fldCharType="end"/>
+      </w:r>
+    </w:p>
     <w:p>
       <w:pPr>
         <w:pStyle w:val="Titre2"/>
       </w:pPr>
-      <w:bookmarkStart w:id="78" w:name="_Toc40348323"/>
-      <w:r>
-        <w:t>Table des illustrations</w:t>
+      <w:bookmarkStart w:id="78" w:name="_Toc40348324"/>
+      <w:r>
+        <w:t>Sources</w:t>
       </w:r>
       <w:bookmarkEnd w:id="78"/>
     </w:p>
-    <w:p>
-      <w:pPr>
-        <w:pStyle w:val="Tabledesillustrations"/>
-        <w:tabs>
-          <w:tab w:val="right" w:leader="dot" w:pos="9060"/>
-        </w:tabs>
-        <w:rPr>
-          <w:noProof/>
-        </w:rPr>
-      </w:pPr>
-      <w:r>
-        <w:fldChar w:fldCharType="begin"/>
-      </w:r>
-      <w:r>
-        <w:instrText xml:space="preserve"> TOC \h \z \c "Figure" </w:instrText>
-      </w:r>
-      <w:r>
-        <w:fldChar w:fldCharType="separate"/>
-      </w:r>
-      <w:hyperlink r:id="rId23" w:anchor="_Toc40272064" w:history="1">
-        <w:r>
-          <w:rPr>
-            <w:rStyle w:val="Lienhypertexte"/>
-            <w:noProof/>
-          </w:rPr>
-          <w:t>1 - Page de login</w:t>
-        </w:r>
-        <w:r>
-          <w:rPr>
-            <w:noProof/>
-            <w:webHidden/>
-          </w:rPr>
-          <w:tab/>
-        </w:r>
-        <w:r>
-          <w:rPr>
-            <w:noProof/>
-            <w:webHidden/>
-          </w:rPr>
-          <w:fldChar w:fldCharType="begin"/>
-        </w:r>
-        <w:r>
-          <w:rPr>
-            <w:noProof/>
-            <w:webHidden/>
-          </w:rPr>
-          <w:instrText xml:space="preserve"> PAGEREF _Toc40272064 \h </w:instrText>
-        </w:r>
-        <w:r>
-          <w:rPr>
-            <w:noProof/>
-            <w:webHidden/>
-          </w:rPr>
-        </w:r>
-        <w:r>
-          <w:rPr>
-            <w:noProof/>
-            <w:webHidden/>
-          </w:rPr>
-          <w:fldChar w:fldCharType="separate"/>
-        </w:r>
-        <w:r>
-          <w:rPr>
-            <w:noProof/>
-            <w:webHidden/>
-          </w:rPr>
-          <w:t>4</w:t>
-        </w:r>
-        <w:r>
-          <w:rPr>
-            <w:noProof/>
-            <w:webHidden/>
-          </w:rPr>
-          <w:fldChar w:fldCharType="end"/>
-        </w:r>
-      </w:hyperlink>
-    </w:p>
-    <w:p>
-      <w:pPr>
-        <w:pStyle w:val="Tabledesillustrations"/>
-        <w:tabs>
-          <w:tab w:val="right" w:leader="dot" w:pos="9060"/>
-        </w:tabs>
-        <w:rPr>
-          <w:noProof/>
-        </w:rPr>
-      </w:pPr>
-      <w:hyperlink r:id="rId24" w:anchor="_Toc40272065" w:history="1">
-        <w:r>
-          <w:rPr>
-            <w:rStyle w:val="Lienhypertexte"/>
-            <w:noProof/>
-          </w:rPr>
-          <w:t>2 - Page de création d'un compte</w:t>
-        </w:r>
-        <w:r>
-          <w:rPr>
-            <w:noProof/>
-            <w:webHidden/>
-          </w:rPr>
-          <w:tab/>
-        </w:r>
-        <w:r>
-          <w:rPr>
-            <w:noProof/>
-            <w:webHidden/>
-          </w:rPr>
-          <w:fldChar w:fldCharType="begin"/>
-        </w:r>
-        <w:r>
-          <w:rPr>
-            <w:noProof/>
-            <w:webHidden/>
-          </w:rPr>
-          <w:instrText xml:space="preserve"> PAGEREF _Toc40272065 \h </w:instrText>
-        </w:r>
-        <w:r>
-          <w:rPr>
-            <w:noProof/>
-            <w:webHidden/>
-          </w:rPr>
-        </w:r>
-        <w:r>
-          <w:rPr>
-            <w:noProof/>
-            <w:webHidden/>
-          </w:rPr>
-          <w:fldChar w:fldCharType="separate"/>
-        </w:r>
-        <w:r>
-          <w:rPr>
-            <w:noProof/>
-            <w:webHidden/>
-          </w:rPr>
-          <w:t>5</w:t>
-        </w:r>
-        <w:r>
-          <w:rPr>
-            <w:noProof/>
-            <w:webHidden/>
-          </w:rPr>
-          <w:fldChar w:fldCharType="end"/>
-        </w:r>
-      </w:hyperlink>
-    </w:p>
-    <w:p>
-      <w:pPr>
-        <w:pStyle w:val="Tabledesillustrations"/>
-        <w:tabs>
-          <w:tab w:val="right" w:leader="dot" w:pos="9060"/>
-        </w:tabs>
-        <w:rPr>
-          <w:noProof/>
-        </w:rPr>
-      </w:pPr>
-      <w:hyperlink r:id="rId25" w:anchor="_Toc40272066" w:history="1">
-        <w:r>
-          <w:rPr>
-            <w:rStyle w:val="Lienhypertexte"/>
-            <w:noProof/>
-          </w:rPr>
-          <w:t>3 - Page de chat</w:t>
-        </w:r>
-        <w:r>
-          <w:rPr>
-            <w:noProof/>
-            <w:webHidden/>
-          </w:rPr>
-          <w:tab/>
-        </w:r>
-        <w:r>
-          <w:rPr>
-            <w:noProof/>
-            <w:webHidden/>
-          </w:rPr>
-          <w:fldChar w:fldCharType="begin"/>
-        </w:r>
-        <w:r>
-          <w:rPr>
-            <w:noProof/>
-            <w:webHidden/>
-          </w:rPr>
-          <w:instrText xml:space="preserve"> PAGEREF _Toc40272066 \h </w:instrText>
-        </w:r>
-        <w:r>
-          <w:rPr>
-            <w:noProof/>
-            <w:webHidden/>
-          </w:rPr>
-        </w:r>
-        <w:r>
-          <w:rPr>
-            <w:noProof/>
-            <w:webHidden/>
-          </w:rPr>
-          <w:fldChar w:fldCharType="separate"/>
-        </w:r>
-        <w:r>
-          <w:rPr>
-            <w:noProof/>
-            <w:webHidden/>
-          </w:rPr>
-          <w:t>5</w:t>
-        </w:r>
-        <w:r>
-          <w:rPr>
-            <w:noProof/>
-            <w:webHidden/>
-          </w:rPr>
-          <w:fldChar w:fldCharType="end"/>
-        </w:r>
-      </w:hyperlink>
-    </w:p>
-    <w:p>
-      <w:pPr>
-        <w:pStyle w:val="Tabledesillustrations"/>
-        <w:tabs>
-          <w:tab w:val="right" w:leader="dot" w:pos="9060"/>
-        </w:tabs>
-        <w:rPr>
-          <w:noProof/>
-        </w:rPr>
-      </w:pPr>
-      <w:hyperlink r:id="rId26" w:anchor="_Toc40272067" w:history="1">
-        <w:r>
-          <w:rPr>
-            <w:rStyle w:val="Lienhypertexte"/>
-            <w:noProof/>
-          </w:rPr>
-          <w:t>4 - Page de chat</w:t>
-        </w:r>
-        <w:r>
-          <w:rPr>
-            <w:noProof/>
-            <w:webHidden/>
-          </w:rPr>
-          <w:tab/>
-        </w:r>
-        <w:r>
-          <w:rPr>
-            <w:noProof/>
-            <w:webHidden/>
-          </w:rPr>
-          <w:fldChar w:fldCharType="begin"/>
-        </w:r>
-        <w:r>
-          <w:rPr>
-            <w:noProof/>
-            <w:webHidden/>
-          </w:rPr>
-          <w:instrText xml:space="preserve"> PAGEREF _Toc40272067 \h </w:instrText>
-        </w:r>
-        <w:r>
-          <w:rPr>
-            <w:noProof/>
-            <w:webHidden/>
-          </w:rPr>
-        </w:r>
-        <w:r>
-          <w:rPr>
-            <w:noProof/>
-            <w:webHidden/>
-          </w:rPr>
-          <w:fldChar w:fldCharType="separate"/>
-        </w:r>
-        <w:r>
-          <w:rPr>
-            <w:noProof/>
-            <w:webHidden/>
-          </w:rPr>
-          <w:t>6</w:t>
-        </w:r>
-        <w:r>
-          <w:rPr>
-            <w:noProof/>
-            <w:webHidden/>
-          </w:rPr>
-          <w:fldChar w:fldCharType="end"/>
-        </w:r>
-      </w:hyperlink>
-    </w:p>
-    <w:p>
-      <w:pPr>
-        <w:pStyle w:val="Tabledesillustrations"/>
-        <w:tabs>
-          <w:tab w:val="right" w:leader="dot" w:pos="9060"/>
-        </w:tabs>
-        <w:rPr>
-          <w:noProof/>
-        </w:rPr>
-      </w:pPr>
-      <w:hyperlink r:id="rId27" w:anchor="_Toc40272068" w:history="1">
-        <w:r>
-          <w:rPr>
-            <w:rStyle w:val="Lienhypertexte"/>
-            <w:noProof/>
-          </w:rPr>
-          <w:t>5 - Page de logs</w:t>
-        </w:r>
-        <w:r>
-          <w:rPr>
-            <w:noProof/>
-            <w:webHidden/>
-          </w:rPr>
-          <w:tab/>
-        </w:r>
-        <w:r>
-          <w:rPr>
-            <w:noProof/>
-            <w:webHidden/>
-          </w:rPr>
-          <w:fldChar w:fldCharType="begin"/>
-        </w:r>
-        <w:r>
-          <w:rPr>
-            <w:noProof/>
-            <w:webHidden/>
-          </w:rPr>
-          <w:instrText xml:space="preserve"> PAGEREF _Toc40272068 \h </w:instrText>
-        </w:r>
-        <w:r>
-          <w:rPr>
-            <w:noProof/>
-            <w:webHidden/>
-          </w:rPr>
-        </w:r>
-        <w:r>
-          <w:rPr>
-            <w:noProof/>
-            <w:webHidden/>
-          </w:rPr>
-          <w:fldChar w:fldCharType="separate"/>
-        </w:r>
-        <w:r>
-          <w:rPr>
-            <w:noProof/>
-            <w:webHidden/>
-          </w:rPr>
-          <w:t>7</w:t>
-        </w:r>
-        <w:r>
-          <w:rPr>
-            <w:noProof/>
-            <w:webHidden/>
-          </w:rPr>
-          <w:fldChar w:fldCharType="end"/>
-        </w:r>
-      </w:hyperlink>
-    </w:p>
-    <w:p>
-      <w:r>
-        <w:fldChar w:fldCharType="end"/>
-      </w:r>
-    </w:p>
-    <w:p>
-      <w:pPr>
-        <w:pStyle w:val="Titre2"/>
-      </w:pPr>
-      <w:bookmarkStart w:id="79" w:name="_Toc40348324"/>
-      <w:r>
-        <w:t>Sources</w:t>
-      </w:r>
-      <w:bookmarkEnd w:id="79"/>
-    </w:p>
+    <w:sdt>
+      <w:sdtPr>
+        <w:rPr>
+          <w:lang w:val="fr-FR"/>
+        </w:rPr>
+        <w:id w:val="11269625"/>
+        <w:docPartObj>
+          <w:docPartGallery w:val="Bibliographies"/>
+          <w:docPartUnique/>
+        </w:docPartObj>
+      </w:sdtPr>
+      <w:sdtEndPr>
+        <w:rPr>
+          <w:kern w:val="0"/>
+          <w:sz w:val="24"/>
+          <w:lang w:val="fr-CH"/>
+        </w:rPr>
+      </w:sdtEndPr>
+      <w:sdtContent>
+        <w:p>
+          <w:pPr>
+            <w:pStyle w:val="Titre1"/>
+          </w:pPr>
+          <w:r>
+            <w:rPr>
+              <w:lang w:val="fr-FR"/>
+            </w:rPr>
+            <w:t>Bibliographie</w:t>
+          </w:r>
+        </w:p>
+        <w:sdt>
+          <w:sdtPr>
+            <w:id w:val="111145805"/>
+            <w:bibliography/>
+          </w:sdtPr>
+          <w:sdtContent>
+            <w:p>
+              <w:pPr>
+                <w:pStyle w:val="Bibliographie"/>
+                <w:ind w:left="720" w:hanging="720"/>
+                <w:rPr>
+                  <w:noProof/>
+                  <w:szCs w:val="24"/>
+                  <w:lang w:val="fr-FR"/>
+                </w:rPr>
+              </w:pPr>
+              <w:r>
+                <w:fldChar w:fldCharType="begin"/>
+              </w:r>
+              <w:r>
+                <w:instrText>BIBLIOGRAPHY</w:instrText>
+              </w:r>
+              <w:r>
+                <w:fldChar w:fldCharType="separate"/>
+              </w:r>
+              <w:r>
+                <w:rPr>
+                  <w:noProof/>
+                  <w:lang w:val="fr-FR"/>
+                </w:rPr>
+                <w:t xml:space="preserve">Allexy. (2006, janvier 30). </w:t>
+              </w:r>
+              <w:r>
+                <w:rPr>
+                  <w:i/>
+                  <w:iCs/>
+                  <w:noProof/>
+                  <w:lang w:val="fr-FR"/>
+                </w:rPr>
+                <w:t>TCP/IP Chat Application Using C#</w:t>
+              </w:r>
+              <w:r>
+                <w:rPr>
+                  <w:noProof/>
+                  <w:lang w:val="fr-FR"/>
+                </w:rPr>
+                <w:t>. Récupéré sur Code Project: https://www.codeproject.com/Articles/12893/TCP-IP-Chat-Application-Using-C</w:t>
+              </w:r>
+            </w:p>
+            <w:p>
+              <w:pPr>
+                <w:pStyle w:val="Bibliographie"/>
+                <w:ind w:left="720" w:hanging="720"/>
+                <w:rPr>
+                  <w:noProof/>
+                  <w:lang w:val="fr-FR"/>
+                </w:rPr>
+              </w:pPr>
+              <w:r>
+                <w:rPr>
+                  <w:noProof/>
+                  <w:lang w:val="fr-FR"/>
+                </w:rPr>
+                <w:t xml:space="preserve">Brian. (2012, août 22). </w:t>
+              </w:r>
+              <w:r>
+                <w:rPr>
+                  <w:i/>
+                  <w:iCs/>
+                  <w:noProof/>
+                  <w:lang w:val="fr-FR"/>
+                </w:rPr>
+                <w:t>C# Async Sockets Part 1: Basics</w:t>
+              </w:r>
+              <w:r>
+                <w:rPr>
+                  <w:noProof/>
+                  <w:lang w:val="fr-FR"/>
+                </w:rPr>
+                <w:t>. Récupéré sur YouTube: https://www.youtube.com/watch?v=Bq1JhTHlxek</w:t>
+              </w:r>
+            </w:p>
+            <w:p>
+              <w:pPr>
+                <w:pStyle w:val="Bibliographie"/>
+                <w:ind w:left="720" w:hanging="720"/>
+                <w:rPr>
+                  <w:noProof/>
+                  <w:lang w:val="fr-FR"/>
+                </w:rPr>
+              </w:pPr>
+              <w:r>
+                <w:rPr>
+                  <w:noProof/>
+                  <w:lang w:val="fr-FR"/>
+                </w:rPr>
+                <w:t xml:space="preserve">Dotnetperls. (consulté en mai 2020). </w:t>
+              </w:r>
+              <w:r>
+                <w:rPr>
+                  <w:i/>
+                  <w:iCs/>
+                  <w:noProof/>
+                  <w:lang w:val="fr-FR"/>
+                </w:rPr>
+                <w:t>C# Split String Examples</w:t>
+              </w:r>
+              <w:r>
+                <w:rPr>
+                  <w:noProof/>
+                  <w:lang w:val="fr-FR"/>
+                </w:rPr>
+                <w:t>. Récupéré sur Dotnetperls: https://www.dotnetperls.com/split</w:t>
+              </w:r>
+            </w:p>
+            <w:p>
+              <w:pPr>
+                <w:pStyle w:val="Bibliographie"/>
+                <w:ind w:left="720" w:hanging="720"/>
+                <w:rPr>
+                  <w:noProof/>
+                  <w:lang w:val="fr-FR"/>
+                </w:rPr>
+              </w:pPr>
+              <w:r>
+                <w:rPr>
+                  <w:noProof/>
+                  <w:lang w:val="de-CH"/>
+                </w:rPr>
+                <w:t xml:space="preserve">Stack Overflow. (2009, mars). </w:t>
+              </w:r>
+              <w:r>
+                <w:rPr>
+                  <w:i/>
+                  <w:iCs/>
+                  <w:noProof/>
+                  <w:lang w:val="de-CH"/>
+                </w:rPr>
+                <w:t>How do I update the GUI from another thread?</w:t>
+              </w:r>
+              <w:r>
+                <w:rPr>
+                  <w:noProof/>
+                  <w:lang w:val="de-CH"/>
+                </w:rPr>
+                <w:t xml:space="preserve"> </w:t>
+              </w:r>
+              <w:r>
+                <w:rPr>
+                  <w:noProof/>
+                  <w:lang w:val="fr-FR"/>
+                </w:rPr>
+                <w:t>Récupéré sur Stackoverflow: https://stackoverflow.com/questions/661561/how-do-i-update-the-gui-from-another-thread</w:t>
+              </w:r>
+            </w:p>
+            <w:p>
+              <w:pPr>
+                <w:pStyle w:val="Bibliographie"/>
+                <w:ind w:left="720" w:hanging="720"/>
+                <w:rPr>
+                  <w:noProof/>
+                  <w:lang w:val="fr-FR"/>
+                </w:rPr>
+              </w:pPr>
+              <w:r>
+                <w:rPr>
+                  <w:noProof/>
+                  <w:lang w:val="fr-FR"/>
+                </w:rPr>
+                <w:t xml:space="preserve">Stack Overflow. (2016, janvier). </w:t>
+              </w:r>
+              <w:r>
+                <w:rPr>
+                  <w:i/>
+                  <w:iCs/>
+                  <w:noProof/>
+                  <w:lang w:val="fr-FR"/>
+                </w:rPr>
+                <w:t>Check Whether a TextBox is empty or not</w:t>
+              </w:r>
+              <w:r>
+                <w:rPr>
+                  <w:noProof/>
+                  <w:lang w:val="fr-FR"/>
+                </w:rPr>
+                <w:t>. Récupéré sur Stackoverflow: https://stackoverflow.com/questions/34298857/check-whether-a-textbox-is-empty-or-not/34299121#34299121</w:t>
+              </w:r>
+            </w:p>
+            <w:p>
+              <w:pPr>
+                <w:pStyle w:val="Bibliographie"/>
+                <w:ind w:left="720" w:hanging="720"/>
+                <w:rPr>
+                  <w:noProof/>
+                  <w:lang w:val="fr-FR"/>
+                </w:rPr>
+              </w:pPr>
+              <w:r>
+                <w:rPr>
+                  <w:noProof/>
+                  <w:lang w:val="fr-FR"/>
+                </w:rPr>
+                <w:lastRenderedPageBreak/>
+                <w:t xml:space="preserve">TeapotDev. (2012, juillet 26). </w:t>
+              </w:r>
+              <w:r>
+                <w:rPr>
+                  <w:i/>
+                  <w:iCs/>
+                  <w:noProof/>
+                  <w:lang w:val="fr-FR"/>
+                </w:rPr>
+                <w:t>Simple Instant Messenger with SSL Encryption in C#</w:t>
+              </w:r>
+              <w:r>
+                <w:rPr>
+                  <w:noProof/>
+                  <w:lang w:val="fr-FR"/>
+                </w:rPr>
+                <w:t>. Récupéré sur Code Project: https://www.codeproject.com/Articles/429144/Simple-Instant-Messenger-with-SSL-Encryption-in-Cs</w:t>
+              </w:r>
+            </w:p>
+            <w:p>
+              <w:pPr>
+                <w:pStyle w:val="Bibliographie"/>
+                <w:ind w:left="720" w:hanging="720"/>
+                <w:rPr>
+                  <w:noProof/>
+                  <w:lang w:val="fr-FR"/>
+                </w:rPr>
+              </w:pPr>
+              <w:r>
+                <w:rPr>
+                  <w:noProof/>
+                  <w:lang w:val="fr-FR"/>
+                </w:rPr>
+                <w:t xml:space="preserve">Tutorials, C. (2017, mars 11). </w:t>
+              </w:r>
+              <w:r>
+                <w:rPr>
+                  <w:i/>
+                  <w:iCs/>
+                  <w:noProof/>
+                  <w:lang w:val="fr-FR"/>
+                </w:rPr>
+                <w:t>Client Server programming in C# (Chat application)</w:t>
+              </w:r>
+              <w:r>
+                <w:rPr>
+                  <w:noProof/>
+                  <w:lang w:val="fr-FR"/>
+                </w:rPr>
+                <w:t>. Récupéré sur YouTube: https://www.youtube.com/watch?v=X16IyNbcAr0</w:t>
+              </w:r>
+            </w:p>
+            <w:p>
+              <w:r>
+                <w:rPr>
+                  <w:b/>
+                  <w:bCs/>
+                </w:rPr>
+                <w:fldChar w:fldCharType="end"/>
+              </w:r>
+            </w:p>
+            <w:bookmarkStart w:id="79" w:name="_GoBack" w:displacedByCustomXml="next"/>
+            <w:bookmarkEnd w:id="79" w:displacedByCustomXml="next"/>
+          </w:sdtContent>
+        </w:sdt>
+      </w:sdtContent>
+    </w:sdt>
     <w:p>
       <w:pPr>
         <w:rPr>
@@ -13004,7 +13178,7 @@
   </w:docDefaults>
   <w:latentStyles w:defLockedState="0" w:defUIPriority="0" w:defSemiHidden="0" w:defUnhideWhenUsed="0" w:defQFormat="0" w:count="377">
     <w:lsdException w:name="Normal" w:qFormat="1"/>
-    <w:lsdException w:name="heading 1" w:qFormat="1"/>
+    <w:lsdException w:name="heading 1" w:uiPriority="9" w:qFormat="1"/>
     <w:lsdException w:name="heading 2" w:qFormat="1"/>
     <w:lsdException w:name="heading 3" w:qFormat="1"/>
     <w:lsdException w:name="heading 4" w:qFormat="1"/>
@@ -13311,6 +13485,8 @@
     <w:name w:val="heading 1"/>
     <w:basedOn w:val="Normal"/>
     <w:next w:val="Normal"/>
+    <w:link w:val="Titre1Car"/>
+    <w:uiPriority w:val="9"/>
     <w:qFormat/>
     <w:rsid w:val="0018429F"/>
     <w:pPr>
@@ -13947,6 +14123,27 @@
       <w:lang w:eastAsia="fr-FR"/>
     </w:rPr>
   </w:style>
+  <w:style w:type="character" w:customStyle="1" w:styleId="Titre1Car">
+    <w:name w:val="Titre 1 Car"/>
+    <w:basedOn w:val="Policepardfaut"/>
+    <w:link w:val="Titre1"/>
+    <w:uiPriority w:val="9"/>
+    <w:rsid w:val="00CE23DB"/>
+    <w:rPr>
+      <w:rFonts w:ascii="Century Gothic" w:hAnsi="Century Gothic"/>
+      <w:kern w:val="28"/>
+      <w:sz w:val="40"/>
+      <w:lang w:eastAsia="fr-FR"/>
+    </w:rPr>
+  </w:style>
+  <w:style w:type="paragraph" w:styleId="Bibliographie">
+    <w:name w:val="Bibliography"/>
+    <w:basedOn w:val="Normal"/>
+    <w:next w:val="Normal"/>
+    <w:uiPriority w:val="37"/>
+    <w:unhideWhenUsed/>
+    <w:rsid w:val="00CE23DB"/>
+  </w:style>
 </w:styles>
 </file>
 
@@ -14246,11 +14443,144 @@
 </file>
 
 <file path=customXml/item1.xml><?xml version="1.0" encoding="utf-8"?>
-<b:Sources xmlns:b="http://schemas.openxmlformats.org/officeDocument/2006/bibliography" xmlns="http://schemas.openxmlformats.org/officeDocument/2006/bibliography" SelectedStyle="\APASixthEditionOfficeOnline.xsl" StyleName="APA" Version="6"/>
+<b:Sources xmlns:b="http://schemas.openxmlformats.org/officeDocument/2006/bibliography" xmlns="http://schemas.openxmlformats.org/officeDocument/2006/bibliography" SelectedStyle="\APASixthEditionOfficeOnline.xsl" StyleName="APA" Version="6">
+  <b:Source>
+    <b:Tag>Bri</b:Tag>
+    <b:SourceType>InternetSite</b:SourceType>
+    <b:Guid>{F7515F8B-4CE4-4C77-A20B-C36B233C4255}</b:Guid>
+    <b:Author>
+      <b:Author>
+        <b:NameList>
+          <b:Person>
+            <b:Last>Brian</b:Last>
+          </b:Person>
+        </b:NameList>
+      </b:Author>
+    </b:Author>
+    <b:URL>https://www.youtube.com/watch?v=Bq1JhTHlxek</b:URL>
+    <b:Title>C# Async Sockets Part 1: Basics</b:Title>
+    <b:InternetSiteTitle>YouTube</b:InternetSiteTitle>
+    <b:Year>2012</b:Year>
+    <b:Month>août</b:Month>
+    <b:Day>22</b:Day>
+    <b:RefOrder>1</b:RefOrder>
+  </b:Source>
+  <b:Source>
+    <b:Tag>Sta09</b:Tag>
+    <b:SourceType>InternetSite</b:SourceType>
+    <b:Guid>{9D539732-E625-4319-AA49-B6A779A03FFE}</b:Guid>
+    <b:Author>
+      <b:Author>
+        <b:Corporate>Stack Overflow</b:Corporate>
+      </b:Author>
+    </b:Author>
+    <b:Title>How do I update the GUI from another thread?</b:Title>
+    <b:InternetSiteTitle>Stackoverflow</b:InternetSiteTitle>
+    <b:Year>2009</b:Year>
+    <b:Month>mars</b:Month>
+    <b:URL>https://stackoverflow.com/questions/661561/how-do-i-update-the-gui-from-another-thread</b:URL>
+    <b:RefOrder>2</b:RefOrder>
+  </b:Source>
+  <b:Source>
+    <b:Tag>Sta16</b:Tag>
+    <b:SourceType>InternetSite</b:SourceType>
+    <b:Guid>{0DE8F330-1455-41DB-89B1-E3AB69C95371}</b:Guid>
+    <b:Author>
+      <b:Author>
+        <b:Corporate>Stack Overflow</b:Corporate>
+      </b:Author>
+    </b:Author>
+    <b:Title>Check Whether a TextBox is empty or not</b:Title>
+    <b:InternetSiteTitle>Stackoverflow</b:InternetSiteTitle>
+    <b:Year>2016</b:Year>
+    <b:Month>janvier</b:Month>
+    <b:URL>https://stackoverflow.com/questions/34298857/check-whether-a-textbox-is-empty-or-not/34299121#34299121</b:URL>
+    <b:RefOrder>3</b:RefOrder>
+  </b:Source>
+  <b:Source>
+    <b:Tag>Dot20</b:Tag>
+    <b:SourceType>InternetSite</b:SourceType>
+    <b:Guid>{BC7A7DD7-1AE1-470C-9D6A-4D27B4BA3676}</b:Guid>
+    <b:Author>
+      <b:Author>
+        <b:Corporate>Dotnetperls</b:Corporate>
+      </b:Author>
+    </b:Author>
+    <b:Title>C# Split String Examples</b:Title>
+    <b:InternetSiteTitle>Dotnetperls</b:InternetSiteTitle>
+    <b:Year>consulté en mai 2020</b:Year>
+    <b:URL>https://www.dotnetperls.com/split</b:URL>
+    <b:RefOrder>4</b:RefOrder>
+  </b:Source>
+  <b:Source>
+    <b:Tag>Csh17</b:Tag>
+    <b:SourceType>InternetSite</b:SourceType>
+    <b:Guid>{29D53D21-3EB5-4CC1-899C-E7FFB3735F72}</b:Guid>
+    <b:Author>
+      <b:Author>
+        <b:NameList>
+          <b:Person>
+            <b:Last>Tutorials</b:Last>
+            <b:First>Csharp</b:First>
+          </b:Person>
+        </b:NameList>
+      </b:Author>
+    </b:Author>
+    <b:Title>Client Server programming in C# (Chat application)</b:Title>
+    <b:InternetSiteTitle>YouTube</b:InternetSiteTitle>
+    <b:Year>2017</b:Year>
+    <b:Month>mars</b:Month>
+    <b:Day>11</b:Day>
+    <b:URL>https://www.youtube.com/watch?v=X16IyNbcAr0</b:URL>
+    <b:RefOrder>5</b:RefOrder>
+  </b:Source>
+  <b:Source>
+    <b:Tag>Tea12</b:Tag>
+    <b:SourceType>InternetSite</b:SourceType>
+    <b:Guid>{16931E4D-7F2D-4FCE-96E2-FD434456296C}</b:Guid>
+    <b:Author>
+      <b:Author>
+        <b:NameList>
+          <b:Person>
+            <b:Last>TeapotDev</b:Last>
+          </b:Person>
+        </b:NameList>
+      </b:Author>
+    </b:Author>
+    <b:Title>Simple Instant Messenger with SSL Encryption in C#</b:Title>
+    <b:InternetSiteTitle>Code Project</b:InternetSiteTitle>
+    <b:Year>2012</b:Year>
+    <b:Month>juillet</b:Month>
+    <b:Day>26</b:Day>
+    <b:URL>https://www.codeproject.com/Articles/429144/Simple-Instant-Messenger-with-SSL-Encryption-in-Cs</b:URL>
+    <b:RefOrder>6</b:RefOrder>
+  </b:Source>
+  <b:Source>
+    <b:Tag>All06</b:Tag>
+    <b:SourceType>InternetSite</b:SourceType>
+    <b:Guid>{7EADCD10-7A16-4DA7-AC20-8D8153243E60}</b:Guid>
+    <b:Author>
+      <b:Author>
+        <b:NameList>
+          <b:Person>
+            <b:Last>Allexy</b:Last>
+          </b:Person>
+        </b:NameList>
+      </b:Author>
+    </b:Author>
+    <b:Title>TCP/IP Chat Application Using C#</b:Title>
+    <b:InternetSiteTitle>Code Project</b:InternetSiteTitle>
+    <b:Year>2006</b:Year>
+    <b:Month>janvier</b:Month>
+    <b:Day>30</b:Day>
+    <b:URL>https://www.codeproject.com/Articles/12893/TCP-IP-Chat-Application-Using-C</b:URL>
+    <b:RefOrder>7</b:RefOrder>
+  </b:Source>
+</b:Sources>
 </file>
 
 <file path=customXml/itemProps1.xml><?xml version="1.0" encoding="utf-8"?>
-<ds:datastoreItem xmlns:ds="http://schemas.openxmlformats.org/officeDocument/2006/customXml" ds:itemID="{7359C56B-C5E3-4943-AF7F-1712B2845271}">
+<ds:datastoreItem xmlns:ds="http://schemas.openxmlformats.org/officeDocument/2006/customXml" ds:itemID="{FDBE41B4-79C8-416C-A5CF-7BA6B1F87A56}">
   <ds:schemaRefs>
     <ds:schemaRef ds:uri="http://schemas.openxmlformats.org/officeDocument/2006/bibliography"/>
   </ds:schemaRefs>

</xml_diff>

<commit_message>
Rapport de projet du 21 mai.
</commit_message>
<xml_diff>
--- a/Documentation/Rapport de projet.docx
+++ b/Documentation/Rapport de projet.docx
@@ -39,6 +39,8 @@
                 <w:szCs w:val="96"/>
               </w:rPr>
             </w:pPr>
+            <w:bookmarkStart w:id="0" w:name="_GoBack"/>
+            <w:bookmarkEnd w:id="0"/>
             <w:r>
               <w:rPr>
                 <w:sz w:val="96"/>
@@ -58,6 +60,7 @@
           <w:docPartUnique/>
         </w:docPartObj>
       </w:sdtPr>
+      <w:sdtEndPr/>
       <w:sdtContent>
         <w:p>
           <w:r>
@@ -346,12 +349,12 @@
       <w:pPr>
         <w:pStyle w:val="Titre1"/>
       </w:pPr>
-      <w:bookmarkStart w:id="0" w:name="_Toc40348283"/>
+      <w:bookmarkStart w:id="1" w:name="_Toc40348283"/>
       <w:r>
         <w:lastRenderedPageBreak/>
         <w:t>Table des matières</w:t>
       </w:r>
-      <w:bookmarkEnd w:id="0"/>
+      <w:bookmarkEnd w:id="1"/>
     </w:p>
     <w:p>
       <w:pPr>
@@ -3885,12 +3888,12 @@
       <w:pPr>
         <w:pStyle w:val="Titre1"/>
       </w:pPr>
-      <w:bookmarkStart w:id="1" w:name="_Toc40348284"/>
+      <w:bookmarkStart w:id="2" w:name="_Toc40348284"/>
       <w:r>
         <w:lastRenderedPageBreak/>
         <w:t>Glossaire</w:t>
       </w:r>
-      <w:bookmarkEnd w:id="1"/>
+      <w:bookmarkEnd w:id="2"/>
     </w:p>
     <w:p>
       <w:r>
@@ -3901,7 +3904,23 @@
         <w:t>IDE</w:t>
       </w:r>
       <w:r>
-        <w:t xml:space="preserve"> : Integrated Development Environment, il s'agit de l'environnement de développement. C'est un ensemble d'outils aidant au développement de logiciels.</w:t>
+        <w:t xml:space="preserve"> : Integrated </w:t>
+      </w:r>
+      <w:proofErr w:type="spellStart"/>
+      <w:r>
+        <w:t>Development</w:t>
+      </w:r>
+      <w:proofErr w:type="spellEnd"/>
+      <w:r>
+        <w:t xml:space="preserve"> </w:t>
+      </w:r>
+      <w:proofErr w:type="spellStart"/>
+      <w:r>
+        <w:t>Environment</w:t>
+      </w:r>
+      <w:proofErr w:type="spellEnd"/>
+      <w:r>
+        <w:t>, il s'agit de l'environnement de développement. C'est un ensemble d'outils aidant au développement de logiciels.</w:t>
       </w:r>
     </w:p>
     <w:p>
@@ -3990,7 +4009,7 @@
       <w:pPr>
         <w:pStyle w:val="Titre1"/>
       </w:pPr>
-      <w:bookmarkStart w:id="2" w:name="_Toc40348285"/>
+      <w:bookmarkStart w:id="3" w:name="_Toc40348285"/>
       <w:r>
         <w:t>Analyse prél</w:t>
       </w:r>
@@ -4000,7 +4019,7 @@
       <w:r>
         <w:t>minaire</w:t>
       </w:r>
-      <w:bookmarkEnd w:id="2"/>
+      <w:bookmarkEnd w:id="3"/>
     </w:p>
     <w:p>
       <w:pPr>
@@ -4009,14 +4028,14 @@
           <w:iCs/>
         </w:rPr>
       </w:pPr>
-      <w:bookmarkStart w:id="3" w:name="_Toc40348286"/>
+      <w:bookmarkStart w:id="4" w:name="_Toc40348286"/>
       <w:r>
         <w:rPr>
           <w:iCs/>
         </w:rPr>
         <w:t>Introduction</w:t>
       </w:r>
-      <w:bookmarkEnd w:id="3"/>
+      <w:bookmarkEnd w:id="4"/>
       <w:r>
         <w:rPr>
           <w:iCs/>
@@ -4106,14 +4125,14 @@
           <w:iCs/>
         </w:rPr>
       </w:pPr>
-      <w:bookmarkStart w:id="4" w:name="_Toc40348287"/>
+      <w:bookmarkStart w:id="5" w:name="_Toc40348287"/>
       <w:r>
         <w:rPr>
           <w:iCs/>
         </w:rPr>
         <w:t>Objectifs</w:t>
       </w:r>
-      <w:bookmarkEnd w:id="4"/>
+      <w:bookmarkEnd w:id="5"/>
     </w:p>
     <w:p>
       <w:r>
@@ -4194,7 +4213,7 @@
           <w:titlePg/>
         </w:sectPr>
       </w:pPr>
-      <w:bookmarkStart w:id="5" w:name="_Toc40348288"/>
+      <w:bookmarkStart w:id="6" w:name="_Toc40348288"/>
       <w:r>
         <w:rPr>
           <w:noProof/>
@@ -4265,13 +4284,13 @@
         </w:rPr>
         <w:t xml:space="preserve"> initiale</w:t>
       </w:r>
-      <w:bookmarkEnd w:id="5"/>
+      <w:bookmarkEnd w:id="6"/>
     </w:p>
     <w:p>
       <w:pPr>
         <w:pStyle w:val="Titre1"/>
       </w:pPr>
-      <w:bookmarkStart w:id="6" w:name="_Toc40348289"/>
+      <w:bookmarkStart w:id="7" w:name="_Toc40348289"/>
       <w:r>
         <w:lastRenderedPageBreak/>
         <w:t>Analyse</w:t>
@@ -4279,7 +4298,7 @@
       <w:r>
         <w:t xml:space="preserve"> / Conception</w:t>
       </w:r>
-      <w:bookmarkEnd w:id="6"/>
+      <w:bookmarkEnd w:id="7"/>
     </w:p>
     <w:p>
       <w:pPr>
@@ -4288,27 +4307,27 @@
           <w:iCs/>
         </w:rPr>
       </w:pPr>
-      <w:bookmarkStart w:id="7" w:name="_Toc40348290"/>
+      <w:bookmarkStart w:id="8" w:name="_Toc40348290"/>
       <w:r>
         <w:rPr>
           <w:iCs/>
         </w:rPr>
         <w:t>Concept</w:t>
       </w:r>
-      <w:bookmarkEnd w:id="7"/>
+      <w:bookmarkEnd w:id="8"/>
     </w:p>
     <w:p>
       <w:pPr>
         <w:pStyle w:val="Titre3"/>
       </w:pPr>
-      <w:bookmarkStart w:id="8" w:name="_Toc40348291"/>
+      <w:bookmarkStart w:id="9" w:name="_Toc40348291"/>
       <w:r>
         <w:t>Maquettes graphiques</w:t>
       </w:r>
       <w:r>
         <w:t xml:space="preserve"> de la partie client</w:t>
       </w:r>
-      <w:bookmarkEnd w:id="8"/>
+      <w:bookmarkEnd w:id="9"/>
     </w:p>
     <w:p>
       <w:pPr>
@@ -4443,7 +4462,7 @@
                               </w:rPr>
                               <w:fldChar w:fldCharType="separate"/>
                             </w:r>
-                            <w:bookmarkStart w:id="9" w:name="_Toc40272064"/>
+                            <w:bookmarkStart w:id="10" w:name="_Toc40272064"/>
                             <w:r>
                               <w:rPr>
                                 <w:noProof/>
@@ -4459,7 +4478,7 @@
                             <w:r>
                               <w:t xml:space="preserve"> - Page de login</w:t>
                             </w:r>
-                            <w:bookmarkEnd w:id="9"/>
+                            <w:bookmarkEnd w:id="10"/>
                           </w:p>
                         </w:txbxContent>
                       </wps:txbx>
@@ -4510,7 +4529,7 @@
                         </w:rPr>
                         <w:fldChar w:fldCharType="separate"/>
                       </w:r>
-                      <w:bookmarkStart w:id="10" w:name="_Toc40272064"/>
+                      <w:bookmarkStart w:id="11" w:name="_Toc40272064"/>
                       <w:r>
                         <w:rPr>
                           <w:noProof/>
@@ -4526,7 +4545,7 @@
                       <w:r>
                         <w:t xml:space="preserve"> - Page de login</w:t>
                       </w:r>
-                      <w:bookmarkEnd w:id="10"/>
+                      <w:bookmarkEnd w:id="11"/>
                     </w:p>
                   </w:txbxContent>
                 </v:textbox>
@@ -4596,7 +4615,7 @@
       <w:r>
         <w:br w:type="page"/>
       </w:r>
-      <w:bookmarkStart w:id="11" w:name="_Toc71691012"/>
+      <w:bookmarkStart w:id="12" w:name="_Toc71691012"/>
       <w:r>
         <w:rPr>
           <w:noProof/>
@@ -4719,7 +4738,7 @@
                               </w:rPr>
                               <w:fldChar w:fldCharType="separate"/>
                             </w:r>
-                            <w:bookmarkStart w:id="12" w:name="_Toc40272065"/>
+                            <w:bookmarkStart w:id="13" w:name="_Toc40272065"/>
                             <w:r>
                               <w:rPr>
                                 <w:noProof/>
@@ -4735,7 +4754,7 @@
                             <w:r>
                               <w:t xml:space="preserve"> - Page de création d'un compte</w:t>
                             </w:r>
-                            <w:bookmarkEnd w:id="12"/>
+                            <w:bookmarkEnd w:id="13"/>
                           </w:p>
                         </w:txbxContent>
                       </wps:txbx>
@@ -4782,7 +4801,7 @@
                         </w:rPr>
                         <w:fldChar w:fldCharType="separate"/>
                       </w:r>
-                      <w:bookmarkStart w:id="13" w:name="_Toc40272065"/>
+                      <w:bookmarkStart w:id="14" w:name="_Toc40272065"/>
                       <w:r>
                         <w:rPr>
                           <w:noProof/>
@@ -4798,7 +4817,7 @@
                       <w:r>
                         <w:t xml:space="preserve"> - Page de création d'un compte</w:t>
                       </w:r>
-                      <w:bookmarkEnd w:id="13"/>
+                      <w:bookmarkEnd w:id="14"/>
                     </w:p>
                   </w:txbxContent>
                 </v:textbox>
@@ -4932,7 +4951,7 @@
                               </w:rPr>
                               <w:fldChar w:fldCharType="separate"/>
                             </w:r>
-                            <w:bookmarkStart w:id="14" w:name="_Toc40272066"/>
+                            <w:bookmarkStart w:id="15" w:name="_Toc40272066"/>
                             <w:r>
                               <w:rPr>
                                 <w:noProof/>
@@ -4948,7 +4967,7 @@
                             <w:r>
                               <w:t xml:space="preserve"> - Page de chat</w:t>
                             </w:r>
-                            <w:bookmarkEnd w:id="14"/>
+                            <w:bookmarkEnd w:id="15"/>
                           </w:p>
                         </w:txbxContent>
                       </wps:txbx>
@@ -4995,7 +5014,7 @@
                         </w:rPr>
                         <w:fldChar w:fldCharType="separate"/>
                       </w:r>
-                      <w:bookmarkStart w:id="15" w:name="_Toc40272066"/>
+                      <w:bookmarkStart w:id="16" w:name="_Toc40272066"/>
                       <w:r>
                         <w:rPr>
                           <w:noProof/>
@@ -5011,7 +5030,7 @@
                       <w:r>
                         <w:t xml:space="preserve"> - Page de chat</w:t>
                       </w:r>
-                      <w:bookmarkEnd w:id="15"/>
+                      <w:bookmarkEnd w:id="16"/>
                     </w:p>
                   </w:txbxContent>
                 </v:textbox>
@@ -5157,7 +5176,7 @@
                               </w:rPr>
                               <w:fldChar w:fldCharType="separate"/>
                             </w:r>
-                            <w:bookmarkStart w:id="16" w:name="_Toc40272067"/>
+                            <w:bookmarkStart w:id="17" w:name="_Toc40272067"/>
                             <w:r>
                               <w:rPr>
                                 <w:noProof/>
@@ -5173,7 +5192,7 @@
                             <w:r>
                               <w:t xml:space="preserve"> - Page de chat</w:t>
                             </w:r>
-                            <w:bookmarkEnd w:id="16"/>
+                            <w:bookmarkEnd w:id="17"/>
                           </w:p>
                         </w:txbxContent>
                       </wps:txbx>
@@ -5220,7 +5239,7 @@
                         </w:rPr>
                         <w:fldChar w:fldCharType="separate"/>
                       </w:r>
-                      <w:bookmarkStart w:id="17" w:name="_Toc40272067"/>
+                      <w:bookmarkStart w:id="18" w:name="_Toc40272067"/>
                       <w:r>
                         <w:rPr>
                           <w:noProof/>
@@ -5236,7 +5255,7 @@
                       <w:r>
                         <w:t xml:space="preserve"> - Page de chat</w:t>
                       </w:r>
-                      <w:bookmarkEnd w:id="17"/>
+                      <w:bookmarkEnd w:id="18"/>
                     </w:p>
                   </w:txbxContent>
                 </v:textbox>
@@ -5268,12 +5287,12 @@
       <w:pPr>
         <w:pStyle w:val="Titre3"/>
       </w:pPr>
-      <w:bookmarkStart w:id="18" w:name="_Toc40348292"/>
+      <w:bookmarkStart w:id="19" w:name="_Toc40348292"/>
       <w:r>
         <w:lastRenderedPageBreak/>
         <w:t>Maquette graphique de la partie serveur</w:t>
       </w:r>
-      <w:bookmarkEnd w:id="18"/>
+      <w:bookmarkEnd w:id="19"/>
     </w:p>
     <w:p>
       <w:r>
@@ -5343,7 +5362,7 @@
                               </w:rPr>
                               <w:fldChar w:fldCharType="separate"/>
                             </w:r>
-                            <w:bookmarkStart w:id="19" w:name="_Toc40272068"/>
+                            <w:bookmarkStart w:id="20" w:name="_Toc40272068"/>
                             <w:r>
                               <w:rPr>
                                 <w:noProof/>
@@ -5359,7 +5378,7 @@
                             <w:r>
                               <w:t xml:space="preserve"> - Page de logs</w:t>
                             </w:r>
-                            <w:bookmarkEnd w:id="19"/>
+                            <w:bookmarkEnd w:id="20"/>
                           </w:p>
                         </w:txbxContent>
                       </wps:txbx>
@@ -5406,7 +5425,7 @@
                         </w:rPr>
                         <w:fldChar w:fldCharType="separate"/>
                       </w:r>
-                      <w:bookmarkStart w:id="20" w:name="_Toc40272068"/>
+                      <w:bookmarkStart w:id="21" w:name="_Toc40272068"/>
                       <w:r>
                         <w:rPr>
                           <w:noProof/>
@@ -5422,7 +5441,7 @@
                       <w:r>
                         <w:t xml:space="preserve"> - Page de logs</w:t>
                       </w:r>
-                      <w:bookmarkEnd w:id="20"/>
+                      <w:bookmarkEnd w:id="21"/>
                     </w:p>
                   </w:txbxContent>
                 </v:textbox>
@@ -5511,7 +5530,7 @@
           <w:iCs/>
         </w:rPr>
       </w:pPr>
-      <w:bookmarkStart w:id="21" w:name="_Toc40348293"/>
+      <w:bookmarkStart w:id="22" w:name="_Toc40348293"/>
       <w:r>
         <w:rPr>
           <w:iCs/>
@@ -5519,17 +5538,17 @@
         <w:lastRenderedPageBreak/>
         <w:t>Cas d’utilisation</w:t>
       </w:r>
-      <w:bookmarkEnd w:id="21"/>
+      <w:bookmarkEnd w:id="22"/>
     </w:p>
     <w:p>
       <w:pPr>
         <w:pStyle w:val="Titre3"/>
       </w:pPr>
-      <w:bookmarkStart w:id="22" w:name="_Toc40348294"/>
+      <w:bookmarkStart w:id="23" w:name="_Toc40348294"/>
       <w:r>
         <w:t>Partie client</w:t>
       </w:r>
-      <w:bookmarkEnd w:id="22"/>
+      <w:bookmarkEnd w:id="23"/>
     </w:p>
     <w:tbl>
       <w:tblPr>
@@ -5551,14 +5570,14 @@
               <w:pStyle w:val="Usescases"/>
               <w:framePr w:wrap="around"/>
             </w:pPr>
-            <w:bookmarkStart w:id="23" w:name="_Toc40348295"/>
+            <w:bookmarkStart w:id="24" w:name="_Toc40348295"/>
             <w:r>
               <w:t>Cas n°1 : Connexion à l’application de messagerie</w:t>
             </w:r>
             <w:r>
               <w:t xml:space="preserve"> avec les bons identifiants</w:t>
             </w:r>
-            <w:bookmarkEnd w:id="23"/>
+            <w:bookmarkEnd w:id="24"/>
           </w:p>
         </w:tc>
       </w:tr>
@@ -5760,11 +5779,11 @@
               <w:pStyle w:val="Usescases"/>
               <w:framePr w:wrap="around"/>
             </w:pPr>
-            <w:bookmarkStart w:id="24" w:name="_Toc40348296"/>
+            <w:bookmarkStart w:id="25" w:name="_Toc40348296"/>
             <w:r>
               <w:t>Cas n°2 : Connexion à l’application de messagerie avec les mauvais identifiants</w:t>
             </w:r>
-            <w:bookmarkEnd w:id="24"/>
+            <w:bookmarkEnd w:id="25"/>
           </w:p>
         </w:tc>
       </w:tr>
@@ -5962,11 +5981,11 @@
               <w:pStyle w:val="Usescases"/>
               <w:framePr w:hSpace="0" w:wrap="auto" w:vAnchor="margin" w:hAnchor="text" w:yAlign="inline"/>
             </w:pPr>
-            <w:bookmarkStart w:id="25" w:name="_Toc40348297"/>
+            <w:bookmarkStart w:id="26" w:name="_Toc40348297"/>
             <w:r>
               <w:t>Cas n°3 : Création d’un compte utilisateur</w:t>
             </w:r>
-            <w:bookmarkEnd w:id="25"/>
+            <w:bookmarkEnd w:id="26"/>
           </w:p>
         </w:tc>
       </w:tr>
@@ -6162,11 +6181,11 @@
               <w:pStyle w:val="Usescases"/>
               <w:framePr w:hSpace="0" w:wrap="auto" w:vAnchor="margin" w:hAnchor="text" w:yAlign="inline"/>
             </w:pPr>
-            <w:bookmarkStart w:id="26" w:name="_Toc40348298"/>
+            <w:bookmarkStart w:id="27" w:name="_Toc40348298"/>
             <w:r>
               <w:t>Cas n°4 : Création d’un compte utilisateur en insérant 2 mots de passe différents</w:t>
             </w:r>
-            <w:bookmarkEnd w:id="26"/>
+            <w:bookmarkEnd w:id="27"/>
             <w:r>
               <w:t xml:space="preserve"> </w:t>
             </w:r>
@@ -6374,7 +6393,7 @@
               <w:pStyle w:val="Usescases"/>
               <w:framePr w:hSpace="0" w:wrap="auto" w:vAnchor="margin" w:hAnchor="text" w:yAlign="inline"/>
             </w:pPr>
-            <w:bookmarkStart w:id="27" w:name="_Toc40348299"/>
+            <w:bookmarkStart w:id="28" w:name="_Toc40348299"/>
             <w:r>
               <w:lastRenderedPageBreak/>
               <w:t xml:space="preserve">Cas n°5 : </w:t>
@@ -6382,7 +6401,7 @@
             <w:r>
               <w:t>Envoi d’un message</w:t>
             </w:r>
-            <w:bookmarkEnd w:id="27"/>
+            <w:bookmarkEnd w:id="28"/>
             <w:r>
               <w:t xml:space="preserve"> </w:t>
             </w:r>
@@ -6585,7 +6604,7 @@
               <w:pStyle w:val="Usescases"/>
               <w:framePr w:hSpace="0" w:wrap="auto" w:vAnchor="margin" w:hAnchor="text" w:yAlign="inline"/>
             </w:pPr>
-            <w:bookmarkStart w:id="28" w:name="_Toc40348300"/>
+            <w:bookmarkStart w:id="29" w:name="_Toc40348300"/>
             <w:r>
               <w:t xml:space="preserve">Cas n°5 : </w:t>
             </w:r>
@@ -6595,7 +6614,7 @@
             <w:r>
               <w:t xml:space="preserve"> d’un message</w:t>
             </w:r>
-            <w:bookmarkEnd w:id="28"/>
+            <w:bookmarkEnd w:id="29"/>
             <w:r>
               <w:t xml:space="preserve"> </w:t>
             </w:r>
@@ -6734,11 +6753,11 @@
       <w:pPr>
         <w:pStyle w:val="Titre3"/>
       </w:pPr>
-      <w:bookmarkStart w:id="29" w:name="_Toc40348301"/>
+      <w:bookmarkStart w:id="30" w:name="_Toc40348301"/>
       <w:r>
         <w:t>Partie serveur</w:t>
       </w:r>
-      <w:bookmarkEnd w:id="29"/>
+      <w:bookmarkEnd w:id="30"/>
     </w:p>
     <w:tbl>
       <w:tblPr>
@@ -6763,11 +6782,11 @@
               <w:pStyle w:val="Usescases"/>
               <w:framePr w:hSpace="0" w:wrap="auto" w:vAnchor="margin" w:hAnchor="text" w:yAlign="inline"/>
             </w:pPr>
-            <w:bookmarkStart w:id="30" w:name="_Toc40348302"/>
+            <w:bookmarkStart w:id="31" w:name="_Toc40348302"/>
             <w:r>
               <w:t>Cas n°1 : Démarrage du serveur</w:t>
             </w:r>
-            <w:bookmarkEnd w:id="30"/>
+            <w:bookmarkEnd w:id="31"/>
             <w:r>
               <w:t xml:space="preserve"> </w:t>
             </w:r>
@@ -6940,7 +6959,7 @@
               <w:pStyle w:val="Usescases"/>
               <w:framePr w:hSpace="0" w:wrap="auto" w:vAnchor="margin" w:hAnchor="text" w:yAlign="inline"/>
             </w:pPr>
-            <w:bookmarkStart w:id="31" w:name="_Toc40348303"/>
+            <w:bookmarkStart w:id="32" w:name="_Toc40348303"/>
             <w:r>
               <w:lastRenderedPageBreak/>
               <w:t>Cas n°</w:t>
@@ -6951,7 +6970,7 @@
             <w:r>
               <w:t> : Fermeture du serveur</w:t>
             </w:r>
-            <w:bookmarkEnd w:id="31"/>
+            <w:bookmarkEnd w:id="32"/>
             <w:r>
               <w:t xml:space="preserve"> </w:t>
             </w:r>
@@ -7088,7 +7107,7 @@
           <w:sz w:val="36"/>
         </w:rPr>
       </w:pPr>
-      <w:bookmarkStart w:id="32" w:name="_Toc40348304"/>
+      <w:bookmarkStart w:id="33" w:name="_Toc40348304"/>
       <w:r>
         <w:rPr>
           <w:iCs/>
@@ -7110,17 +7129,17 @@
         <w:lastRenderedPageBreak/>
         <w:t>Base de données</w:t>
       </w:r>
-      <w:bookmarkEnd w:id="32"/>
+      <w:bookmarkEnd w:id="33"/>
     </w:p>
     <w:p>
       <w:pPr>
         <w:pStyle w:val="Titre3"/>
       </w:pPr>
-      <w:bookmarkStart w:id="33" w:name="_Toc40348305"/>
+      <w:bookmarkStart w:id="34" w:name="_Toc40348305"/>
       <w:r>
         <w:t>Modèle conceptuel des données</w:t>
       </w:r>
-      <w:bookmarkEnd w:id="33"/>
+      <w:bookmarkEnd w:id="34"/>
     </w:p>
     <w:p>
       <w:r>
@@ -7351,11 +7370,11 @@
       <w:pPr>
         <w:pStyle w:val="Titre3"/>
       </w:pPr>
-      <w:bookmarkStart w:id="34" w:name="_Toc40348306"/>
+      <w:bookmarkStart w:id="35" w:name="_Toc40348306"/>
       <w:r>
         <w:t>Modèle logique des données</w:t>
       </w:r>
-      <w:bookmarkEnd w:id="34"/>
+      <w:bookmarkEnd w:id="35"/>
     </w:p>
     <w:p/>
     <w:p>
@@ -7370,76 +7389,124 @@
           <w:b/>
           <w:bCs/>
         </w:rPr>
-        <w:t>Table « Users »</w:t>
-      </w:r>
-    </w:p>
-    <w:p>
-      <w:r>
-        <w:t>Le champ « UserId » contient le numéro d’identifiant</w:t>
-      </w:r>
-      <w:r>
-        <w:t xml:space="preserve"> </w:t>
-      </w:r>
-      <w:r>
-        <w:rPr>
-          <w:u w:val="single"/>
-        </w:rPr>
-        <w:t>unique</w:t>
-      </w:r>
-      <w:r>
-        <w:t xml:space="preserve"> de chaque utilisateur</w:t>
-      </w:r>
-      <w:r>
-        <w:t>.</w:t>
-      </w:r>
-    </w:p>
-    <w:p>
-      <w:r>
-        <w:t xml:space="preserve">Le champ « UserName » contient le nom d’utilisateur </w:t>
-      </w:r>
-      <w:r>
-        <w:rPr>
-          <w:u w:val="single"/>
-        </w:rPr>
-        <w:t>unique</w:t>
-      </w:r>
-      <w:r>
-        <w:t xml:space="preserve"> de chaque utilisateur.</w:t>
-      </w:r>
-    </w:p>
-    <w:p>
-      <w:r>
-        <w:t xml:space="preserve">Le champ « UserPassword » contient le mot de passe </w:t>
-      </w:r>
-      <w:r>
-        <w:rPr>
-          <w:u w:val="single"/>
-        </w:rPr>
-        <w:t>haché</w:t>
-      </w:r>
-      <w:r>
-        <w:t xml:space="preserve"> de chaque utilisateur.</w:t>
-      </w:r>
-    </w:p>
-    <w:p/>
-    <w:p>
-      <w:pPr>
+        <w:t>Table « </w:t>
+      </w:r>
+      <w:proofErr w:type="spellStart"/>
+      <w:r>
         <w:rPr>
           <w:b/>
           <w:bCs/>
         </w:rPr>
-      </w:pPr>
+        <w:t>Users</w:t>
+      </w:r>
+      <w:proofErr w:type="spellEnd"/>
       <w:r>
         <w:rPr>
           <w:b/>
           <w:bCs/>
         </w:rPr>
+        <w:t> »</w:t>
+      </w:r>
+    </w:p>
+    <w:p>
+      <w:r>
+        <w:t>Le champ « </w:t>
+      </w:r>
+      <w:proofErr w:type="spellStart"/>
+      <w:r>
+        <w:t>UserId</w:t>
+      </w:r>
+      <w:proofErr w:type="spellEnd"/>
+      <w:r>
+        <w:t> » contient le numéro d’identifiant</w:t>
+      </w:r>
+      <w:r>
+        <w:t xml:space="preserve"> </w:t>
+      </w:r>
+      <w:r>
+        <w:rPr>
+          <w:u w:val="single"/>
+        </w:rPr>
+        <w:t>unique</w:t>
+      </w:r>
+      <w:r>
+        <w:t xml:space="preserve"> de chaque utilisateur</w:t>
+      </w:r>
+      <w:r>
+        <w:t>.</w:t>
+      </w:r>
+    </w:p>
+    <w:p>
+      <w:r>
+        <w:t>Le champ « </w:t>
+      </w:r>
+      <w:proofErr w:type="spellStart"/>
+      <w:r>
+        <w:t>UserName</w:t>
+      </w:r>
+      <w:proofErr w:type="spellEnd"/>
+      <w:r>
+        <w:t xml:space="preserve"> » contient le nom d’utilisateur </w:t>
+      </w:r>
+      <w:r>
+        <w:rPr>
+          <w:u w:val="single"/>
+        </w:rPr>
+        <w:t>unique</w:t>
+      </w:r>
+      <w:r>
+        <w:t xml:space="preserve"> de chaque utilisateur.</w:t>
+      </w:r>
+    </w:p>
+    <w:p>
+      <w:r>
+        <w:t>Le champ « </w:t>
+      </w:r>
+      <w:proofErr w:type="spellStart"/>
+      <w:r>
+        <w:t>UserPassword</w:t>
+      </w:r>
+      <w:proofErr w:type="spellEnd"/>
+      <w:r>
+        <w:t xml:space="preserve"> » contient le mot de passe </w:t>
+      </w:r>
+      <w:r>
+        <w:rPr>
+          <w:u w:val="single"/>
+        </w:rPr>
+        <w:t>haché</w:t>
+      </w:r>
+      <w:r>
+        <w:t xml:space="preserve"> de chaque utilisateur.</w:t>
+      </w:r>
+    </w:p>
+    <w:p/>
+    <w:p>
+      <w:pPr>
+        <w:rPr>
+          <w:b/>
+          <w:bCs/>
+        </w:rPr>
+      </w:pPr>
+      <w:r>
+        <w:rPr>
+          <w:b/>
+          <w:bCs/>
+        </w:rPr>
         <w:t>Table « Messages »</w:t>
       </w:r>
     </w:p>
     <w:p>
       <w:r>
-        <w:t xml:space="preserve">Le champ « MessageId » contient le numéro d’identifiant </w:t>
+        <w:t>Le champ « </w:t>
+      </w:r>
+      <w:proofErr w:type="spellStart"/>
+      <w:r>
+        <w:t>MessageId</w:t>
+      </w:r>
+      <w:proofErr w:type="spellEnd"/>
+      <w:r>
+        <w:t xml:space="preserve"> » contient le numéro d’identifiant </w:t>
       </w:r>
       <w:r>
         <w:rPr>
@@ -7453,12 +7520,28 @@
     </w:p>
     <w:p>
       <w:r>
-        <w:t>Le champ « MessageText » contient le message.</w:t>
-      </w:r>
-    </w:p>
-    <w:p>
-      <w:r>
-        <w:t>Le champ « FK_UserId » contient le numéro d’identifiant de l’utilisateur qui a envoyé le message</w:t>
+        <w:t>Le champ « </w:t>
+      </w:r>
+      <w:proofErr w:type="spellStart"/>
+      <w:r>
+        <w:t>MessageText</w:t>
+      </w:r>
+      <w:proofErr w:type="spellEnd"/>
+      <w:r>
+        <w:t> » contient le message.</w:t>
+      </w:r>
+    </w:p>
+    <w:p>
+      <w:r>
+        <w:t>Le champ « </w:t>
+      </w:r>
+      <w:proofErr w:type="spellStart"/>
+      <w:r>
+        <w:t>FK_UserId</w:t>
+      </w:r>
+      <w:proofErr w:type="spellEnd"/>
+      <w:r>
+        <w:t> » contient le numéro d’identifiant de l’utilisateur qui a envoyé le message</w:t>
       </w:r>
       <w:r>
         <w:t>.</w:t>
@@ -7466,7 +7549,15 @@
     </w:p>
     <w:p>
       <w:r>
-        <w:t>Le champ « ReceiverUserId » contient le numéro d’identifiant de l’utilisateur destinataire.</w:t>
+        <w:t>Le champ « </w:t>
+      </w:r>
+      <w:proofErr w:type="spellStart"/>
+      <w:r>
+        <w:t>ReceiverUserId</w:t>
+      </w:r>
+      <w:proofErr w:type="spellEnd"/>
+      <w:r>
+        <w:t> » contient le numéro d’identifiant de l’utilisateur destinataire.</w:t>
       </w:r>
     </w:p>
     <w:p>
@@ -7539,7 +7630,7 @@
           <w:iCs/>
         </w:rPr>
       </w:pPr>
-      <w:bookmarkStart w:id="35" w:name="_Toc40348307"/>
+      <w:bookmarkStart w:id="36" w:name="_Toc40348307"/>
       <w:r>
         <w:rPr>
           <w:iCs/>
@@ -7547,8 +7638,8 @@
         <w:lastRenderedPageBreak/>
         <w:t>Stratégie de test</w:t>
       </w:r>
-      <w:bookmarkEnd w:id="11"/>
-      <w:bookmarkEnd w:id="35"/>
+      <w:bookmarkEnd w:id="12"/>
+      <w:bookmarkEnd w:id="36"/>
     </w:p>
     <w:p>
       <w:r>
@@ -7636,18 +7727,18 @@
           <w:iCs/>
         </w:rPr>
       </w:pPr>
-      <w:bookmarkStart w:id="36" w:name="_Toc25553310"/>
-      <w:bookmarkStart w:id="37" w:name="_Toc71691015"/>
-      <w:bookmarkStart w:id="38" w:name="_Toc40348308"/>
+      <w:bookmarkStart w:id="37" w:name="_Toc25553310"/>
+      <w:bookmarkStart w:id="38" w:name="_Toc71691015"/>
+      <w:bookmarkStart w:id="39" w:name="_Toc40348308"/>
       <w:r>
         <w:rPr>
           <w:rFonts w:cs="Arial"/>
         </w:rPr>
         <w:t>Risques techniques</w:t>
       </w:r>
-      <w:bookmarkEnd w:id="36"/>
       <w:bookmarkEnd w:id="37"/>
       <w:bookmarkEnd w:id="38"/>
+      <w:bookmarkEnd w:id="39"/>
     </w:p>
     <w:p>
       <w:r>
@@ -7667,18 +7758,26 @@
           <w:iCs/>
         </w:rPr>
       </w:pPr>
-      <w:bookmarkStart w:id="39" w:name="_Toc40348309"/>
+      <w:bookmarkStart w:id="40" w:name="_Toc40348309"/>
       <w:r>
         <w:rPr>
           <w:iCs/>
         </w:rPr>
         <w:t>Planification</w:t>
       </w:r>
-      <w:bookmarkEnd w:id="39"/>
-    </w:p>
-    <w:p>
-      <w:r>
-        <w:t xml:space="preserve">La planification détaillée est accessible sur Github : </w:t>
+      <w:bookmarkEnd w:id="40"/>
+    </w:p>
+    <w:p>
+      <w:r>
+        <w:t xml:space="preserve">La planification détaillée est accessible sur </w:t>
+      </w:r>
+      <w:proofErr w:type="spellStart"/>
+      <w:r>
+        <w:t>Github</w:t>
+      </w:r>
+      <w:proofErr w:type="spellEnd"/>
+      <w:r>
+        <w:t xml:space="preserve"> : </w:t>
       </w:r>
       <w:hyperlink r:id="rId21" w:history="1">
         <w:r>
@@ -7702,18 +7801,18 @@
           <w:iCs/>
         </w:rPr>
       </w:pPr>
-      <w:bookmarkStart w:id="40" w:name="_Toc25553314"/>
-      <w:bookmarkStart w:id="41" w:name="_Toc71691019"/>
-      <w:bookmarkStart w:id="42" w:name="_Toc40348310"/>
+      <w:bookmarkStart w:id="41" w:name="_Toc25553314"/>
+      <w:bookmarkStart w:id="42" w:name="_Toc71691019"/>
+      <w:bookmarkStart w:id="43" w:name="_Toc40348310"/>
       <w:r>
         <w:rPr>
           <w:iCs/>
         </w:rPr>
         <w:t>Dossier de conception</w:t>
       </w:r>
-      <w:bookmarkEnd w:id="40"/>
       <w:bookmarkEnd w:id="41"/>
       <w:bookmarkEnd w:id="42"/>
+      <w:bookmarkEnd w:id="43"/>
     </w:p>
     <w:p>
       <w:pPr>
@@ -7832,7 +7931,15 @@
         </w:numPr>
       </w:pPr>
       <w:r>
-        <w:t>Package NuGet pour Visual Studio : SQLite</w:t>
+        <w:t xml:space="preserve">Package </w:t>
+      </w:r>
+      <w:proofErr w:type="spellStart"/>
+      <w:r>
+        <w:t>NuGet</w:t>
+      </w:r>
+      <w:proofErr w:type="spellEnd"/>
+      <w:r>
+        <w:t xml:space="preserve"> pour Visual Studio : SQLite</w:t>
       </w:r>
     </w:p>
     <w:p>
@@ -7850,17 +7957,17 @@
           <w:tab w:val="num" w:pos="360"/>
         </w:tabs>
       </w:pPr>
-      <w:bookmarkStart w:id="43" w:name="_Toc71703259"/>
-      <w:bookmarkStart w:id="44" w:name="_Toc40348311"/>
+      <w:bookmarkStart w:id="44" w:name="_Toc71703259"/>
+      <w:bookmarkStart w:id="45" w:name="_Toc40348311"/>
       <w:r>
         <w:lastRenderedPageBreak/>
         <w:t>R</w:t>
       </w:r>
-      <w:bookmarkEnd w:id="43"/>
+      <w:bookmarkEnd w:id="44"/>
       <w:r>
         <w:t>éalisation</w:t>
       </w:r>
-      <w:bookmarkEnd w:id="44"/>
+      <w:bookmarkEnd w:id="45"/>
     </w:p>
     <w:p>
       <w:pPr>
@@ -7869,19 +7976,19 @@
           <w:iCs/>
         </w:rPr>
       </w:pPr>
-      <w:bookmarkStart w:id="45" w:name="_Toc25553317"/>
-      <w:bookmarkStart w:id="46" w:name="_Toc71691022"/>
-      <w:bookmarkStart w:id="47" w:name="_Toc40348312"/>
+      <w:bookmarkStart w:id="46" w:name="_Toc25553317"/>
+      <w:bookmarkStart w:id="47" w:name="_Toc71691022"/>
+      <w:bookmarkStart w:id="48" w:name="_Toc40348312"/>
       <w:r>
         <w:rPr>
           <w:iCs/>
         </w:rPr>
         <w:t>Dossier de réalisation</w:t>
       </w:r>
-      <w:bookmarkStart w:id="48" w:name="_Toc25553318"/>
-      <w:bookmarkEnd w:id="45"/>
+      <w:bookmarkStart w:id="49" w:name="_Toc25553318"/>
       <w:bookmarkEnd w:id="46"/>
       <w:bookmarkEnd w:id="47"/>
+      <w:bookmarkEnd w:id="48"/>
     </w:p>
     <w:p>
       <w:hyperlink r:id="rId22" w:history="1">
@@ -7903,6 +8010,7 @@
           <w:lang w:val="de-CH" w:eastAsia="fr-CH"/>
         </w:rPr>
       </w:pPr>
+      <w:proofErr w:type="spellStart"/>
       <w:r>
         <w:rPr>
           <w:rFonts w:ascii="Consolas" w:hAnsi="Consolas" w:cs="Consolas"/>
@@ -7913,6 +8021,7 @@
         </w:rPr>
         <w:t>using</w:t>
       </w:r>
+      <w:proofErr w:type="spellEnd"/>
       <w:r>
         <w:rPr>
           <w:rFonts w:ascii="Consolas" w:hAnsi="Consolas" w:cs="Consolas"/>
@@ -7934,6 +8043,7 @@
           <w:lang w:val="de-CH" w:eastAsia="fr-CH"/>
         </w:rPr>
       </w:pPr>
+      <w:proofErr w:type="spellStart"/>
       <w:r>
         <w:rPr>
           <w:rFonts w:ascii="Consolas" w:hAnsi="Consolas" w:cs="Consolas"/>
@@ -7944,6 +8054,7 @@
         </w:rPr>
         <w:t>using</w:t>
       </w:r>
+      <w:proofErr w:type="spellEnd"/>
       <w:r>
         <w:rPr>
           <w:rFonts w:ascii="Consolas" w:hAnsi="Consolas" w:cs="Consolas"/>
@@ -7952,10 +8063,32 @@
           <w:szCs w:val="19"/>
           <w:lang w:val="de-CH" w:eastAsia="fr-CH"/>
         </w:rPr>
-        <w:t xml:space="preserve"> System.Net.Sockets;</w:t>
-      </w:r>
-    </w:p>
-    <w:bookmarkEnd w:id="48"/>
+        <w:t xml:space="preserve"> </w:t>
+      </w:r>
+      <w:proofErr w:type="spellStart"/>
+      <w:r>
+        <w:rPr>
+          <w:rFonts w:ascii="Consolas" w:hAnsi="Consolas" w:cs="Consolas"/>
+          <w:color w:val="000000"/>
+          <w:sz w:val="19"/>
+          <w:szCs w:val="19"/>
+          <w:lang w:val="de-CH" w:eastAsia="fr-CH"/>
+        </w:rPr>
+        <w:t>System.Net.Sockets</w:t>
+      </w:r>
+      <w:proofErr w:type="spellEnd"/>
+      <w:r>
+        <w:rPr>
+          <w:rFonts w:ascii="Consolas" w:hAnsi="Consolas" w:cs="Consolas"/>
+          <w:color w:val="000000"/>
+          <w:sz w:val="19"/>
+          <w:szCs w:val="19"/>
+          <w:lang w:val="de-CH" w:eastAsia="fr-CH"/>
+        </w:rPr>
+        <w:t>;</w:t>
+      </w:r>
+    </w:p>
+    <w:bookmarkEnd w:id="49"/>
     <w:p>
       <w:pPr>
         <w:ind w:firstLine="360"/>
@@ -8007,12 +8140,21 @@
           <w:iCs/>
         </w:rPr>
       </w:pPr>
+      <w:proofErr w:type="gramStart"/>
       <w:r>
         <w:rPr>
           <w:i/>
           <w:iCs/>
         </w:rPr>
-        <w:t>les répertoires où le logiciel est installé</w:t>
+        <w:t>les</w:t>
+      </w:r>
+      <w:proofErr w:type="gramEnd"/>
+      <w:r>
+        <w:rPr>
+          <w:i/>
+          <w:iCs/>
+        </w:rPr>
+        <w:t xml:space="preserve"> répertoires où le logiciel est installé</w:t>
       </w:r>
     </w:p>
     <w:p>
@@ -8031,12 +8173,21 @@
           <w:iCs/>
         </w:rPr>
       </w:pPr>
+      <w:proofErr w:type="gramStart"/>
       <w:r>
         <w:rPr>
           <w:i/>
           <w:iCs/>
         </w:rPr>
-        <w:t>la liste de tous les fichiers et une rapide description de leur contenu (des noms qui parlent !)</w:t>
+        <w:t>la</w:t>
+      </w:r>
+      <w:proofErr w:type="gramEnd"/>
+      <w:r>
+        <w:rPr>
+          <w:i/>
+          <w:iCs/>
+        </w:rPr>
+        <w:t xml:space="preserve"> liste de tous les fichiers et une rapide description de leur contenu (des noms qui parlent !)</w:t>
       </w:r>
     </w:p>
     <w:p>
@@ -8055,12 +8206,21 @@
           <w:iCs/>
         </w:rPr>
       </w:pPr>
+      <w:proofErr w:type="gramStart"/>
       <w:r>
         <w:rPr>
           <w:i/>
           <w:iCs/>
         </w:rPr>
-        <w:t>les versions des systèmes d'exploitation et des outils logiciels</w:t>
+        <w:t>les</w:t>
+      </w:r>
+      <w:proofErr w:type="gramEnd"/>
+      <w:r>
+        <w:rPr>
+          <w:i/>
+          <w:iCs/>
+        </w:rPr>
+        <w:t xml:space="preserve"> versions des systèmes d'exploitation et des outils logiciels</w:t>
       </w:r>
     </w:p>
     <w:p>
@@ -8079,12 +8239,21 @@
           <w:iCs/>
         </w:rPr>
       </w:pPr>
+      <w:proofErr w:type="gramStart"/>
       <w:r>
         <w:rPr>
           <w:i/>
           <w:iCs/>
         </w:rPr>
-        <w:t>la description exacte du matériel</w:t>
+        <w:t>la</w:t>
+      </w:r>
+      <w:proofErr w:type="gramEnd"/>
+      <w:r>
+        <w:rPr>
+          <w:i/>
+          <w:iCs/>
+        </w:rPr>
+        <w:t xml:space="preserve"> description exacte du matériel</w:t>
       </w:r>
     </w:p>
     <w:p>
@@ -8103,12 +8272,21 @@
           <w:iCs/>
         </w:rPr>
       </w:pPr>
+      <w:proofErr w:type="gramStart"/>
       <w:r>
         <w:rPr>
           <w:i/>
           <w:iCs/>
         </w:rPr>
-        <w:t>le numé</w:t>
+        <w:t>le</w:t>
+      </w:r>
+      <w:proofErr w:type="gramEnd"/>
+      <w:r>
+        <w:rPr>
+          <w:i/>
+          <w:iCs/>
+        </w:rPr>
+        <w:t xml:space="preserve"> numé</w:t>
       </w:r>
       <w:r>
         <w:rPr>
@@ -8142,12 +8320,21 @@
           <w:u w:val="single"/>
         </w:rPr>
       </w:pPr>
+      <w:proofErr w:type="gramStart"/>
       <w:r>
         <w:rPr>
           <w:i/>
           <w:iCs/>
         </w:rPr>
-        <w:t>programmation et scripts: librairies externes, dictionnaire des données, reconstruction du logiciel</w:t>
+        <w:t>programmation</w:t>
+      </w:r>
+      <w:proofErr w:type="gramEnd"/>
+      <w:r>
+        <w:rPr>
+          <w:i/>
+          <w:iCs/>
+        </w:rPr>
+        <w:t xml:space="preserve"> et scripts: librairies externes, dictionnaire des données, reconstruction du logiciel</w:t>
       </w:r>
       <w:r>
         <w:rPr>
@@ -8227,24 +8414,24 @@
           <w:iCs/>
         </w:rPr>
       </w:pPr>
-      <w:bookmarkStart w:id="49" w:name="_Toc25553321"/>
-      <w:bookmarkStart w:id="50" w:name="_Toc71691025"/>
-      <w:bookmarkStart w:id="51" w:name="_Toc40348313"/>
+      <w:bookmarkStart w:id="50" w:name="_Toc25553321"/>
+      <w:bookmarkStart w:id="51" w:name="_Toc71691025"/>
+      <w:bookmarkStart w:id="52" w:name="_Toc40348313"/>
       <w:r>
         <w:rPr>
           <w:iCs/>
         </w:rPr>
         <w:t>Description des test</w:t>
       </w:r>
-      <w:bookmarkEnd w:id="49"/>
+      <w:bookmarkEnd w:id="50"/>
       <w:r>
         <w:rPr>
           <w:iCs/>
         </w:rPr>
         <w:t>s effectués</w:t>
       </w:r>
-      <w:bookmarkEnd w:id="50"/>
       <w:bookmarkEnd w:id="51"/>
+      <w:bookmarkEnd w:id="52"/>
     </w:p>
     <w:p>
       <w:pPr>
@@ -8267,8 +8454,16 @@
         <w:rPr>
           <w:i/>
         </w:rPr>
-        <w:t>Pour chaque partie testée de votre projet, il faut décrire:</w:t>
-      </w:r>
+        <w:t xml:space="preserve">Pour chaque partie testée de votre projet, il faut </w:t>
+      </w:r>
+      <w:proofErr w:type="gramStart"/>
+      <w:r>
+        <w:rPr>
+          <w:i/>
+        </w:rPr>
+        <w:t>décrire:</w:t>
+      </w:r>
+      <w:proofErr w:type="gramEnd"/>
     </w:p>
     <w:p>
       <w:pPr>
@@ -8290,11 +8485,19 @@
           <w:i/>
         </w:rPr>
       </w:pPr>
+      <w:proofErr w:type="gramStart"/>
       <w:r>
         <w:rPr>
           <w:i/>
         </w:rPr>
-        <w:t>les conditions exactes de chaque test</w:t>
+        <w:t>les</w:t>
+      </w:r>
+      <w:proofErr w:type="gramEnd"/>
+      <w:r>
+        <w:rPr>
+          <w:i/>
+        </w:rPr>
+        <w:t xml:space="preserve"> conditions exactes de chaque test</w:t>
       </w:r>
     </w:p>
     <w:p>
@@ -8307,11 +8510,19 @@
           <w:i/>
         </w:rPr>
       </w:pPr>
+      <w:proofErr w:type="gramStart"/>
       <w:r>
         <w:rPr>
           <w:i/>
         </w:rPr>
-        <w:t>les preuves de test (papier ou fichier)</w:t>
+        <w:t>les</w:t>
+      </w:r>
+      <w:proofErr w:type="gramEnd"/>
+      <w:r>
+        <w:rPr>
+          <w:i/>
+        </w:rPr>
+        <w:t xml:space="preserve"> preuves de test (papier ou fichier)</w:t>
       </w:r>
     </w:p>
     <w:p>
@@ -8324,11 +8535,19 @@
           <w:i/>
         </w:rPr>
       </w:pPr>
+      <w:proofErr w:type="gramStart"/>
       <w:r>
         <w:rPr>
           <w:i/>
         </w:rPr>
-        <w:t xml:space="preserve">tests sans preuve: fournir au moins une description </w:t>
+        <w:t>tests</w:t>
+      </w:r>
+      <w:proofErr w:type="gramEnd"/>
+      <w:r>
+        <w:rPr>
+          <w:i/>
+        </w:rPr>
+        <w:t xml:space="preserve"> sans preuve: fournir au moins une description </w:t>
       </w:r>
     </w:p>
     <w:p>
@@ -8339,24 +8558,24 @@
           <w:iCs/>
         </w:rPr>
       </w:pPr>
-      <w:bookmarkStart w:id="52" w:name="_Toc25553322"/>
-      <w:bookmarkStart w:id="53" w:name="_Toc71691026"/>
-      <w:bookmarkStart w:id="54" w:name="_Toc40348314"/>
+      <w:bookmarkStart w:id="53" w:name="_Toc25553322"/>
+      <w:bookmarkStart w:id="54" w:name="_Toc71691026"/>
+      <w:bookmarkStart w:id="55" w:name="_Toc40348314"/>
       <w:r>
         <w:rPr>
           <w:iCs/>
         </w:rPr>
         <w:t xml:space="preserve">Erreurs </w:t>
       </w:r>
-      <w:bookmarkEnd w:id="52"/>
+      <w:bookmarkEnd w:id="53"/>
       <w:r>
         <w:rPr>
           <w:iCs/>
         </w:rPr>
         <w:t>restantes</w:t>
       </w:r>
-      <w:bookmarkEnd w:id="53"/>
       <w:bookmarkEnd w:id="54"/>
+      <w:bookmarkEnd w:id="55"/>
       <w:r>
         <w:rPr>
           <w:iCs/>
@@ -8371,7 +8590,7 @@
           <w:i/>
         </w:rPr>
       </w:pPr>
-      <w:bookmarkStart w:id="55" w:name="_Toc25553323"/>
+      <w:bookmarkStart w:id="56" w:name="_Toc25553323"/>
     </w:p>
     <w:p>
       <w:pPr>
@@ -8384,7 +8603,21 @@
         <w:rPr>
           <w:i/>
         </w:rPr>
-        <w:t xml:space="preserve">S'il reste encore des erreurs: </w:t>
+        <w:t xml:space="preserve">S'il reste encore des </w:t>
+      </w:r>
+      <w:proofErr w:type="gramStart"/>
+      <w:r>
+        <w:rPr>
+          <w:i/>
+        </w:rPr>
+        <w:t>erreurs:</w:t>
+      </w:r>
+      <w:proofErr w:type="gramEnd"/>
+      <w:r>
+        <w:rPr>
+          <w:i/>
+        </w:rPr>
+        <w:t xml:space="preserve"> </w:t>
       </w:r>
     </w:p>
     <w:p>
@@ -8428,7 +8661,7 @@
         </w:rPr>
         <w:t>Conséquences sur l'utilisation du produit</w:t>
       </w:r>
-      <w:bookmarkEnd w:id="55"/>
+      <w:bookmarkEnd w:id="56"/>
     </w:p>
     <w:p>
       <w:pPr>
@@ -8464,24 +8697,24 @@
           <w:iCs/>
         </w:rPr>
       </w:pPr>
-      <w:bookmarkStart w:id="56" w:name="_Toc25553326"/>
-      <w:bookmarkStart w:id="57" w:name="_Toc71691029"/>
-      <w:bookmarkStart w:id="58" w:name="_Toc40348315"/>
+      <w:bookmarkStart w:id="57" w:name="_Toc25553326"/>
+      <w:bookmarkStart w:id="58" w:name="_Toc71691029"/>
+      <w:bookmarkStart w:id="59" w:name="_Toc40348315"/>
       <w:r>
         <w:rPr>
           <w:iCs/>
         </w:rPr>
         <w:t>Liste des documents</w:t>
       </w:r>
-      <w:bookmarkEnd w:id="56"/>
+      <w:bookmarkEnd w:id="57"/>
       <w:r>
         <w:rPr>
           <w:iCs/>
         </w:rPr>
         <w:t xml:space="preserve"> fournis</w:t>
       </w:r>
-      <w:bookmarkEnd w:id="57"/>
       <w:bookmarkEnd w:id="58"/>
+      <w:bookmarkEnd w:id="59"/>
     </w:p>
     <w:p>
       <w:pPr>
@@ -8535,12 +8768,21 @@
           <w:i/>
         </w:rPr>
       </w:pPr>
+      <w:proofErr w:type="gramStart"/>
       <w:r>
         <w:rPr>
           <w:rFonts w:cs="Arial"/>
           <w:i/>
         </w:rPr>
-        <w:t>le rapport de projet</w:t>
+        <w:t>le</w:t>
+      </w:r>
+      <w:proofErr w:type="gramEnd"/>
+      <w:r>
+        <w:rPr>
+          <w:rFonts w:cs="Arial"/>
+          <w:i/>
+        </w:rPr>
+        <w:t xml:space="preserve"> rapport de projet</w:t>
       </w:r>
     </w:p>
     <w:p>
@@ -8554,13 +8796,22 @@
           <w:i/>
         </w:rPr>
       </w:pPr>
+      <w:proofErr w:type="gramStart"/>
       <w:r>
         <w:rPr>
           <w:rFonts w:cs="Arial"/>
           <w:i/>
         </w:rPr>
         <w:lastRenderedPageBreak/>
-        <w:t>le manuel d'Installation (en annexe)</w:t>
+        <w:t>le</w:t>
+      </w:r>
+      <w:proofErr w:type="gramEnd"/>
+      <w:r>
+        <w:rPr>
+          <w:rFonts w:cs="Arial"/>
+          <w:i/>
+        </w:rPr>
+        <w:t xml:space="preserve"> manuel d'Installation (en annexe)</w:t>
       </w:r>
     </w:p>
     <w:p>
@@ -8574,12 +8825,21 @@
           <w:i/>
         </w:rPr>
       </w:pPr>
+      <w:proofErr w:type="gramStart"/>
       <w:r>
         <w:rPr>
           <w:rFonts w:cs="Arial"/>
           <w:i/>
         </w:rPr>
-        <w:t>le manuel d'Utilisation avec des exemples graphiques (en annexe)</w:t>
+        <w:t>le</w:t>
+      </w:r>
+      <w:proofErr w:type="gramEnd"/>
+      <w:r>
+        <w:rPr>
+          <w:rFonts w:cs="Arial"/>
+          <w:i/>
+        </w:rPr>
+        <w:t xml:space="preserve"> manuel d'Utilisation avec des exemples graphiques (en annexe)</w:t>
       </w:r>
     </w:p>
     <w:p>
@@ -8593,12 +8853,21 @@
           <w:i/>
         </w:rPr>
       </w:pPr>
+      <w:proofErr w:type="gramStart"/>
       <w:r>
         <w:rPr>
           <w:rFonts w:cs="Arial"/>
           <w:i/>
         </w:rPr>
-        <w:t>autres…</w:t>
+        <w:t>autres</w:t>
+      </w:r>
+      <w:proofErr w:type="gramEnd"/>
+      <w:r>
+        <w:rPr>
+          <w:rFonts w:cs="Arial"/>
+          <w:i/>
+        </w:rPr>
+        <w:t>…</w:t>
       </w:r>
     </w:p>
     <w:p>
@@ -8629,18 +8898,18 @@
           <w:tab w:val="num" w:pos="360"/>
         </w:tabs>
       </w:pPr>
-      <w:bookmarkStart w:id="59" w:name="_Toc25553328"/>
-      <w:bookmarkStart w:id="60" w:name="_Toc71703263"/>
-      <w:bookmarkStart w:id="61" w:name="_Toc40348316"/>
+      <w:bookmarkStart w:id="60" w:name="_Toc25553328"/>
+      <w:bookmarkStart w:id="61" w:name="_Toc71703263"/>
+      <w:bookmarkStart w:id="62" w:name="_Toc40348316"/>
       <w:r>
         <w:t>C</w:t>
       </w:r>
-      <w:bookmarkEnd w:id="59"/>
       <w:bookmarkEnd w:id="60"/>
+      <w:bookmarkEnd w:id="61"/>
       <w:r>
         <w:t>onclusions</w:t>
       </w:r>
-      <w:bookmarkEnd w:id="61"/>
+      <w:bookmarkEnd w:id="62"/>
     </w:p>
     <w:p>
       <w:pPr>
@@ -8668,8 +8937,18 @@
           <w:i/>
           <w:sz w:val="24"/>
         </w:rPr>
-        <w:t>Développez en tous cas les points suivants:</w:t>
-      </w:r>
+        <w:t xml:space="preserve">Développez en tous cas les points </w:t>
+      </w:r>
+      <w:proofErr w:type="gramStart"/>
+      <w:r>
+        <w:rPr>
+          <w:rFonts w:ascii="Arial" w:hAnsi="Arial" w:cs="Arial"/>
+          <w:i/>
+          <w:sz w:val="24"/>
+        </w:rPr>
+        <w:t>suivants:</w:t>
+      </w:r>
+      <w:proofErr w:type="gramEnd"/>
     </w:p>
     <w:p>
       <w:pPr>
@@ -8789,17 +9068,17 @@
           <w:tab w:val="num" w:pos="360"/>
         </w:tabs>
       </w:pPr>
-      <w:bookmarkStart w:id="62" w:name="_Toc71703264"/>
-      <w:bookmarkStart w:id="63" w:name="_Toc40348317"/>
+      <w:bookmarkStart w:id="63" w:name="_Toc71703264"/>
+      <w:bookmarkStart w:id="64" w:name="_Toc40348317"/>
       <w:r>
         <w:lastRenderedPageBreak/>
         <w:t>A</w:t>
       </w:r>
-      <w:bookmarkEnd w:id="62"/>
+      <w:bookmarkEnd w:id="63"/>
       <w:r>
         <w:t>nnexes</w:t>
       </w:r>
-      <w:bookmarkEnd w:id="63"/>
+      <w:bookmarkEnd w:id="64"/>
     </w:p>
     <w:p/>
     <w:p>
@@ -8810,14 +9089,14 @@
           <w:iCs/>
         </w:rPr>
       </w:pPr>
-      <w:bookmarkStart w:id="64" w:name="_Toc40348318"/>
+      <w:bookmarkStart w:id="65" w:name="_Toc40348318"/>
       <w:r>
         <w:rPr>
           <w:iCs/>
         </w:rPr>
         <w:t>Résumé du rapport du TPI</w:t>
       </w:r>
-      <w:bookmarkEnd w:id="64"/>
+      <w:bookmarkEnd w:id="65"/>
       <w:r>
         <w:rPr>
           <w:iCs/>
@@ -8833,25 +9112,25 @@
           <w:iCs/>
         </w:rPr>
       </w:pPr>
-      <w:bookmarkStart w:id="65" w:name="_Toc25553330"/>
-      <w:bookmarkStart w:id="66" w:name="_Toc71703266"/>
-      <w:bookmarkStart w:id="67" w:name="_Toc40348319"/>
+      <w:bookmarkStart w:id="66" w:name="_Toc25553330"/>
+      <w:bookmarkStart w:id="67" w:name="_Toc71703266"/>
+      <w:bookmarkStart w:id="68" w:name="_Toc40348319"/>
       <w:r>
         <w:rPr>
           <w:iCs/>
         </w:rPr>
         <w:t xml:space="preserve">Journal de </w:t>
       </w:r>
-      <w:bookmarkEnd w:id="65"/>
       <w:bookmarkEnd w:id="66"/>
+      <w:bookmarkEnd w:id="67"/>
       <w:r>
         <w:rPr>
           <w:iCs/>
         </w:rPr>
         <w:t>travail</w:t>
       </w:r>
-      <w:bookmarkStart w:id="68" w:name="_Toc25553331"/>
-      <w:bookmarkEnd w:id="67"/>
+      <w:bookmarkStart w:id="69" w:name="_Toc25553331"/>
+      <w:bookmarkEnd w:id="68"/>
     </w:p>
     <w:p>
       <w:pPr>
@@ -8861,17 +9140,17 @@
           <w:iCs/>
         </w:rPr>
       </w:pPr>
-      <w:bookmarkStart w:id="69" w:name="_Toc71703267"/>
-      <w:bookmarkStart w:id="70" w:name="_Toc40348320"/>
+      <w:bookmarkStart w:id="70" w:name="_Toc71703267"/>
+      <w:bookmarkStart w:id="71" w:name="_Toc40348320"/>
       <w:r>
         <w:rPr>
           <w:iCs/>
         </w:rPr>
         <w:t>Manuel d'Installation</w:t>
       </w:r>
-      <w:bookmarkEnd w:id="68"/>
       <w:bookmarkEnd w:id="69"/>
       <w:bookmarkEnd w:id="70"/>
+      <w:bookmarkEnd w:id="71"/>
     </w:p>
     <w:p>
       <w:pPr>
@@ -8881,18 +9160,18 @@
           <w:iCs/>
         </w:rPr>
       </w:pPr>
-      <w:bookmarkStart w:id="71" w:name="_Toc25553332"/>
-      <w:bookmarkStart w:id="72" w:name="_Toc71703268"/>
-      <w:bookmarkStart w:id="73" w:name="_Toc40348321"/>
+      <w:bookmarkStart w:id="72" w:name="_Toc25553332"/>
+      <w:bookmarkStart w:id="73" w:name="_Toc71703268"/>
+      <w:bookmarkStart w:id="74" w:name="_Toc40348321"/>
       <w:r>
         <w:rPr>
           <w:iCs/>
         </w:rPr>
         <w:t>Manuel d'Utilisation</w:t>
       </w:r>
-      <w:bookmarkEnd w:id="71"/>
       <w:bookmarkEnd w:id="72"/>
       <w:bookmarkEnd w:id="73"/>
+      <w:bookmarkEnd w:id="74"/>
     </w:p>
     <w:p>
       <w:pPr>
@@ -8902,9 +9181,9 @@
           <w:iCs/>
         </w:rPr>
       </w:pPr>
-      <w:bookmarkStart w:id="74" w:name="_Toc71703270"/>
-      <w:bookmarkStart w:id="75" w:name="_Toc40348322"/>
-      <w:bookmarkStart w:id="76" w:name="_Toc25553334"/>
+      <w:bookmarkStart w:id="75" w:name="_Toc71703270"/>
+      <w:bookmarkStart w:id="76" w:name="_Toc40348322"/>
+      <w:bookmarkStart w:id="77" w:name="_Toc25553334"/>
       <w:r>
         <w:rPr>
           <w:iCs/>
@@ -8917,15 +9196,15 @@
         </w:rPr>
         <w:t>rchives du projet</w:t>
       </w:r>
-      <w:bookmarkEnd w:id="74"/>
       <w:bookmarkEnd w:id="75"/>
+      <w:bookmarkEnd w:id="76"/>
       <w:r>
         <w:rPr>
           <w:iCs/>
         </w:rPr>
         <w:t xml:space="preserve"> </w:t>
       </w:r>
-      <w:bookmarkEnd w:id="76"/>
+      <w:bookmarkEnd w:id="77"/>
     </w:p>
     <w:p/>
     <w:p>
@@ -8953,11 +9232,11 @@
       <w:pPr>
         <w:pStyle w:val="Titre2"/>
       </w:pPr>
-      <w:bookmarkStart w:id="77" w:name="_Toc40348323"/>
+      <w:bookmarkStart w:id="78" w:name="_Toc40348323"/>
       <w:r>
         <w:t>Table des illustrations</w:t>
       </w:r>
-      <w:bookmarkEnd w:id="77"/>
+      <w:bookmarkEnd w:id="78"/>
     </w:p>
     <w:p>
       <w:pPr>
@@ -9317,15 +9596,17 @@
       <w:pPr>
         <w:pStyle w:val="Titre2"/>
       </w:pPr>
-      <w:bookmarkStart w:id="78" w:name="_Toc40348324"/>
+      <w:bookmarkStart w:id="79" w:name="_Toc40348324"/>
       <w:r>
         <w:t>Sources</w:t>
       </w:r>
-      <w:bookmarkEnd w:id="78"/>
+      <w:bookmarkEnd w:id="79"/>
     </w:p>
     <w:sdt>
       <w:sdtPr>
         <w:rPr>
+          <w:kern w:val="0"/>
+          <w:sz w:val="24"/>
           <w:lang w:val="fr-FR"/>
         </w:rPr>
         <w:id w:val="11269625"/>
@@ -9336,8 +9617,6 @@
       </w:sdtPr>
       <w:sdtEndPr>
         <w:rPr>
-          <w:kern w:val="0"/>
-          <w:sz w:val="24"/>
           <w:lang w:val="fr-CH"/>
         </w:rPr>
       </w:sdtEndPr>
@@ -9358,6 +9637,7 @@
             <w:id w:val="111145805"/>
             <w:bibliography/>
           </w:sdtPr>
+          <w:sdtEndPr/>
           <w:sdtContent>
             <w:p>
               <w:pPr>
@@ -9449,6 +9729,72 @@
                   <w:noProof/>
                   <w:lang w:val="fr-FR"/>
                 </w:rPr>
+                <w:t xml:space="preserve">CaptJiggly. (2012, mai 21). </w:t>
+              </w:r>
+              <w:r>
+                <w:rPr>
+                  <w:i/>
+                  <w:iCs/>
+                  <w:noProof/>
+                  <w:lang w:val="fr-FR"/>
+                </w:rPr>
+                <w:t>C# Sockets Multiple Connection 1 - Accepting Connections</w:t>
+              </w:r>
+              <w:r>
+                <w:rPr>
+                  <w:noProof/>
+                  <w:lang w:val="fr-FR"/>
+                </w:rPr>
+                <w:t>. Récupéré sur YouTube: https://www.youtube.com/watch?v=cHq2lYLA4XY</w:t>
+              </w:r>
+            </w:p>
+            <w:p>
+              <w:pPr>
+                <w:pStyle w:val="Bibliographie"/>
+                <w:ind w:left="720" w:hanging="720"/>
+                <w:rPr>
+                  <w:noProof/>
+                  <w:lang w:val="fr-FR"/>
+                </w:rPr>
+              </w:pPr>
+              <w:r>
+                <w:rPr>
+                  <w:noProof/>
+                  <w:lang w:val="fr-FR"/>
+                </w:rPr>
+                <w:t xml:space="preserve">CaptJiggly. (2012, mai 22). </w:t>
+              </w:r>
+              <w:r>
+                <w:rPr>
+                  <w:i/>
+                  <w:iCs/>
+                  <w:noProof/>
+                  <w:lang w:val="fr-FR"/>
+                </w:rPr>
+                <w:t>C# Sockets Multiple Connection 2 - Receiving Data/Handling Disconnection</w:t>
+              </w:r>
+              <w:r>
+                <w:rPr>
+                  <w:noProof/>
+                  <w:lang w:val="fr-FR"/>
+                </w:rPr>
+                <w:t>. Récupéré sur YouTube: https://www.youtube.com/watch?v=p8Nlxtj0sV4</w:t>
+              </w:r>
+            </w:p>
+            <w:p>
+              <w:pPr>
+                <w:pStyle w:val="Bibliographie"/>
+                <w:ind w:left="720" w:hanging="720"/>
+                <w:rPr>
+                  <w:noProof/>
+                  <w:lang w:val="fr-FR"/>
+                </w:rPr>
+              </w:pPr>
+              <w:r>
+                <w:rPr>
+                  <w:noProof/>
+                  <w:lang w:val="fr-FR"/>
+                </w:rPr>
                 <w:t xml:space="preserve">Dotnetperls. (consulté en mai 2020). </w:t>
               </w:r>
               <w:r>
@@ -9505,7 +9851,15 @@
                   <w:noProof/>
                   <w:lang w:val="fr-FR"/>
                 </w:rPr>
-                <w:t>Récupéré sur Stackoverflow: https://stackoverflow.com/questions/661561/how-do-i-update-the-gui-from-another-thread</w:t>
+                <w:t xml:space="preserve">Récupéré sur Stackoverflow: </w:t>
+              </w:r>
+              <w:r>
+                <w:rPr>
+                  <w:noProof/>
+                  <w:lang w:val="fr-FR"/>
+                </w:rPr>
+                <w:lastRenderedPageBreak/>
+                <w:t>https://stackoverflow.com/questions/661561/how-do-i-update-the-gui-from-another-thread</w:t>
               </w:r>
             </w:p>
             <w:p>
@@ -9555,7 +9909,6 @@
                   <w:noProof/>
                   <w:lang w:val="fr-FR"/>
                 </w:rPr>
-                <w:lastRenderedPageBreak/>
                 <w:t xml:space="preserve">TeapotDev. (2012, juillet 26). </w:t>
               </w:r>
               <w:r>
@@ -9617,8 +9970,6 @@
                 <w:fldChar w:fldCharType="end"/>
               </w:r>
             </w:p>
-            <w:bookmarkStart w:id="79" w:name="_GoBack" w:displacedByCustomXml="next"/>
-            <w:bookmarkEnd w:id="79" w:displacedByCustomXml="next"/>
           </w:sdtContent>
         </w:sdt>
       </w:sdtContent>
@@ -14576,11 +14927,75 @@
     <b:URL>https://www.codeproject.com/Articles/12893/TCP-IP-Chat-Application-Using-C</b:URL>
     <b:RefOrder>7</b:RefOrder>
   </b:Source>
+  <b:Source>
+    <b:Tag>Cap12</b:Tag>
+    <b:SourceType>InternetSite</b:SourceType>
+    <b:Guid>{AAA6980C-15C4-4AF7-A2E0-8FC87F82593F}</b:Guid>
+    <b:Author>
+      <b:Author>
+        <b:NameList>
+          <b:Person>
+            <b:Last>CaptJiggly</b:Last>
+          </b:Person>
+        </b:NameList>
+      </b:Author>
+    </b:Author>
+    <b:Title>C# Sockets Multiple Connection 1 - Accepting Connections</b:Title>
+    <b:InternetSiteTitle>YouTube</b:InternetSiteTitle>
+    <b:Year>2012</b:Year>
+    <b:Month>mai</b:Month>
+    <b:Day>21</b:Day>
+    <b:URL>https://www.youtube.com/watch?v=cHq2lYLA4XY</b:URL>
+    <b:RefOrder>8</b:RefOrder>
+  </b:Source>
+  <b:Source>
+    <b:Tag>Cap121</b:Tag>
+    <b:SourceType>InternetSite</b:SourceType>
+    <b:Guid>{A9512CA8-3DAE-452E-9FBA-1DD07FCAB23B}</b:Guid>
+    <b:Author>
+      <b:Author>
+        <b:NameList>
+          <b:Person>
+            <b:Last>CaptJiggly</b:Last>
+          </b:Person>
+        </b:NameList>
+      </b:Author>
+    </b:Author>
+    <b:Title>C# Sockets Multiple Connection 2 - Receiving Data/Handling Disconnection</b:Title>
+    <b:InternetSiteTitle>YouTube</b:InternetSiteTitle>
+    <b:Year>2012</b:Year>
+    <b:Month>mai</b:Month>
+    <b:Day>22</b:Day>
+    <b:URL>https://www.youtube.com/watch?v=p8Nlxtj0sV4</b:URL>
+    <b:RefOrder>9</b:RefOrder>
+  </b:Source>
+  <b:Source>
+    <b:Tag>Sta13</b:Tag>
+    <b:SourceType>InternetSite</b:SourceType>
+    <b:Guid>{070FF290-C37C-4AB4-B8D4-9541A7F98D30}</b:Guid>
+    <b:Author>
+      <b:Author>
+        <b:NameList>
+          <b:Person>
+            <b:Last>Overflow</b:Last>
+            <b:First>Stack</b:First>
+          </b:Person>
+        </b:NameList>
+      </b:Author>
+    </b:Author>
+    <b:Title>What is the proper way of closing and cleaning up a Socket connection?</b:Title>
+    <b:InternetSiteTitle>Stackoverflow</b:InternetSiteTitle>
+    <b:Year>2013</b:Year>
+    <b:Month>mars</b:Month>
+    <b:Day>12</b:Day>
+    <b:URL>https://stackoverflow.com/questions/15354946/what-is-the-proper-way-of-closing-and-cleaning-up-a-socket-connection</b:URL>
+    <b:RefOrder>10</b:RefOrder>
+  </b:Source>
 </b:Sources>
 </file>
 
 <file path=customXml/itemProps1.xml><?xml version="1.0" encoding="utf-8"?>
-<ds:datastoreItem xmlns:ds="http://schemas.openxmlformats.org/officeDocument/2006/customXml" ds:itemID="{FDBE41B4-79C8-416C-A5CF-7BA6B1F87A56}">
+<ds:datastoreItem xmlns:ds="http://schemas.openxmlformats.org/officeDocument/2006/customXml" ds:itemID="{4D21219D-6A6E-4196-91CF-1C3AD451FD8C}">
   <ds:schemaRefs>
     <ds:schemaRef ds:uri="http://schemas.openxmlformats.org/officeDocument/2006/bibliography"/>
   </ds:schemaRefs>

</xml_diff>